<commit_message>
fix the time_zone from utc to +8
</commit_message>
<xml_diff>
--- a/doc/paper.docx
+++ b/doc/paper.docx
@@ -1222,6 +1222,14 @@
         <w:t>二进制动态翻译技术及工具</w:t>
       </w:r>
       <w:r>
+        <w:rPr>
+          <w:rFonts w:hint="default" w:ascii="Microsoft YaHei" w:hAnsi="Microsoft YaHei" w:eastAsia="Microsoft YaHei" w:cs="Microsoft YaHei"/>
+          <w:bCs/>
+          <w:szCs w:val="28"/>
+        </w:rPr>
+        <w:t>(相关技术PIN\攻击\防御)</w:t>
+      </w:r>
+      <w:r>
         <w:tab/>
       </w:r>
       <w:r>
@@ -2030,6 +2038,15 @@
           <w:lang w:eastAsia="zh-CN" w:bidi="ar-SA"/>
         </w:rPr>
         <w:t>5.5</w:t>
+      </w:r>
+      <w:r>
+        <w:rPr>
+          <w:rFonts w:hint="default" w:ascii="Microsoft YaHei" w:hAnsi="Microsoft YaHei" w:eastAsia="Microsoft YaHei" w:cs="Microsoft YaHei"/>
+          <w:bCs w:val="0"/>
+          <w:szCs w:val="21"/>
+          <w:lang w:eastAsia="zh-CN" w:bidi="ar-SA"/>
+        </w:rPr>
+        <w:t xml:space="preserve"> </w:t>
       </w:r>
       <w:r>
         <w:rPr>
@@ -3700,15 +3717,7 @@
           <w:sz w:val="21"/>
           <w:szCs w:val="21"/>
         </w:rPr>
-        <w:t>有一些防御方案如CFLocking [11]和G-Free [30]，旨在防御所有类型的ROP攻击，但它们需要用户提供程序源代码，对于一般程序用户而言，程序源代码是难以取得的，因此这些防御方案的应用范围受到了限制。一些基于二进制动态翻译框架的防御方案如</w:t>
-      </w:r>
-      <w:r>
-        <w:rPr>
-          <w:rFonts w:hint="default" w:ascii="Microsoft YaHei" w:hAnsi="Microsoft YaHei" w:eastAsia="Microsoft YaHei" w:cs="Microsoft YaHei"/>
-          <w:sz w:val="21"/>
-          <w:szCs w:val="21"/>
-        </w:rPr>
-        <w:t>DROP</w:t>
+        <w:t>有一些防御方案如CFLocking [11]和G-Free [30]，旨在防御所有类型的ROP攻击，但它们需要用户提供程序源代码，对于一般程序用户而言，程序源代码是难以取得的，因此这些防御方案的应用范围受到了限制。一些基于二进制动态翻译框架的防御方案如DROP</w:t>
       </w:r>
       <w:r>
         <w:rPr>
@@ -3910,7 +3919,7 @@
         <w:jc w:val="left"/>
         <w:outlineLvl w:val="9"/>
         <w:rPr>
-          <w:rFonts w:hint="eastAsia" w:ascii="Microsoft YaHei" w:hAnsi="Microsoft YaHei" w:eastAsia="Microsoft YaHei" w:cs="Microsoft YaHei"/>
+          <w:rFonts w:hint="default" w:ascii="Microsoft YaHei" w:hAnsi="Microsoft YaHei" w:eastAsia="Microsoft YaHei" w:cs="Microsoft YaHei"/>
           <w:sz w:val="21"/>
           <w:szCs w:val="21"/>
         </w:rPr>
@@ -3930,6 +3939,112 @@
           <w:ilvl w:val="0"/>
           <w:numId w:val="0"/>
         </w:numPr>
+        <w:ind w:leftChars="0" w:firstLine="420" w:firstLineChars="0"/>
+        <w:jc w:val="left"/>
+        <w:outlineLvl w:val="9"/>
+        <w:rPr>
+          <w:rFonts w:hint="default" w:ascii="Microsoft YaHei" w:hAnsi="Microsoft YaHei" w:eastAsia="Microsoft YaHei" w:cs="Microsoft YaHei"/>
+          <w:sz w:val="21"/>
+          <w:szCs w:val="21"/>
+        </w:rPr>
+      </w:pPr>
+      <w:r>
+        <w:rPr>
+          <w:rFonts w:hint="default" w:ascii="Microsoft YaHei" w:hAnsi="Microsoft YaHei" w:eastAsia="Microsoft YaHei" w:cs="Microsoft YaHei"/>
+          <w:sz w:val="21"/>
+          <w:szCs w:val="21"/>
+        </w:rPr>
+        <w:t>正 Ss call ret针对调用程序控制流 got针对指针控制流完整性</w:t>
+      </w:r>
+    </w:p>
+    <w:p>
+      <w:pPr>
+        <w:numPr>
+          <w:ilvl w:val="0"/>
+          <w:numId w:val="0"/>
+        </w:numPr>
+        <w:ind w:leftChars="0" w:firstLine="420" w:firstLineChars="0"/>
+        <w:jc w:val="left"/>
+        <w:outlineLvl w:val="9"/>
+        <w:rPr>
+          <w:rFonts w:hint="default" w:ascii="Microsoft YaHei" w:hAnsi="Microsoft YaHei" w:eastAsia="Microsoft YaHei" w:cs="Microsoft YaHei"/>
+          <w:sz w:val="21"/>
+          <w:szCs w:val="21"/>
+        </w:rPr>
+      </w:pPr>
+      <w:r>
+        <w:rPr>
+          <w:rFonts w:hint="default" w:ascii="Microsoft YaHei" w:hAnsi="Microsoft YaHei" w:eastAsia="Microsoft YaHei" w:cs="Microsoft YaHei"/>
+          <w:sz w:val="21"/>
+          <w:szCs w:val="21"/>
+        </w:rPr>
+        <w:t>预期值怎么来的</w:t>
+      </w:r>
+    </w:p>
+    <w:p>
+      <w:pPr>
+        <w:numPr>
+          <w:ilvl w:val="0"/>
+          <w:numId w:val="0"/>
+        </w:numPr>
+        <w:ind w:leftChars="0" w:firstLine="420" w:firstLineChars="0"/>
+        <w:jc w:val="left"/>
+        <w:outlineLvl w:val="9"/>
+        <w:rPr>
+          <w:rFonts w:hint="default" w:ascii="Microsoft YaHei" w:hAnsi="Microsoft YaHei" w:eastAsia="Microsoft YaHei" w:cs="Microsoft YaHei"/>
+          <w:sz w:val="21"/>
+          <w:szCs w:val="21"/>
+        </w:rPr>
+      </w:pPr>
+      <w:r>
+        <w:rPr>
+          <w:rFonts w:hint="default" w:ascii="Microsoft YaHei" w:hAnsi="Microsoft YaHei" w:eastAsia="Microsoft YaHei" w:cs="Microsoft YaHei"/>
+          <w:sz w:val="21"/>
+          <w:szCs w:val="21"/>
+        </w:rPr>
+        <w:t>反 攻击指令特征检测（再加一个？）</w:t>
+      </w:r>
+    </w:p>
+    <w:p>
+      <w:pPr>
+        <w:numPr>
+          <w:ilvl w:val="0"/>
+          <w:numId w:val="0"/>
+        </w:numPr>
+        <w:ind w:leftChars="0" w:firstLine="420" w:firstLineChars="0"/>
+        <w:jc w:val="left"/>
+        <w:outlineLvl w:val="9"/>
+        <w:rPr>
+          <w:rFonts w:hint="eastAsia" w:ascii="Microsoft YaHei" w:hAnsi="Microsoft YaHei" w:eastAsia="Microsoft YaHei" w:cs="Microsoft YaHei"/>
+          <w:sz w:val="21"/>
+          <w:szCs w:val="21"/>
+        </w:rPr>
+      </w:pPr>
+      <w:r>
+        <w:rPr>
+          <w:rFonts w:hint="default" w:ascii="Microsoft YaHei" w:hAnsi="Microsoft YaHei" w:eastAsia="Microsoft YaHei" w:cs="Microsoft YaHei"/>
+          <w:sz w:val="21"/>
+          <w:szCs w:val="21"/>
+        </w:rPr>
+        <w:t>阈值（性能好、小果茶</w:t>
+      </w:r>
+      <w:bookmarkStart w:id="36" w:name="_GoBack"/>
+      <w:bookmarkEnd w:id="36"/>
+      <w:r>
+        <w:rPr>
+          <w:rFonts w:hint="default" w:ascii="Microsoft YaHei" w:hAnsi="Microsoft YaHei" w:eastAsia="Microsoft YaHei" w:cs="Microsoft YaHei"/>
+          <w:sz w:val="21"/>
+          <w:szCs w:val="21"/>
+        </w:rPr>
+        <w:t>）</w:t>
+      </w:r>
+    </w:p>
+    <w:p>
+      <w:pPr>
+        <w:numPr>
+          <w:ilvl w:val="0"/>
+          <w:numId w:val="0"/>
+        </w:numPr>
         <w:ind w:leftChars="0"/>
         <w:jc w:val="left"/>
         <w:outlineLvl w:val="2"/>
@@ -3979,7 +4094,23 @@
           <w:sz w:val="21"/>
           <w:szCs w:val="21"/>
         </w:rPr>
-        <w:t>本文分析现有的各种防御机制的优劣，提出了程序层次的影子栈防御(地址完整性检测）和GOT表保护(函数指针完整性)方案，以及指令层次的调用返回指令平衡(关键指令数目平衡检测)方案。这些方案根据1.3.1中攻击特征提取模块提供的程序运行时异常特征。本文使用PIN框架，实现上述防御方案，对程序遭受的ROP攻击进行综合的实时防御。</w:t>
+        <w:t>本文分析现有的各种防御机制的优劣，提出了程序</w:t>
+      </w:r>
+      <w:r>
+        <w:rPr>
+          <w:rFonts w:hint="default" w:ascii="Microsoft YaHei" w:hAnsi="Microsoft YaHei" w:eastAsia="Microsoft YaHei" w:cs="Microsoft YaHei"/>
+          <w:sz w:val="21"/>
+          <w:szCs w:val="21"/>
+        </w:rPr>
+        <w:t>elf</w:t>
+      </w:r>
+      <w:r>
+        <w:rPr>
+          <w:rFonts w:hint="default" w:ascii="Microsoft YaHei" w:hAnsi="Microsoft YaHei" w:eastAsia="Microsoft YaHei" w:cs="Microsoft YaHei"/>
+          <w:sz w:val="21"/>
+          <w:szCs w:val="21"/>
+        </w:rPr>
+        <w:t>层次的影子栈防御(地址完整性检测）和GOT表保护(函数指针完整性)方案，以及指令层次的调用返回指令平衡(关键指令数目平衡检测)方案。这些方案根据1.3.1中攻击特征提取模块提供的程序运行时异常特征。本文使用PIN框架，实现上述防御方案，对程序遭受的ROP攻击进行综合的实时防御。</w:t>
       </w:r>
     </w:p>
     <w:p>
@@ -5476,6 +5607,15 @@
         </w:rPr>
         <w:t>，程序开启ASLR后，各各镜像(image)被加载到随机的地址空间。但是ASLR存在明显漏洞，攻击者可以通过暴力搜索[]或者内存泄漏[]等方法，获取被随机化镜像的基地址，从而绕过ASLR防御机制。考虑到ASLR存在的种种问题，细粒度的随机化相继被提出，这些方案将随机化粒度缩小到函数级别[],基本代码块级别[]，甚至是指令级别[],但是这些随机化方案或多或少都存在限制，需要提供额外信息，并且会带来额外的系统开销，因此没有得到广泛的应用。</w:t>
       </w:r>
+      <w:r>
+        <w:rPr>
+          <w:rFonts w:hint="default" w:ascii="Microsoft YaHei" w:hAnsi="Microsoft YaHei" w:eastAsia="Microsoft YaHei" w:cs="Microsoft YaHei"/>
+          <w:sz w:val="21"/>
+          <w:szCs w:val="21"/>
+          <w:highlight w:val="yellow"/>
+        </w:rPr>
+        <w:t>(ASLR+PIE..)</w:t>
+      </w:r>
     </w:p>
     <w:p>
       <w:pPr>
@@ -5769,15 +5909,7 @@
           <w:sz w:val="21"/>
           <w:szCs w:val="21"/>
         </w:rPr>
-        <w:t>4</w:t>
-      </w:r>
-      <w:r>
-        <w:rPr>
-          <w:rFonts w:hint="default" w:ascii="Microsoft YaHei" w:hAnsi="Microsoft YaHei" w:eastAsia="Microsoft YaHei" w:cs="Microsoft YaHei"/>
-          <w:sz w:val="21"/>
-          <w:szCs w:val="21"/>
-        </w:rPr>
-        <w:t>.1 绕过随机化防护</w:t>
+        <w:t>4.1 绕过随机化防护</w:t>
       </w:r>
       <w:bookmarkEnd w:id="21"/>
     </w:p>
@@ -5899,15 +6031,7 @@
           <w:sz w:val="21"/>
           <w:szCs w:val="21"/>
         </w:rPr>
-        <w:t xml:space="preserve">4.3 </w:t>
-      </w:r>
-      <w:r>
-        <w:rPr>
-          <w:rFonts w:hint="default" w:ascii="Microsoft YaHei" w:hAnsi="Microsoft YaHei" w:eastAsia="Microsoft YaHei" w:cs="Microsoft YaHei"/>
-          <w:sz w:val="21"/>
-          <w:szCs w:val="21"/>
-        </w:rPr>
-        <w:t>调用敏感libc函数</w:t>
+        <w:t>4.3 调用敏感libc函数</w:t>
       </w:r>
       <w:bookmarkEnd w:id="22"/>
     </w:p>
@@ -5932,15 +6056,7 @@
           <w:sz w:val="21"/>
           <w:szCs w:val="21"/>
         </w:rPr>
-        <w:t>结合ret2libc攻击，</w:t>
-      </w:r>
-      <w:r>
-        <w:rPr>
-          <w:rFonts w:hint="default" w:ascii="Microsoft YaHei" w:hAnsi="Microsoft YaHei" w:eastAsia="Microsoft YaHei" w:cs="Microsoft YaHei"/>
-          <w:sz w:val="21"/>
-          <w:szCs w:val="21"/>
-        </w:rPr>
-        <w:t>调用system，execve等libc函数，进行系统调用，执行系统命令，提升权限。</w:t>
+        <w:t>结合ret2libc攻击，调用system，execve等libc函数，进行系统调用，执行系统命令，提升权限。</w:t>
       </w:r>
     </w:p>
     <w:p>
@@ -5989,15 +6105,7 @@
           <w:sz w:val="21"/>
           <w:szCs w:val="21"/>
         </w:rPr>
-        <w:t>4.3</w:t>
-      </w:r>
-      <w:r>
-        <w:rPr>
-          <w:rFonts w:hint="default" w:ascii="Microsoft YaHei" w:hAnsi="Microsoft YaHei" w:eastAsia="Microsoft YaHei" w:cs="Microsoft YaHei"/>
-          <w:sz w:val="21"/>
-          <w:szCs w:val="21"/>
-        </w:rPr>
-        <w:t xml:space="preserve"> 篡改虚函数表/全局偏移量表</w:t>
+        <w:t>4.3 篡改虚函数表/全局偏移量表</w:t>
       </w:r>
       <w:bookmarkEnd w:id="23"/>
     </w:p>
@@ -6522,17 +6630,7 @@
           <w:sz w:val="21"/>
           <w:szCs w:val="21"/>
         </w:rPr>
-        <w:t>3.如果指令是返回指令，我们的解决方案将检查影子堆栈上的顶部返回地址是否等于程序堆栈顶部</w:t>
-      </w:r>
-      <w:bookmarkStart w:id="36" w:name="_GoBack"/>
-      <w:bookmarkEnd w:id="36"/>
-      <w:r>
-        <w:rPr>
-          <w:rFonts w:hint="eastAsia" w:ascii="Microsoft YaHei" w:hAnsi="Microsoft YaHei" w:eastAsia="Microsoft YaHei" w:cs="Microsoft YaHei"/>
-          <w:sz w:val="21"/>
-          <w:szCs w:val="21"/>
-        </w:rPr>
-        <w:t>的返回地址。如果两个返回地址不同，我们得出结论，发生了返回地址损坏，程序执行被重定向到程序员不想要的指令。</w:t>
+        <w:t>3.如果指令是返回指令，我们的解决方案将检查影子堆栈上的顶部返回地址是否等于程序堆栈顶部的返回地址。如果两个返回地址不同，我们得出结论，发生了返回地址损坏，程序执行被重定向到程序员不想要的指令。</w:t>
       </w:r>
     </w:p>
     <w:p>
@@ -6950,23 +7048,7 @@
           <w:sz w:val="21"/>
           <w:szCs w:val="21"/>
         </w:rPr>
-        <w:t>5</w:t>
-      </w:r>
-      <w:r>
-        <w:rPr>
-          <w:rFonts w:hint="default" w:ascii="Microsoft YaHei" w:hAnsi="Microsoft YaHei" w:eastAsia="Microsoft YaHei" w:cs="Microsoft YaHei"/>
-          <w:sz w:val="21"/>
-          <w:szCs w:val="21"/>
-        </w:rPr>
-        <w:t>.</w:t>
-      </w:r>
-      <w:r>
-        <w:rPr>
-          <w:rFonts w:hint="default" w:ascii="Microsoft YaHei" w:hAnsi="Microsoft YaHei" w:eastAsia="Microsoft YaHei" w:cs="Microsoft YaHei"/>
-          <w:sz w:val="21"/>
-          <w:szCs w:val="21"/>
-        </w:rPr>
-        <w:t>6</w:t>
+        <w:t>5.6</w:t>
       </w:r>
       <w:r>
         <w:rPr>

</xml_diff>

<commit_message>
reduce demo to 3 add jop , todo: pintools .so gen
</commit_message>
<xml_diff>
--- a/doc/paper.docx
+++ b/doc/paper.docx
@@ -1219,15 +1219,7 @@
           <w:bCs/>
           <w:szCs w:val="28"/>
         </w:rPr>
-        <w:t>二进制动态翻译技术及工具</w:t>
-      </w:r>
-      <w:r>
-        <w:rPr>
-          <w:rFonts w:hint="default" w:ascii="Microsoft YaHei" w:hAnsi="Microsoft YaHei" w:eastAsia="Microsoft YaHei" w:cs="Microsoft YaHei"/>
-          <w:bCs/>
-          <w:szCs w:val="28"/>
-        </w:rPr>
-        <w:t>(相关技术PIN\攻击\防御)</w:t>
+        <w:t>二进制动态翻译技术及工具(相关技术PIN\攻击\防御)</w:t>
       </w:r>
       <w:r>
         <w:tab/>
@@ -2037,16 +2029,7 @@
           <w:szCs w:val="21"/>
           <w:lang w:eastAsia="zh-CN" w:bidi="ar-SA"/>
         </w:rPr>
-        <w:t>5.5</w:t>
-      </w:r>
-      <w:r>
-        <w:rPr>
-          <w:rFonts w:hint="default" w:ascii="Microsoft YaHei" w:hAnsi="Microsoft YaHei" w:eastAsia="Microsoft YaHei" w:cs="Microsoft YaHei"/>
-          <w:bCs w:val="0"/>
-          <w:szCs w:val="21"/>
-          <w:lang w:eastAsia="zh-CN" w:bidi="ar-SA"/>
-        </w:rPr>
-        <w:t xml:space="preserve"> </w:t>
+        <w:t xml:space="preserve">5.5 </w:t>
       </w:r>
       <w:r>
         <w:rPr>
@@ -4026,17 +4009,7 @@
           <w:sz w:val="21"/>
           <w:szCs w:val="21"/>
         </w:rPr>
-        <w:t>阈值（性能好、小果茶</w:t>
-      </w:r>
-      <w:bookmarkStart w:id="36" w:name="_GoBack"/>
-      <w:bookmarkEnd w:id="36"/>
-      <w:r>
-        <w:rPr>
-          <w:rFonts w:hint="default" w:ascii="Microsoft YaHei" w:hAnsi="Microsoft YaHei" w:eastAsia="Microsoft YaHei" w:cs="Microsoft YaHei"/>
-          <w:sz w:val="21"/>
-          <w:szCs w:val="21"/>
-        </w:rPr>
-        <w:t>）</w:t>
+        <w:t>阈值（性能好、小果茶）</w:t>
       </w:r>
     </w:p>
     <w:p>
@@ -4094,23 +4067,7 @@
           <w:sz w:val="21"/>
           <w:szCs w:val="21"/>
         </w:rPr>
-        <w:t>本文分析现有的各种防御机制的优劣，提出了程序</w:t>
-      </w:r>
-      <w:r>
-        <w:rPr>
-          <w:rFonts w:hint="default" w:ascii="Microsoft YaHei" w:hAnsi="Microsoft YaHei" w:eastAsia="Microsoft YaHei" w:cs="Microsoft YaHei"/>
-          <w:sz w:val="21"/>
-          <w:szCs w:val="21"/>
-        </w:rPr>
-        <w:t>elf</w:t>
-      </w:r>
-      <w:r>
-        <w:rPr>
-          <w:rFonts w:hint="default" w:ascii="Microsoft YaHei" w:hAnsi="Microsoft YaHei" w:eastAsia="Microsoft YaHei" w:cs="Microsoft YaHei"/>
-          <w:sz w:val="21"/>
-          <w:szCs w:val="21"/>
-        </w:rPr>
-        <w:t>层次的影子栈防御(地址完整性检测）和GOT表保护(函数指针完整性)方案，以及指令层次的调用返回指令平衡(关键指令数目平衡检测)方案。这些方案根据1.3.1中攻击特征提取模块提供的程序运行时异常特征。本文使用PIN框架，实现上述防御方案，对程序遭受的ROP攻击进行综合的实时防御。</w:t>
+        <w:t>本文分析现有的各种防御机制的优劣，提出了程序elf层次的影子栈防御(地址完整性检测）和GOT表保护(函数指针完整性)方案，以及指令层次的调用返回指令平衡(关键指令数目平衡检测)方案。这些方案根据1.3.1中攻击特征提取模块提供的程序运行时异常特征。本文使用PIN框架，实现上述防御方案，对程序遭受的ROP攻击进行综合的实时防御。</w:t>
       </w:r>
     </w:p>
     <w:p>
@@ -6952,7 +6909,7 @@
           <w:rFonts w:hint="default"/>
           <w:lang w:eastAsia="zh-CN"/>
         </w:rPr>
-        <w:t>4.4.2 Got篡改检测器</w:t>
+        <w:t>有局限，缓冲区溢出，只能检测出通过修改返回地址，然而劫持控制流的方式多种多样，例如uaf,修改got表等，为了弥补影子栈的不足，本文对got进行了防护。见4.4.2</w:t>
       </w:r>
     </w:p>
     <w:p>
@@ -6967,7 +6924,83 @@
           <w:rFonts w:hint="default"/>
           <w:lang w:eastAsia="zh-CN"/>
         </w:rPr>
+        <w:t>4.4.2 G</w:t>
+      </w:r>
+      <w:r>
+        <w:rPr>
+          <w:rFonts w:hint="default"/>
+          <w:lang w:eastAsia="zh-CN"/>
+        </w:rPr>
+        <w:t>OT</w:t>
+      </w:r>
+      <w:bookmarkStart w:id="36" w:name="_GoBack"/>
+      <w:bookmarkEnd w:id="36"/>
+      <w:r>
+        <w:rPr>
+          <w:rFonts w:hint="default"/>
+          <w:lang w:eastAsia="zh-CN"/>
+        </w:rPr>
+        <w:t>篡改检测器</w:t>
+      </w:r>
+    </w:p>
+    <w:p>
+      <w:pPr>
+        <w:rPr>
+          <w:rFonts w:hint="default"/>
+          <w:lang w:eastAsia="zh-CN"/>
+        </w:rPr>
+      </w:pPr>
+      <w:r>
+        <w:rPr>
+          <w:rFonts w:hint="default"/>
+          <w:lang w:eastAsia="zh-CN"/>
+        </w:rPr>
         <w:t>4.4.3 关键指令计数器</w:t>
+      </w:r>
+    </w:p>
+    <w:p>
+      <w:pPr>
+        <w:rPr>
+          <w:rFonts w:hint="default"/>
+          <w:lang w:eastAsia="zh-CN"/>
+        </w:rPr>
+      </w:pPr>
+      <w:r>
+        <w:rPr>
+          <w:rFonts w:hint="default"/>
+          <w:lang w:eastAsia="zh-CN"/>
+        </w:rPr>
+        <w:t>影子栈防御了常见的控制流劫持方法，即：修改程序正常返回地址，未知的新型的控制流劫持方法，应提供另一个层次的防御方式。关键指令计数器，不检测程序返回地址是否正常，而是通过检测程序执行过程中call指令和ret指令执行的次数，判断程序是否被攻击。当rop攻击发生时，ret指令数会远多于call指令数。但是如果攻击者利用COP攻击，手动平衡call与ret的指令数，精心构造rop链，也可以绕过call-ret平衡检测。</w:t>
+      </w:r>
+    </w:p>
+    <w:p>
+      <w:pPr>
+        <w:rPr>
+          <w:rFonts w:hint="default"/>
+          <w:lang w:eastAsia="zh-CN"/>
+        </w:rPr>
+      </w:pPr>
+      <w:r>
+        <w:rPr>
+          <w:rFonts w:hint="default"/>
+          <w:lang w:eastAsia="zh-CN"/>
+        </w:rPr>
+        <w:t>4.4.4 阈值检测器</w:t>
+      </w:r>
+    </w:p>
+    <w:p>
+      <w:pPr>
+        <w:rPr>
+          <w:rFonts w:hint="default"/>
+          <w:lang w:eastAsia="zh-CN"/>
+        </w:rPr>
+      </w:pPr>
+      <w:r>
+        <w:rPr>
+          <w:rFonts w:hint="default"/>
+          <w:lang w:eastAsia="zh-CN"/>
+        </w:rPr>
+        <w:t>这种方法，通过统计众多ROP攻击中，单个gadget的大小、gadget链的长度，以这两个参数设定阈值，用于区分gadget与正常代码。存在一定机率的误报与漏报。</w:t>
       </w:r>
     </w:p>
     <w:p>

</xml_diff>

<commit_message>
add api communicate from front-end(web-server) to back-end(pintool) - select defend method
</commit_message>
<xml_diff>
--- a/doc/paper.docx
+++ b/doc/paper.docx
@@ -6924,14 +6924,90 @@
           <w:rFonts w:hint="default"/>
           <w:lang w:eastAsia="zh-CN"/>
         </w:rPr>
-        <w:t>4.4.2 G</w:t>
-      </w:r>
-      <w:r>
+        <w:t>4.4.2 GOT篡改检测器</w:t>
+      </w:r>
+    </w:p>
+    <w:p>
+      <w:pPr>
         <w:rPr>
           <w:rFonts w:hint="default"/>
           <w:lang w:eastAsia="zh-CN"/>
         </w:rPr>
-        <w:t>OT</w:t>
+      </w:pPr>
+      <w:r>
+        <w:rPr>
+          <w:rFonts w:hint="default"/>
+          <w:lang w:eastAsia="zh-CN"/>
+        </w:rPr>
+        <w:t>4.4.3 关键指令计数器</w:t>
+      </w:r>
+    </w:p>
+    <w:p>
+      <w:pPr>
+        <w:rPr>
+          <w:rFonts w:hint="default"/>
+          <w:lang w:eastAsia="zh-CN"/>
+        </w:rPr>
+      </w:pPr>
+      <w:r>
+        <w:rPr>
+          <w:rFonts w:hint="default"/>
+          <w:lang w:eastAsia="zh-CN"/>
+        </w:rPr>
+        <w:t>影子栈防御了常见的控制流劫持方法，即：修改程序正常返回地址，未知的新型的控制流劫持方法，应提供另一个层次的防御方式。关键指令计数器，不检测程序返回地址是否正常，而是通过检测程序执行过程中call指令和ret指令执行的次数，判断程序是否被攻击。当rop攻击发生时，ret指令数会远多于call指令数。但是如果攻击者利用COP攻击，手动平衡call与ret的指令数，精心构造rop链，也可以绕过call-ret平衡检测。</w:t>
+      </w:r>
+    </w:p>
+    <w:p>
+      <w:pPr>
+        <w:rPr>
+          <w:rFonts w:hint="default"/>
+          <w:lang w:eastAsia="zh-CN"/>
+        </w:rPr>
+      </w:pPr>
+      <w:r>
+        <w:rPr>
+          <w:rFonts w:hint="default"/>
+          <w:lang w:eastAsia="zh-CN"/>
+        </w:rPr>
+        <w:t>4.4.4 阈值检测器</w:t>
+      </w:r>
+    </w:p>
+    <w:p>
+      <w:pPr>
+        <w:rPr>
+          <w:rFonts w:hint="default"/>
+          <w:lang w:eastAsia="zh-CN"/>
+        </w:rPr>
+      </w:pPr>
+      <w:r>
+        <w:rPr>
+          <w:rFonts w:hint="default"/>
+          <w:lang w:eastAsia="zh-CN"/>
+        </w:rPr>
+        <w:t>这种方法，通过统计众多ROP攻击中，单个gadget的大小、gadget链的长度，以这两个参数设定阈值，用于区分gadget与正常代码。存在一定机率的误报与漏报。</w:t>
+      </w:r>
+    </w:p>
+    <w:p>
+      <w:pPr>
+        <w:rPr>
+          <w:rFonts w:hint="default"/>
+          <w:lang w:eastAsia="zh-CN"/>
+        </w:rPr>
+      </w:pPr>
+    </w:p>
+    <w:p>
+      <w:pPr>
+        <w:rPr>
+          <w:rFonts w:hint="default"/>
+          <w:lang w:eastAsia="zh-CN"/>
+        </w:rPr>
+      </w:pPr>
+      <w:r>
+        <w:rPr>
+          <w:rFonts w:hint="default"/>
+          <w:lang w:eastAsia="zh-CN"/>
+        </w:rPr>
+        <w:t xml:space="preserve">被攻击标记，置1 -&gt; </w:t>
       </w:r>
       <w:bookmarkStart w:id="36" w:name="_GoBack"/>
       <w:bookmarkEnd w:id="36"/>
@@ -6940,67 +7016,7 @@
           <w:rFonts w:hint="default"/>
           <w:lang w:eastAsia="zh-CN"/>
         </w:rPr>
-        <w:t>篡改检测器</w:t>
-      </w:r>
-    </w:p>
-    <w:p>
-      <w:pPr>
-        <w:rPr>
-          <w:rFonts w:hint="default"/>
-          <w:lang w:eastAsia="zh-CN"/>
-        </w:rPr>
-      </w:pPr>
-      <w:r>
-        <w:rPr>
-          <w:rFonts w:hint="default"/>
-          <w:lang w:eastAsia="zh-CN"/>
-        </w:rPr>
-        <w:t>4.4.3 关键指令计数器</w:t>
-      </w:r>
-    </w:p>
-    <w:p>
-      <w:pPr>
-        <w:rPr>
-          <w:rFonts w:hint="default"/>
-          <w:lang w:eastAsia="zh-CN"/>
-        </w:rPr>
-      </w:pPr>
-      <w:r>
-        <w:rPr>
-          <w:rFonts w:hint="default"/>
-          <w:lang w:eastAsia="zh-CN"/>
-        </w:rPr>
-        <w:t>影子栈防御了常见的控制流劫持方法，即：修改程序正常返回地址，未知的新型的控制流劫持方法，应提供另一个层次的防御方式。关键指令计数器，不检测程序返回地址是否正常，而是通过检测程序执行过程中call指令和ret指令执行的次数，判断程序是否被攻击。当rop攻击发生时，ret指令数会远多于call指令数。但是如果攻击者利用COP攻击，手动平衡call与ret的指令数，精心构造rop链，也可以绕过call-ret平衡检测。</w:t>
-      </w:r>
-    </w:p>
-    <w:p>
-      <w:pPr>
-        <w:rPr>
-          <w:rFonts w:hint="default"/>
-          <w:lang w:eastAsia="zh-CN"/>
-        </w:rPr>
-      </w:pPr>
-      <w:r>
-        <w:rPr>
-          <w:rFonts w:hint="default"/>
-          <w:lang w:eastAsia="zh-CN"/>
-        </w:rPr>
-        <w:t>4.4.4 阈值检测器</w:t>
-      </w:r>
-    </w:p>
-    <w:p>
-      <w:pPr>
-        <w:rPr>
-          <w:rFonts w:hint="default"/>
-          <w:lang w:eastAsia="zh-CN"/>
-        </w:rPr>
-      </w:pPr>
-      <w:r>
-        <w:rPr>
-          <w:rFonts w:hint="default"/>
-          <w:lang w:eastAsia="zh-CN"/>
-        </w:rPr>
-        <w:t>这种方法，通过统计众多ROP攻击中，单个gadget的大小、gadget链的长度，以这两个参数设定阈值，用于区分gadget与正常代码。存在一定机率的误报与漏报。</w:t>
+        <w:t>检测攻击类型模块</w:t>
       </w:r>
     </w:p>
     <w:p>

</xml_diff>

<commit_message>
week13. discuss with teacher
</commit_message>
<xml_diff>
--- a/doc/paper.docx
+++ b/doc/paper.docx
@@ -458,8 +458,6 @@
           <w:tab w:val="right" w:leader="dot" w:pos="8306"/>
         </w:tabs>
       </w:pPr>
-      <w:bookmarkStart w:id="59" w:name="_GoBack"/>
-      <w:bookmarkEnd w:id="59"/>
       <w:r>
         <w:rPr>
           <w:rFonts w:hint="eastAsia" w:ascii="SimSun" w:hAnsi="SimSun" w:eastAsia="SimSun" w:cs="SimSun"/>
@@ -5362,37 +5360,7 @@
           <w:szCs w:val="21"/>
           <w:lang w:eastAsia="zh-CN" w:bidi="ar-SA"/>
         </w:rPr>
-        <w:t>如</w:t>
-      </w:r>
-      <w:r>
-        <w:rPr>
-          <w:rFonts w:hint="default" w:ascii="Microsoft YaHei" w:hAnsi="Microsoft YaHei" w:eastAsia="Microsoft YaHei" w:cs="Microsoft YaHei"/>
-          <w:color w:val="auto"/>
-          <w:sz w:val="21"/>
-          <w:szCs w:val="21"/>
-          <w:lang w:eastAsia="zh-CN" w:bidi="ar-SA"/>
-        </w:rPr>
-        <w:t>图1-3</w:t>
-      </w:r>
-      <w:r>
-        <w:rPr>
-          <w:rFonts w:hint="default" w:ascii="Microsoft YaHei" w:hAnsi="Microsoft YaHei" w:eastAsia="Microsoft YaHei" w:cs="Microsoft YaHei"/>
-          <w:color w:val="auto"/>
-          <w:sz w:val="21"/>
-          <w:szCs w:val="21"/>
-          <w:lang w:eastAsia="zh-CN" w:bidi="ar-SA"/>
-        </w:rPr>
-        <w:t>，</w:t>
-      </w:r>
-      <w:r>
-        <w:rPr>
-          <w:rFonts w:hint="default" w:ascii="Microsoft YaHei" w:hAnsi="Microsoft YaHei" w:eastAsia="Microsoft YaHei" w:cs="Microsoft YaHei"/>
-          <w:color w:val="auto"/>
-          <w:sz w:val="21"/>
-          <w:szCs w:val="21"/>
-          <w:lang w:eastAsia="zh-CN" w:bidi="ar-SA"/>
-        </w:rPr>
-        <w:t>Pin</w:t>
+        <w:t>如图1-3，Pin</w:t>
       </w:r>
       <w:r>
         <w:rPr>
@@ -6056,7 +6024,111 @@
           <w:sz w:val="21"/>
           <w:szCs w:val="21"/>
         </w:rPr>
-        <w:t>，很难涵盖所有类型的ROP攻击。本文发现，</w:t>
+        <w:t>，很难涵盖所有类型的ROP攻击。本文发现，程序在</w:t>
+      </w:r>
+      <w:r>
+        <w:rPr>
+          <w:rFonts w:hint="eastAsia" w:ascii="Microsoft YaHei" w:hAnsi="Microsoft YaHei" w:eastAsia="Microsoft YaHei" w:cs="Microsoft YaHei"/>
+          <w:sz w:val="21"/>
+          <w:szCs w:val="21"/>
+        </w:rPr>
+        <w:t>受</w:t>
+      </w:r>
+      <w:r>
+        <w:rPr>
+          <w:rFonts w:hint="default" w:ascii="Microsoft YaHei" w:hAnsi="Microsoft YaHei" w:eastAsia="Microsoft YaHei" w:cs="Microsoft YaHei"/>
+          <w:sz w:val="21"/>
+          <w:szCs w:val="21"/>
+        </w:rPr>
+        <w:t>到ROP</w:t>
+      </w:r>
+      <w:r>
+        <w:rPr>
+          <w:rFonts w:hint="eastAsia" w:ascii="Microsoft YaHei" w:hAnsi="Microsoft YaHei" w:eastAsia="Microsoft YaHei" w:cs="Microsoft YaHei"/>
+          <w:sz w:val="21"/>
+          <w:szCs w:val="21"/>
+        </w:rPr>
+        <w:t>攻击</w:t>
+      </w:r>
+      <w:r>
+        <w:rPr>
+          <w:rFonts w:hint="default" w:ascii="Microsoft YaHei" w:hAnsi="Microsoft YaHei" w:eastAsia="Microsoft YaHei" w:cs="Microsoft YaHei"/>
+          <w:sz w:val="21"/>
+          <w:szCs w:val="21"/>
+        </w:rPr>
+        <w:t>时的</w:t>
+      </w:r>
+      <w:r>
+        <w:rPr>
+          <w:rFonts w:hint="eastAsia" w:ascii="Microsoft YaHei" w:hAnsi="Microsoft YaHei" w:eastAsia="Microsoft YaHei" w:cs="Microsoft YaHei"/>
+          <w:sz w:val="21"/>
+          <w:szCs w:val="21"/>
+        </w:rPr>
+        <w:t>运行时</w:t>
+      </w:r>
+      <w:r>
+        <w:rPr>
+          <w:rFonts w:hint="default" w:ascii="Microsoft YaHei" w:hAnsi="Microsoft YaHei" w:eastAsia="Microsoft YaHei" w:cs="Microsoft YaHei"/>
+          <w:sz w:val="21"/>
+          <w:szCs w:val="21"/>
+        </w:rPr>
+        <w:t>动态异常</w:t>
+      </w:r>
+      <w:r>
+        <w:rPr>
+          <w:rFonts w:hint="eastAsia" w:ascii="Microsoft YaHei" w:hAnsi="Microsoft YaHei" w:eastAsia="Microsoft YaHei" w:cs="Microsoft YaHei"/>
+          <w:sz w:val="21"/>
+          <w:szCs w:val="21"/>
+        </w:rPr>
+        <w:t>，往往</w:t>
+      </w:r>
+      <w:r>
+        <w:rPr>
+          <w:rFonts w:hint="default" w:ascii="Microsoft YaHei" w:hAnsi="Microsoft YaHei" w:eastAsia="Microsoft YaHei" w:cs="Microsoft YaHei"/>
+          <w:sz w:val="21"/>
+          <w:szCs w:val="21"/>
+        </w:rPr>
+        <w:t>具有</w:t>
+      </w:r>
+      <w:r>
+        <w:rPr>
+          <w:rFonts w:hint="eastAsia" w:ascii="Microsoft YaHei" w:hAnsi="Microsoft YaHei" w:eastAsia="Microsoft YaHei" w:cs="Microsoft YaHei"/>
+          <w:sz w:val="21"/>
+          <w:szCs w:val="21"/>
+        </w:rPr>
+        <w:t>相同或相似</w:t>
+      </w:r>
+      <w:r>
+        <w:rPr>
+          <w:rFonts w:hint="default" w:ascii="Microsoft YaHei" w:hAnsi="Microsoft YaHei" w:eastAsia="Microsoft YaHei" w:cs="Microsoft YaHei"/>
+          <w:sz w:val="21"/>
+          <w:szCs w:val="21"/>
+        </w:rPr>
+        <w:t>的特征</w:t>
+      </w:r>
+      <w:r>
+        <w:rPr>
+          <w:rFonts w:hint="eastAsia" w:ascii="Microsoft YaHei" w:hAnsi="Microsoft YaHei" w:eastAsia="Microsoft YaHei" w:cs="Microsoft YaHei"/>
+          <w:sz w:val="21"/>
+          <w:szCs w:val="21"/>
+        </w:rPr>
+        <w:t>。因此</w:t>
+      </w:r>
+      <w:r>
+        <w:rPr>
+          <w:rFonts w:hint="default" w:ascii="Microsoft YaHei" w:hAnsi="Microsoft YaHei" w:eastAsia="Microsoft YaHei" w:cs="Microsoft YaHei"/>
+          <w:sz w:val="21"/>
+          <w:szCs w:val="21"/>
+        </w:rPr>
+        <w:t>，本文使用动态二进制插桩技术</w:t>
+      </w:r>
+      <w:r>
+        <w:rPr>
+          <w:rFonts w:hint="eastAsia" w:ascii="Microsoft YaHei" w:hAnsi="Microsoft YaHei" w:eastAsia="Microsoft YaHei" w:cs="Microsoft YaHei"/>
+          <w:sz w:val="21"/>
+          <w:szCs w:val="21"/>
+        </w:rPr>
+        <w:t>，分析众多存在漏洞的</w:t>
       </w:r>
       <w:r>
         <w:rPr>
@@ -6068,11 +6140,19 @@
       </w:r>
       <w:r>
         <w:rPr>
-          <w:rFonts w:hint="default" w:ascii="Microsoft YaHei" w:hAnsi="Microsoft YaHei" w:eastAsia="Microsoft YaHei" w:cs="Microsoft YaHei"/>
-          <w:sz w:val="21"/>
-          <w:szCs w:val="21"/>
-        </w:rPr>
-        <w:t>在</w:t>
+          <w:rFonts w:hint="eastAsia" w:ascii="Microsoft YaHei" w:hAnsi="Microsoft YaHei" w:eastAsia="Microsoft YaHei" w:cs="Microsoft YaHei"/>
+          <w:sz w:val="21"/>
+          <w:szCs w:val="21"/>
+        </w:rPr>
+        <w:t>实例，跟踪这些</w:t>
+      </w:r>
+      <w:r>
+        <w:rPr>
+          <w:rFonts w:hint="default" w:ascii="Microsoft YaHei" w:hAnsi="Microsoft YaHei" w:eastAsia="Microsoft YaHei" w:cs="Microsoft YaHei"/>
+          <w:sz w:val="21"/>
+          <w:szCs w:val="21"/>
+        </w:rPr>
+        <w:t>程序在</w:t>
       </w:r>
       <w:r>
         <w:rPr>
@@ -6096,134 +6176,6 @@
           <w:sz w:val="21"/>
           <w:szCs w:val="21"/>
         </w:rPr>
-        <w:t>攻击</w:t>
-      </w:r>
-      <w:r>
-        <w:rPr>
-          <w:rFonts w:hint="default" w:ascii="Microsoft YaHei" w:hAnsi="Microsoft YaHei" w:eastAsia="Microsoft YaHei" w:cs="Microsoft YaHei"/>
-          <w:sz w:val="21"/>
-          <w:szCs w:val="21"/>
-        </w:rPr>
-        <w:t>时的</w:t>
-      </w:r>
-      <w:r>
-        <w:rPr>
-          <w:rFonts w:hint="eastAsia" w:ascii="Microsoft YaHei" w:hAnsi="Microsoft YaHei" w:eastAsia="Microsoft YaHei" w:cs="Microsoft YaHei"/>
-          <w:sz w:val="21"/>
-          <w:szCs w:val="21"/>
-        </w:rPr>
-        <w:t>运行时</w:t>
-      </w:r>
-      <w:r>
-        <w:rPr>
-          <w:rFonts w:hint="default" w:ascii="Microsoft YaHei" w:hAnsi="Microsoft YaHei" w:eastAsia="Microsoft YaHei" w:cs="Microsoft YaHei"/>
-          <w:sz w:val="21"/>
-          <w:szCs w:val="21"/>
-        </w:rPr>
-        <w:t>动态异常</w:t>
-      </w:r>
-      <w:r>
-        <w:rPr>
-          <w:rFonts w:hint="eastAsia" w:ascii="Microsoft YaHei" w:hAnsi="Microsoft YaHei" w:eastAsia="Microsoft YaHei" w:cs="Microsoft YaHei"/>
-          <w:sz w:val="21"/>
-          <w:szCs w:val="21"/>
-        </w:rPr>
-        <w:t>，往往</w:t>
-      </w:r>
-      <w:r>
-        <w:rPr>
-          <w:rFonts w:hint="default" w:ascii="Microsoft YaHei" w:hAnsi="Microsoft YaHei" w:eastAsia="Microsoft YaHei" w:cs="Microsoft YaHei"/>
-          <w:sz w:val="21"/>
-          <w:szCs w:val="21"/>
-        </w:rPr>
-        <w:t>具有</w:t>
-      </w:r>
-      <w:r>
-        <w:rPr>
-          <w:rFonts w:hint="eastAsia" w:ascii="Microsoft YaHei" w:hAnsi="Microsoft YaHei" w:eastAsia="Microsoft YaHei" w:cs="Microsoft YaHei"/>
-          <w:sz w:val="21"/>
-          <w:szCs w:val="21"/>
-        </w:rPr>
-        <w:t>相同或相似</w:t>
-      </w:r>
-      <w:r>
-        <w:rPr>
-          <w:rFonts w:hint="default" w:ascii="Microsoft YaHei" w:hAnsi="Microsoft YaHei" w:eastAsia="Microsoft YaHei" w:cs="Microsoft YaHei"/>
-          <w:sz w:val="21"/>
-          <w:szCs w:val="21"/>
-        </w:rPr>
-        <w:t>的特征</w:t>
-      </w:r>
-      <w:r>
-        <w:rPr>
-          <w:rFonts w:hint="eastAsia" w:ascii="Microsoft YaHei" w:hAnsi="Microsoft YaHei" w:eastAsia="Microsoft YaHei" w:cs="Microsoft YaHei"/>
-          <w:sz w:val="21"/>
-          <w:szCs w:val="21"/>
-        </w:rPr>
-        <w:t>。因此</w:t>
-      </w:r>
-      <w:r>
-        <w:rPr>
-          <w:rFonts w:hint="default" w:ascii="Microsoft YaHei" w:hAnsi="Microsoft YaHei" w:eastAsia="Microsoft YaHei" w:cs="Microsoft YaHei"/>
-          <w:sz w:val="21"/>
-          <w:szCs w:val="21"/>
-        </w:rPr>
-        <w:t>，本文使用动态二进制插桩技术</w:t>
-      </w:r>
-      <w:r>
-        <w:rPr>
-          <w:rFonts w:hint="eastAsia" w:ascii="Microsoft YaHei" w:hAnsi="Microsoft YaHei" w:eastAsia="Microsoft YaHei" w:cs="Microsoft YaHei"/>
-          <w:sz w:val="21"/>
-          <w:szCs w:val="21"/>
-        </w:rPr>
-        <w:t>，分析众多存在漏洞的</w:t>
-      </w:r>
-      <w:r>
-        <w:rPr>
-          <w:rFonts w:hint="default" w:ascii="Microsoft YaHei" w:hAnsi="Microsoft YaHei" w:eastAsia="Microsoft YaHei" w:cs="Microsoft YaHei"/>
-          <w:sz w:val="21"/>
-          <w:szCs w:val="21"/>
-        </w:rPr>
-        <w:t>程序</w:t>
-      </w:r>
-      <w:r>
-        <w:rPr>
-          <w:rFonts w:hint="eastAsia" w:ascii="Microsoft YaHei" w:hAnsi="Microsoft YaHei" w:eastAsia="Microsoft YaHei" w:cs="Microsoft YaHei"/>
-          <w:sz w:val="21"/>
-          <w:szCs w:val="21"/>
-        </w:rPr>
-        <w:t>实例，跟踪这些</w:t>
-      </w:r>
-      <w:r>
-        <w:rPr>
-          <w:rFonts w:hint="default" w:ascii="Microsoft YaHei" w:hAnsi="Microsoft YaHei" w:eastAsia="Microsoft YaHei" w:cs="Microsoft YaHei"/>
-          <w:sz w:val="21"/>
-          <w:szCs w:val="21"/>
-        </w:rPr>
-        <w:t>程序在</w:t>
-      </w:r>
-      <w:r>
-        <w:rPr>
-          <w:rFonts w:hint="eastAsia" w:ascii="Microsoft YaHei" w:hAnsi="Microsoft YaHei" w:eastAsia="Microsoft YaHei" w:cs="Microsoft YaHei"/>
-          <w:sz w:val="21"/>
-          <w:szCs w:val="21"/>
-        </w:rPr>
-        <w:t>受</w:t>
-      </w:r>
-      <w:r>
-        <w:rPr>
-          <w:rFonts w:hint="default" w:ascii="Microsoft YaHei" w:hAnsi="Microsoft YaHei" w:eastAsia="Microsoft YaHei" w:cs="Microsoft YaHei"/>
-          <w:sz w:val="21"/>
-          <w:szCs w:val="21"/>
-        </w:rPr>
-        <w:t>到ROP</w:t>
-      </w:r>
-      <w:r>
-        <w:rPr>
-          <w:rFonts w:hint="eastAsia" w:ascii="Microsoft YaHei" w:hAnsi="Microsoft YaHei" w:eastAsia="Microsoft YaHei" w:cs="Microsoft YaHei"/>
-          <w:sz w:val="21"/>
-          <w:szCs w:val="21"/>
-        </w:rPr>
         <w:t>攻击时的运行时状态，</w:t>
       </w:r>
       <w:r>
@@ -6312,15 +6264,7 @@
           <w:sz w:val="21"/>
           <w:szCs w:val="21"/>
         </w:rPr>
-        <w:t>第三章</w:t>
-      </w:r>
-      <w:r>
-        <w:rPr>
-          <w:rFonts w:hint="default" w:ascii="Microsoft YaHei" w:hAnsi="Microsoft YaHei" w:eastAsia="Microsoft YaHei" w:cs="Microsoft YaHei"/>
-          <w:sz w:val="21"/>
-          <w:szCs w:val="21"/>
-        </w:rPr>
-        <w:t>介绍</w:t>
+        <w:t>第三章介绍</w:t>
       </w:r>
       <w:r>
         <w:rPr>
@@ -6578,23 +6522,7 @@
           <w:sz w:val="21"/>
           <w:szCs w:val="21"/>
         </w:rPr>
-        <w:t>系统将根据用户</w:t>
-      </w:r>
-      <w:r>
-        <w:rPr>
-          <w:rFonts w:hint="default" w:ascii="Microsoft YaHei" w:hAnsi="Microsoft YaHei" w:eastAsia="Microsoft YaHei" w:cs="Microsoft YaHei"/>
-          <w:sz w:val="21"/>
-          <w:szCs w:val="21"/>
-        </w:rPr>
-        <w:t>的</w:t>
-      </w:r>
-      <w:r>
-        <w:rPr>
-          <w:rFonts w:hint="default" w:ascii="Microsoft YaHei" w:hAnsi="Microsoft YaHei" w:eastAsia="Microsoft YaHei" w:cs="Microsoft YaHei"/>
-          <w:sz w:val="21"/>
-          <w:szCs w:val="21"/>
-        </w:rPr>
-        <w:t>选择开启相应防护方案并运行漏洞程序供攻击者攻击，攻击结束后，用户可以在界面中查看攻击</w:t>
+        <w:t>系统将根据用户的选择开启相应防护方案并运行漏洞程序供攻击者攻击，攻击结束后，用户可以在界面中查看攻击</w:t>
       </w:r>
       <w:r>
         <w:rPr>
@@ -6610,23 +6538,7 @@
           <w:sz w:val="21"/>
           <w:szCs w:val="21"/>
         </w:rPr>
-        <w:t>（</w:t>
-      </w:r>
-      <w:r>
-        <w:rPr>
-          <w:rFonts w:hint="default" w:ascii="Microsoft YaHei" w:hAnsi="Microsoft YaHei" w:eastAsia="Microsoft YaHei" w:cs="Microsoft YaHei"/>
-          <w:sz w:val="21"/>
-          <w:szCs w:val="21"/>
-        </w:rPr>
-        <w:t>详见第五章</w:t>
-      </w:r>
-      <w:r>
-        <w:rPr>
-          <w:rFonts w:hint="default" w:ascii="Microsoft YaHei" w:hAnsi="Microsoft YaHei" w:eastAsia="Microsoft YaHei" w:cs="Microsoft YaHei"/>
-          <w:sz w:val="21"/>
-          <w:szCs w:val="21"/>
-        </w:rPr>
-        <w:t>）</w:t>
+        <w:t>（详见第五章）</w:t>
       </w:r>
       <w:r>
         <w:rPr>
@@ -7029,25 +6941,7 @@
           <w:sz w:val="21"/>
           <w:szCs w:val="21"/>
         </w:rPr>
-        <w:t>展望ROP攻击</w:t>
-      </w:r>
-      <w:r>
-        <w:rPr>
-          <w:rFonts w:hint="default" w:ascii="Microsoft YaHei" w:hAnsi="Microsoft YaHei" w:eastAsia="Microsoft YaHei" w:cs="Microsoft YaHei"/>
-          <w:color w:val="auto"/>
-          <w:sz w:val="21"/>
-          <w:szCs w:val="21"/>
-        </w:rPr>
-        <w:t>动态</w:t>
-      </w:r>
-      <w:r>
-        <w:rPr>
-          <w:rFonts w:hint="default" w:ascii="Microsoft YaHei" w:hAnsi="Microsoft YaHei" w:eastAsia="Microsoft YaHei" w:cs="Microsoft YaHei"/>
-          <w:color w:val="auto"/>
-          <w:sz w:val="21"/>
-          <w:szCs w:val="21"/>
-        </w:rPr>
-        <w:t>检测的未来发展。</w:t>
+        <w:t>展望ROP攻击动态检测的未来发展。</w:t>
       </w:r>
     </w:p>
     <w:p>
@@ -8041,23 +7935,7 @@
           <w:sz w:val="21"/>
           <w:szCs w:val="21"/>
         </w:rPr>
-        <w:t>如图2-</w:t>
-      </w:r>
-      <w:r>
-        <w:rPr>
-          <w:rFonts w:hint="default" w:ascii="Microsoft YaHei" w:hAnsi="Microsoft YaHei" w:eastAsia="Microsoft YaHei" w:cs="Microsoft YaHei"/>
-          <w:sz w:val="21"/>
-          <w:szCs w:val="21"/>
-        </w:rPr>
-        <w:t>3</w:t>
-      </w:r>
-      <w:r>
-        <w:rPr>
-          <w:rFonts w:hint="default" w:ascii="Microsoft YaHei" w:hAnsi="Microsoft YaHei" w:eastAsia="Microsoft YaHei" w:cs="Microsoft YaHei"/>
-          <w:sz w:val="21"/>
-          <w:szCs w:val="21"/>
-        </w:rPr>
-        <w:t>，</w:t>
+        <w:t>如图2-3，</w:t>
       </w:r>
       <w:r>
         <w:rPr>
@@ -8189,23 +8067,7 @@
           <w:sz w:val="21"/>
           <w:szCs w:val="21"/>
         </w:rPr>
-        <w:t>JOP相比与ROP，存在以下两点优势：一、ROP攻击使用返回指令完成控制流的转移，需要利用程序的堆栈完成返回操作，而JOP攻击使用跳转指令完成控制流的转移，可以脱离程序的堆栈完成攻击，即：JOP攻击不以赖于堆栈。二、返回指令正常情况下与调用指令成对出现，用于函数的调用与返回，跳转指令一般用于条件分支语句，广泛的存在于程序代码中，JOP攻击选用以跳转指令为结尾的gadget组成gadget链，如图2-</w:t>
-      </w:r>
-      <w:r>
-        <w:rPr>
-          <w:rFonts w:hint="default" w:ascii="Microsoft YaHei" w:hAnsi="Microsoft YaHei" w:eastAsia="Microsoft YaHei" w:cs="Microsoft YaHei"/>
-          <w:sz w:val="21"/>
-          <w:szCs w:val="21"/>
-        </w:rPr>
-        <w:t>4</w:t>
-      </w:r>
-      <w:r>
-        <w:rPr>
-          <w:rFonts w:hint="default" w:ascii="Microsoft YaHei" w:hAnsi="Microsoft YaHei" w:eastAsia="Microsoft YaHei" w:cs="Microsoft YaHei"/>
-          <w:sz w:val="21"/>
-          <w:szCs w:val="21"/>
-        </w:rPr>
-        <w:t>，其攻击行为的指令特点不明显，类似于正常程序的分支跳转语句，具有很好的隐蔽性。</w:t>
+        <w:t>JOP相比与ROP，存在以下两点优势：一、ROP攻击使用返回指令完成控制流的转移，需要利用程序的堆栈完成返回操作，而JOP攻击使用跳转指令完成控制流的转移，可以脱离程序的堆栈完成攻击，即：JOP攻击不以赖于堆栈。二、返回指令正常情况下与调用指令成对出现，用于函数的调用与返回，跳转指令一般用于条件分支语句，广泛的存在于程序代码中，JOP攻击选用以跳转指令为结尾的gadget组成gadget链，如图2-4，其攻击行为的指令特点不明显，类似于正常程序的分支跳转语句，具有很好的隐蔽性。</w:t>
       </w:r>
     </w:p>
     <w:p>
@@ -8508,23 +8370,7 @@
           <w:sz w:val="21"/>
           <w:szCs w:val="21"/>
         </w:rPr>
-        <w:t>如图2-5</w:t>
-      </w:r>
-      <w:r>
-        <w:rPr>
-          <w:rFonts w:hint="default" w:ascii="Microsoft YaHei" w:hAnsi="Microsoft YaHei" w:eastAsia="Microsoft YaHei" w:cs="Microsoft YaHei"/>
-          <w:sz w:val="21"/>
-          <w:szCs w:val="21"/>
-        </w:rPr>
-        <w:t>，</w:t>
-      </w:r>
-      <w:r>
-        <w:rPr>
-          <w:rFonts w:hint="default" w:ascii="Microsoft YaHei" w:hAnsi="Microsoft YaHei" w:eastAsia="Microsoft YaHei" w:cs="Microsoft YaHei"/>
-          <w:sz w:val="21"/>
-          <w:szCs w:val="21"/>
-        </w:rPr>
-        <w:t>攻击者只需要按顺序将内存间接位置指向下一个gadget即可将gadget链接在一起</w:t>
+        <w:t>如图2-5，攻击者只需要按顺序将内存间接位置指向下一个gadget即可将gadget链接在一起</w:t>
       </w:r>
       <w:r>
         <w:rPr>
@@ -8825,39 +8671,7 @@
           <w:sz w:val="21"/>
           <w:szCs w:val="21"/>
         </w:rPr>
-        <w:t>如图</w:t>
-      </w:r>
-      <w:r>
-        <w:rPr>
-          <w:rFonts w:hint="default" w:ascii="Microsoft YaHei" w:hAnsi="Microsoft YaHei" w:eastAsia="Microsoft YaHei" w:cs="Microsoft YaHei"/>
-          <w:sz w:val="21"/>
-          <w:szCs w:val="21"/>
-        </w:rPr>
-        <w:t>2-6</w:t>
-      </w:r>
-      <w:r>
-        <w:rPr>
-          <w:rFonts w:hint="default" w:ascii="Microsoft YaHei" w:hAnsi="Microsoft YaHei" w:eastAsia="Microsoft YaHei" w:cs="Microsoft YaHei"/>
-          <w:sz w:val="21"/>
-          <w:szCs w:val="21"/>
-        </w:rPr>
-        <w:t>所示，foo函数中调用了strcpy函数，将长度为512字节的数据拷贝到长度只有128字节的缓冲区中，由于缓冲区位于栈中，于是发生了栈溢出，缓冲区后的数据被覆盖。如图x，攻击者利用缓冲区溢出漏洞发起攻击，将会导致：1.通过覆盖局部变量，改变程序的执行逻辑；2.通过覆盖栈中保存的旧栈基址寄存器的值，在栈帧销毁时（</w:t>
-      </w:r>
-      <w:r>
-        <w:rPr>
-          <w:rFonts w:hint="default" w:ascii="Microsoft YaHei" w:hAnsi="Microsoft YaHei" w:eastAsia="Microsoft YaHei" w:cs="Microsoft YaHei"/>
-          <w:sz w:val="21"/>
-          <w:szCs w:val="21"/>
-        </w:rPr>
-        <w:t>详见</w:t>
-      </w:r>
-      <w:r>
-        <w:rPr>
-          <w:rFonts w:hint="default" w:ascii="Microsoft YaHei" w:hAnsi="Microsoft YaHei" w:eastAsia="Microsoft YaHei" w:cs="Microsoft YaHei"/>
-          <w:sz w:val="21"/>
-          <w:szCs w:val="21"/>
-        </w:rPr>
-        <w:t>2.2.1），控制堆栈至攻击者指定的位置；3.通过覆盖函数返回地址，在函数返回时，实现程序控制流的劫持。攻击者甚至可以其他函数栈帧中的变量、栈基址、返回地址等数据，完成各式各样的攻击。</w:t>
+        <w:t>如图2-6所示，foo函数中调用了strcpy函数，将长度为512字节的数据拷贝到长度只有128字节的缓冲区中，由于缓冲区位于栈中，于是发生了栈溢出，缓冲区后的数据被覆盖。如图x，攻击者利用缓冲区溢出漏洞发起攻击，将会导致：1.通过覆盖局部变量，改变程序的执行逻辑；2.通过覆盖栈中保存的旧栈基址寄存器的值，在栈帧销毁时（详见2.2.1），控制堆栈至攻击者指定的位置；3.通过覆盖函数返回地址，在函数返回时，实现程序控制流的劫持。攻击者甚至可以其他函数栈帧中的变量、栈基址、返回地址等数据，完成各式各样的攻击。</w:t>
       </w:r>
     </w:p>
     <w:p>
@@ -8914,49 +8728,15 @@
           <w:szCs w:val="21"/>
           <w:vertAlign w:val="superscript"/>
         </w:rPr>
-        <w:t>[</w:t>
-      </w:r>
-      <w:r>
-        <w:rPr>
-          <w:rFonts w:hint="default" w:ascii="Microsoft YaHei" w:hAnsi="Microsoft YaHei" w:eastAsia="Microsoft YaHei" w:cs="Microsoft YaHei"/>
-          <w:sz w:val="21"/>
-          <w:szCs w:val="21"/>
-          <w:vertAlign w:val="superscript"/>
-        </w:rPr>
-        <w:t>28</w:t>
-      </w:r>
-      <w:r>
-        <w:rPr>
-          <w:rFonts w:hint="default" w:ascii="Microsoft YaHei" w:hAnsi="Microsoft YaHei" w:eastAsia="Microsoft YaHei" w:cs="Microsoft YaHei"/>
-          <w:sz w:val="21"/>
-          <w:szCs w:val="21"/>
-          <w:vertAlign w:val="superscript"/>
-        </w:rPr>
-        <w:t>]</w:t>
-      </w:r>
-      <w:r>
-        <w:rPr>
-          <w:rFonts w:hint="default" w:ascii="Microsoft YaHei" w:hAnsi="Microsoft YaHei" w:eastAsia="Microsoft YaHei" w:cs="Microsoft YaHei"/>
-          <w:sz w:val="21"/>
-          <w:szCs w:val="21"/>
-        </w:rPr>
-        <w:t>等人提出了一种防御方式：在返回地址前设置canary值，在函数返回前先验证canary的值是否被修改，如果没被修改，程序将正常返回，如果缓冲区溢出到了函数返回地址，canary的值被修改，保护程序将被调用，报告栈溢出，终止进程。图</w:t>
-      </w:r>
-      <w:r>
-        <w:rPr>
-          <w:rFonts w:hint="default" w:ascii="Microsoft YaHei" w:hAnsi="Microsoft YaHei" w:eastAsia="Microsoft YaHei" w:cs="Microsoft YaHei"/>
-          <w:sz w:val="21"/>
-          <w:szCs w:val="21"/>
-        </w:rPr>
-        <w:t>2-7展示了这种防御机制的工作流程。由于部署方便，</w:t>
-      </w:r>
-      <w:r>
-        <w:rPr>
-          <w:rFonts w:hint="default" w:ascii="Microsoft YaHei" w:hAnsi="Microsoft YaHei" w:eastAsia="Microsoft YaHei" w:cs="Microsoft YaHei"/>
-          <w:sz w:val="21"/>
-          <w:szCs w:val="21"/>
-        </w:rPr>
-        <w:t>这种防御方式被广泛应用，加大了缓冲区溢出攻击的难度。不过攻击者可以通过泄露cancry的值，或者攻击保护程序，从而绕过这种防御机制。</w:t>
+        <w:t>[28]</w:t>
+      </w:r>
+      <w:r>
+        <w:rPr>
+          <w:rFonts w:hint="default" w:ascii="Microsoft YaHei" w:hAnsi="Microsoft YaHei" w:eastAsia="Microsoft YaHei" w:cs="Microsoft YaHei"/>
+          <w:sz w:val="21"/>
+          <w:szCs w:val="21"/>
+        </w:rPr>
+        <w:t>等人提出了一种防御方式：在返回地址前设置canary值，在函数返回前先验证canary的值是否被修改，如果没被修改，程序将正常返回，如果缓冲区溢出到了函数返回地址，canary的值被修改，保护程序将被调用，报告栈溢出，终止进程。图2-7展示了这种防御机制的工作流程。由于部署方便，这种防御方式被广泛应用，加大了缓冲区溢出攻击的难度。不过攻击者可以通过泄露cancry的值，或者攻击保护程序，从而绕过这种防御机制。</w:t>
       </w:r>
     </w:p>
     <w:p>
@@ -9090,39 +8870,7 @@
           <w:sz w:val="21"/>
           <w:szCs w:val="21"/>
         </w:rPr>
-        <w:t>在C语言的标准输入输出函数库中定义了fprintf,printf,sprintf等格式化输出函数。这些函数根据控制字符串表示的格式，把输出转换成一系列格式发送到输出流中。以printf为例，他的输出流为标准输出，其函数原型为int printf ( const char * format, ... )，其参数由两部分组成：第一部分是格式化字符串，包含一般字符和格式控制字符，其中格式控制字符是以%为开头的字符串，%后可接各种控制符，</w:t>
-      </w:r>
-      <w:r>
-        <w:rPr>
-          <w:rFonts w:hint="default" w:ascii="Microsoft YaHei" w:hAnsi="Microsoft YaHei" w:eastAsia="Microsoft YaHei" w:cs="Microsoft YaHei"/>
-          <w:sz w:val="21"/>
-          <w:szCs w:val="21"/>
-        </w:rPr>
-        <w:t>详</w:t>
-      </w:r>
-      <w:r>
-        <w:rPr>
-          <w:rFonts w:hint="default" w:ascii="Microsoft YaHei" w:hAnsi="Microsoft YaHei" w:eastAsia="Microsoft YaHei" w:cs="Microsoft YaHei"/>
-          <w:sz w:val="21"/>
-          <w:szCs w:val="21"/>
-        </w:rPr>
-        <w:t>见表2-</w:t>
-      </w:r>
-      <w:r>
-        <w:rPr>
-          <w:rFonts w:hint="default" w:ascii="Microsoft YaHei" w:hAnsi="Microsoft YaHei" w:eastAsia="Microsoft YaHei" w:cs="Microsoft YaHei"/>
-          <w:sz w:val="21"/>
-          <w:szCs w:val="21"/>
-        </w:rPr>
-        <w:t>1</w:t>
-      </w:r>
-      <w:r>
-        <w:rPr>
-          <w:rFonts w:hint="default" w:ascii="Microsoft YaHei" w:hAnsi="Microsoft YaHei" w:eastAsia="Microsoft YaHei" w:cs="Microsoft YaHei"/>
-          <w:sz w:val="21"/>
-          <w:szCs w:val="21"/>
-        </w:rPr>
-        <w:t>。第二部分为输出表列，表列中的参数个数不定，由第一部分格式化字符串中的控制符的个数决定。参数作为临时变量，存储在栈中，其中个数字符串为第一个参数，输出表列为第2至第n各参数。</w:t>
+        <w:t>在C语言的标准输入输出函数库中定义了fprintf,printf,sprintf等格式化输出函数。这些函数根据控制字符串表示的格式，把输出转换成一系列格式发送到输出流中。以printf为例，他的输出流为标准输出，其函数原型为int printf ( const char * format, ... )，其参数由两部分组成：第一部分是格式化字符串，包含一般字符和格式控制字符，其中格式控制字符是以%为开头的字符串，%后可接各种控制符，详见表2-1。第二部分为输出表列，表列中的参数个数不定，由第一部分格式化字符串中的控制符的个数决定。参数作为临时变量，存储在栈中，其中个数字符串为第一个参数，输出表列为第2至第n各参数。</w:t>
       </w:r>
     </w:p>
     <w:p>
@@ -9161,23 +8909,7 @@
           <w:sz w:val="21"/>
           <w:szCs w:val="21"/>
         </w:rPr>
-        <w:t>表2-</w:t>
-      </w:r>
-      <w:r>
-        <w:rPr>
-          <w:rFonts w:hint="default" w:ascii="Microsoft YaHei" w:hAnsi="Microsoft YaHei" w:eastAsia="Microsoft YaHei" w:cs="Microsoft YaHei"/>
-          <w:sz w:val="21"/>
-          <w:szCs w:val="21"/>
-        </w:rPr>
-        <w:t>1</w:t>
-      </w:r>
-      <w:r>
-        <w:rPr>
-          <w:rFonts w:hint="default" w:ascii="Microsoft YaHei" w:hAnsi="Microsoft YaHei" w:eastAsia="Microsoft YaHei" w:cs="Microsoft YaHei"/>
-          <w:sz w:val="21"/>
-          <w:szCs w:val="21"/>
-        </w:rPr>
-        <w:t xml:space="preserve"> 格式化字符串常见控制符号</w:t>
+        <w:t>表2-1 格式化字符串常见控制符号</w:t>
       </w:r>
     </w:p>
     <w:tbl>
@@ -10940,119 +10672,7 @@
           <w:sz w:val="21"/>
           <w:szCs w:val="21"/>
         </w:rPr>
-        <w:t>由于printf函数的参数个数不定，当格式化字符串中控制符数量多于输出表列中的参数个数时，printf函数将会以栈中的其他数据作为其输出表列中的输出项，这就是格式化字符串漏洞。举例来说，</w:t>
-      </w:r>
-      <w:r>
-        <w:rPr>
-          <w:rFonts w:hint="default" w:ascii="Microsoft YaHei" w:hAnsi="Microsoft YaHei" w:eastAsia="Microsoft YaHei" w:cs="Microsoft YaHei"/>
-          <w:sz w:val="21"/>
-          <w:szCs w:val="21"/>
-        </w:rPr>
-        <w:t>程序中存在一条语句</w:t>
-      </w:r>
-      <w:r>
-        <w:rPr>
-          <w:rFonts w:hint="default" w:ascii="Microsoft YaHei" w:hAnsi="Microsoft YaHei" w:eastAsia="Microsoft YaHei" w:cs="Microsoft YaHei"/>
-          <w:sz w:val="21"/>
-          <w:szCs w:val="21"/>
-        </w:rPr>
-        <w:t>printf(buf)，</w:t>
-      </w:r>
-      <w:r>
-        <w:rPr>
-          <w:rFonts w:hint="default" w:ascii="Microsoft YaHei" w:hAnsi="Microsoft YaHei" w:eastAsia="Microsoft YaHei" w:cs="Microsoft YaHei"/>
-          <w:sz w:val="21"/>
-          <w:szCs w:val="21"/>
-        </w:rPr>
-        <w:t>其中buf为一个字符数组，其中的数据由用户的输入决定。这条语句</w:t>
-      </w:r>
-      <w:r>
-        <w:rPr>
-          <w:rFonts w:hint="default" w:ascii="Microsoft YaHei" w:hAnsi="Microsoft YaHei" w:eastAsia="Microsoft YaHei" w:cs="Microsoft YaHei"/>
-          <w:sz w:val="21"/>
-          <w:szCs w:val="21"/>
-        </w:rPr>
-        <w:t>原本功能是输出buf中的</w:t>
-      </w:r>
-      <w:r>
-        <w:rPr>
-          <w:rFonts w:hint="default" w:ascii="Microsoft YaHei" w:hAnsi="Microsoft YaHei" w:eastAsia="Microsoft YaHei" w:cs="Microsoft YaHei"/>
-          <w:sz w:val="21"/>
-          <w:szCs w:val="21"/>
-        </w:rPr>
-        <w:t>普通</w:t>
-      </w:r>
-      <w:r>
-        <w:rPr>
-          <w:rFonts w:hint="default" w:ascii="Microsoft YaHei" w:hAnsi="Microsoft YaHei" w:eastAsia="Microsoft YaHei" w:cs="Microsoft YaHei"/>
-          <w:sz w:val="21"/>
-          <w:szCs w:val="21"/>
-        </w:rPr>
-        <w:t>字符串，但是攻击者</w:t>
-      </w:r>
-      <w:r>
-        <w:rPr>
-          <w:rFonts w:hint="default" w:ascii="Microsoft YaHei" w:hAnsi="Microsoft YaHei" w:eastAsia="Microsoft YaHei" w:cs="Microsoft YaHei"/>
-          <w:sz w:val="21"/>
-          <w:szCs w:val="21"/>
-        </w:rPr>
-        <w:t>通过向字符串中添加格式化控制符，将其伪造成</w:t>
-      </w:r>
-      <w:r>
-        <w:rPr>
-          <w:rFonts w:hint="default" w:ascii="Microsoft YaHei" w:hAnsi="Microsoft YaHei" w:eastAsia="Microsoft YaHei" w:cs="Microsoft YaHei"/>
-          <w:sz w:val="21"/>
-          <w:szCs w:val="21"/>
-        </w:rPr>
-        <w:t>格式化字符串，</w:t>
-      </w:r>
-      <w:r>
-        <w:rPr>
-          <w:rFonts w:hint="default" w:ascii="Microsoft YaHei" w:hAnsi="Microsoft YaHei" w:eastAsia="Microsoft YaHei" w:cs="Microsoft YaHei"/>
-          <w:sz w:val="21"/>
-          <w:szCs w:val="21"/>
-        </w:rPr>
-        <w:t>由于没有输出列表，</w:t>
-      </w:r>
-      <w:r>
-        <w:rPr>
-          <w:rFonts w:hint="default" w:ascii="Microsoft YaHei" w:hAnsi="Microsoft YaHei" w:eastAsia="Microsoft YaHei" w:cs="Microsoft YaHei"/>
-          <w:sz w:val="21"/>
-          <w:szCs w:val="21"/>
-        </w:rPr>
-        <w:t>格式化字符串中控制符</w:t>
-      </w:r>
-      <w:r>
-        <w:rPr>
-          <w:rFonts w:hint="default" w:ascii="Microsoft YaHei" w:hAnsi="Microsoft YaHei" w:eastAsia="Microsoft YaHei" w:cs="Microsoft YaHei"/>
-          <w:sz w:val="21"/>
-          <w:szCs w:val="21"/>
-        </w:rPr>
-        <w:t>将直接对应</w:t>
-      </w:r>
-      <w:r>
-        <w:rPr>
-          <w:rFonts w:hint="default" w:ascii="Microsoft YaHei" w:hAnsi="Microsoft YaHei" w:eastAsia="Microsoft YaHei" w:cs="Microsoft YaHei"/>
-          <w:sz w:val="21"/>
-          <w:szCs w:val="21"/>
-        </w:rPr>
-        <w:t>栈中的数据。</w:t>
-      </w:r>
-      <w:r>
-        <w:rPr>
-          <w:rFonts w:hint="default" w:ascii="Microsoft YaHei" w:hAnsi="Microsoft YaHei" w:eastAsia="Microsoft YaHei" w:cs="Microsoft YaHei"/>
-          <w:sz w:val="21"/>
-          <w:szCs w:val="21"/>
-        </w:rPr>
-        <w:t>此外，</w:t>
-      </w:r>
-      <w:r>
-        <w:rPr>
-          <w:rFonts w:hint="default" w:ascii="Microsoft YaHei" w:hAnsi="Microsoft YaHei" w:eastAsia="Microsoft YaHei" w:cs="Microsoft YaHei"/>
-          <w:sz w:val="21"/>
-          <w:szCs w:val="21"/>
-        </w:rPr>
-        <w:t>控制符号中存在一个特殊控制符号%n，不同与其他用于输出的控制符，%n用于将先前输出的字符个数写入其参数对应的内存中。于是，除了泄漏内存信息外，攻击者还可以利用控制符%n修改内存数据。</w:t>
+        <w:t>由于printf函数的参数个数不定，当格式化字符串中控制符数量多于输出表列中的参数个数时，printf函数将会以栈中的其他数据作为其输出表列中的输出项，这就是格式化字符串漏洞。举例来说，程序中存在一条语句printf(buf)，其中buf为一个字符数组，其中的数据由用户的输入决定。这条语句原本功能是输出buf中的普通字符串，但是攻击者通过向字符串中添加格式化控制符，将其伪造成格式化字符串，由于没有输出列表，格式化字符串中控制符将直接对应栈中的数据。此外，控制符号中存在一个特殊控制符号%n，不同与其他用于输出的控制符，%n用于将先前输出的字符个数写入其参数对应的内存中。于是，除了泄漏内存信息外，攻击者还可以利用控制符%n修改内存数据。</w:t>
       </w:r>
     </w:p>
     <w:p>
@@ -11183,23 +10803,7 @@
           <w:sz w:val="21"/>
           <w:szCs w:val="21"/>
         </w:rPr>
-        <w:t>通过%p输出b处的</w:t>
-      </w:r>
-      <w:r>
-        <w:rPr>
-          <w:rFonts w:hint="default" w:ascii="Microsoft YaHei" w:hAnsi="Microsoft YaHei" w:eastAsia="Microsoft YaHei" w:cs="Microsoft YaHei"/>
-          <w:sz w:val="21"/>
-          <w:szCs w:val="21"/>
-        </w:rPr>
-        <w:t>libc函数地址</w:t>
-      </w:r>
-      <w:r>
-        <w:rPr>
-          <w:rFonts w:hint="default" w:ascii="Microsoft YaHei" w:hAnsi="Microsoft YaHei" w:eastAsia="Microsoft YaHei" w:cs="Microsoft YaHei"/>
-          <w:sz w:val="21"/>
-          <w:szCs w:val="21"/>
-        </w:rPr>
-        <w:t>，泄漏libc中函数的实际地址，绕过ASLR对libc的随机化保护；</w:t>
+        <w:t>通过%p输出b处的libc函数地址，泄漏libc中函数的实际地址，绕过ASLR对libc的随机化保护；</w:t>
       </w:r>
     </w:p>
     <w:p>
@@ -11223,7 +10827,251 @@
           <w:sz w:val="21"/>
           <w:szCs w:val="21"/>
         </w:rPr>
-        <w:t>通过%p输出c处的旧栈基址，泄露栈空间的位置</w:t>
+        <w:t>通过%p输出c处的旧栈基址，泄露栈空间的位置，绕过ASLR对栈空间的随机化保护；</w:t>
+      </w:r>
+    </w:p>
+    <w:p>
+      <w:pPr>
+        <w:numPr>
+          <w:ilvl w:val="0"/>
+          <w:numId w:val="5"/>
+        </w:numPr>
+        <w:ind w:left="845" w:leftChars="0" w:hanging="425" w:firstLineChars="0"/>
+        <w:jc w:val="left"/>
+        <w:outlineLvl w:val="9"/>
+        <w:rPr>
+          <w:rFonts w:hint="default" w:ascii="Microsoft YaHei" w:hAnsi="Microsoft YaHei" w:eastAsia="Microsoft YaHei" w:cs="Microsoft YaHei"/>
+          <w:sz w:val="21"/>
+          <w:szCs w:val="21"/>
+        </w:rPr>
+      </w:pPr>
+      <w:r>
+        <w:rPr>
+          <w:rFonts w:hint="default" w:ascii="Microsoft YaHei" w:hAnsi="Microsoft YaHei" w:eastAsia="Microsoft YaHei" w:cs="Microsoft YaHei"/>
+          <w:sz w:val="21"/>
+          <w:szCs w:val="21"/>
+        </w:rPr>
+        <w:t>通过%n修改d处的程序返回地址，达到控制程序控制流的目的；</w:t>
+      </w:r>
+    </w:p>
+    <w:p>
+      <w:pPr>
+        <w:numPr>
+          <w:ilvl w:val="0"/>
+          <w:numId w:val="5"/>
+        </w:numPr>
+        <w:ind w:left="845" w:leftChars="0" w:hanging="425" w:firstLineChars="0"/>
+        <w:jc w:val="left"/>
+        <w:outlineLvl w:val="9"/>
+        <w:rPr>
+          <w:rFonts w:hint="default" w:ascii="Microsoft YaHei" w:hAnsi="Microsoft YaHei" w:eastAsia="Microsoft YaHei" w:cs="Microsoft YaHei"/>
+          <w:sz w:val="21"/>
+          <w:szCs w:val="21"/>
+        </w:rPr>
+      </w:pPr>
+      <w:r>
+        <w:rPr>
+          <w:rFonts w:hint="default" w:ascii="Microsoft YaHei" w:hAnsi="Microsoft YaHei" w:eastAsia="Microsoft YaHei" w:cs="Microsoft YaHei"/>
+          <w:sz w:val="21"/>
+          <w:szCs w:val="21"/>
+        </w:rPr>
+        <w:t>将某一内存地址写入缓冲区中a处，通过%p或%n输出或修改a处的内容，达到泄漏任意内存数据或修改任意内存数据的目的。</w:t>
+      </w:r>
+    </w:p>
+    <w:p>
+      <w:pPr>
+        <w:numPr>
+          <w:ilvl w:val="0"/>
+          <w:numId w:val="0"/>
+        </w:numPr>
+        <w:ind w:firstLine="420" w:firstLineChars="0"/>
+        <w:jc w:val="left"/>
+        <w:outlineLvl w:val="9"/>
+        <w:rPr>
+          <w:rFonts w:hint="default" w:ascii="Microsoft YaHei" w:hAnsi="Microsoft YaHei" w:eastAsia="Microsoft YaHei" w:cs="Microsoft YaHei"/>
+          <w:sz w:val="21"/>
+          <w:szCs w:val="21"/>
+        </w:rPr>
+      </w:pPr>
+      <w:r>
+        <w:rPr>
+          <w:rFonts w:hint="default" w:ascii="Microsoft YaHei" w:hAnsi="Microsoft YaHei" w:eastAsia="Microsoft YaHei" w:cs="Microsoft YaHei"/>
+          <w:sz w:val="21"/>
+          <w:szCs w:val="21"/>
+        </w:rPr>
+        <w:t>除了由程序员代码编写不规范（如printf(buf)）造成的格式化字符串漏洞之外，攻击者还能够通过程序中存在其他的漏洞，手动构造格式化字符串漏洞，因此，格式化字符串漏洞很难避免且危害极大。</w:t>
+      </w:r>
+    </w:p>
+    <w:p>
+      <w:pPr>
+        <w:numPr>
+          <w:ilvl w:val="0"/>
+          <w:numId w:val="0"/>
+        </w:numPr>
+        <w:ind w:leftChars="0"/>
+        <w:jc w:val="left"/>
+        <w:outlineLvl w:val="1"/>
+        <w:rPr>
+          <w:rFonts w:hint="default" w:ascii="Microsoft YaHei" w:hAnsi="Microsoft YaHei" w:eastAsia="Microsoft YaHei" w:cs="Microsoft YaHei"/>
+          <w:sz w:val="21"/>
+          <w:szCs w:val="21"/>
+        </w:rPr>
+      </w:pPr>
+      <w:bookmarkStart w:id="20" w:name="_Toc1529253174"/>
+      <w:r>
+        <w:rPr>
+          <w:rFonts w:hint="default" w:ascii="Microsoft YaHei" w:hAnsi="Microsoft YaHei" w:eastAsia="Microsoft YaHei" w:cs="Microsoft YaHei"/>
+          <w:sz w:val="21"/>
+          <w:szCs w:val="21"/>
+        </w:rPr>
+        <w:t>2.3 辅助攻击手段</w:t>
+      </w:r>
+      <w:bookmarkEnd w:id="20"/>
+    </w:p>
+    <w:p>
+      <w:pPr>
+        <w:numPr>
+          <w:ilvl w:val="0"/>
+          <w:numId w:val="0"/>
+        </w:numPr>
+        <w:ind w:leftChars="0"/>
+        <w:jc w:val="left"/>
+        <w:outlineLvl w:val="2"/>
+        <w:rPr>
+          <w:rFonts w:hint="default" w:ascii="Microsoft YaHei" w:hAnsi="Microsoft YaHei" w:eastAsia="Microsoft YaHei" w:cs="Microsoft YaHei"/>
+          <w:sz w:val="21"/>
+          <w:szCs w:val="21"/>
+        </w:rPr>
+      </w:pPr>
+      <w:bookmarkStart w:id="21" w:name="_Toc2039231652"/>
+      <w:r>
+        <w:rPr>
+          <w:rFonts w:hint="eastAsia" w:ascii="Microsoft YaHei" w:hAnsi="Microsoft YaHei" w:eastAsia="Microsoft YaHei" w:cs="Microsoft YaHei"/>
+          <w:sz w:val="21"/>
+          <w:szCs w:val="21"/>
+        </w:rPr>
+        <w:t>2.</w:t>
+      </w:r>
+      <w:r>
+        <w:rPr>
+          <w:rFonts w:hint="default" w:ascii="Microsoft YaHei" w:hAnsi="Microsoft YaHei" w:eastAsia="Microsoft YaHei" w:cs="Microsoft YaHei"/>
+          <w:sz w:val="21"/>
+          <w:szCs w:val="21"/>
+        </w:rPr>
+        <w:t>3</w:t>
+      </w:r>
+      <w:r>
+        <w:rPr>
+          <w:rFonts w:hint="eastAsia" w:ascii="Microsoft YaHei" w:hAnsi="Microsoft YaHei" w:eastAsia="Microsoft YaHei" w:cs="Microsoft YaHei"/>
+          <w:sz w:val="21"/>
+          <w:szCs w:val="21"/>
+        </w:rPr>
+        <w:t>.</w:t>
+      </w:r>
+      <w:r>
+        <w:rPr>
+          <w:rFonts w:hint="default" w:ascii="Microsoft YaHei" w:hAnsi="Microsoft YaHei" w:eastAsia="Microsoft YaHei" w:cs="Microsoft YaHei"/>
+          <w:sz w:val="21"/>
+          <w:szCs w:val="21"/>
+        </w:rPr>
+        <w:t>1</w:t>
+      </w:r>
+      <w:r>
+        <w:rPr>
+          <w:rFonts w:hint="eastAsia" w:ascii="Microsoft YaHei" w:hAnsi="Microsoft YaHei" w:eastAsia="Microsoft YaHei" w:cs="Microsoft YaHei"/>
+          <w:sz w:val="21"/>
+          <w:szCs w:val="21"/>
+        </w:rPr>
+        <w:t xml:space="preserve"> </w:t>
+      </w:r>
+      <w:r>
+        <w:rPr>
+          <w:rFonts w:hint="default" w:ascii="Microsoft YaHei" w:hAnsi="Microsoft YaHei" w:eastAsia="Microsoft YaHei" w:cs="Microsoft YaHei"/>
+          <w:sz w:val="21"/>
+          <w:szCs w:val="21"/>
+        </w:rPr>
+        <w:t>绕过随机化</w:t>
+      </w:r>
+      <w:bookmarkEnd w:id="21"/>
+    </w:p>
+    <w:p>
+      <w:pPr>
+        <w:numPr>
+          <w:ilvl w:val="0"/>
+          <w:numId w:val="0"/>
+        </w:numPr>
+        <w:ind w:leftChars="0" w:firstLine="420" w:firstLineChars="0"/>
+        <w:jc w:val="left"/>
+        <w:outlineLvl w:val="9"/>
+        <w:rPr>
+          <w:rFonts w:hint="default" w:ascii="Microsoft YaHei" w:hAnsi="Microsoft YaHei" w:eastAsia="Microsoft YaHei" w:cs="Microsoft YaHei"/>
+          <w:sz w:val="21"/>
+          <w:szCs w:val="21"/>
+        </w:rPr>
+      </w:pPr>
+      <w:r>
+        <w:rPr>
+          <w:rFonts w:hint="default" w:ascii="Microsoft YaHei" w:hAnsi="Microsoft YaHei" w:eastAsia="Microsoft YaHei" w:cs="Microsoft YaHei"/>
+          <w:sz w:val="21"/>
+          <w:szCs w:val="21"/>
+        </w:rPr>
+        <w:t>ASLR是被广泛应用的一种随机化防御机制。</w:t>
+      </w:r>
+      <w:r>
+        <w:rPr>
+          <w:rFonts w:hint="eastAsia" w:ascii="Microsoft YaHei" w:hAnsi="Microsoft YaHei" w:eastAsia="Microsoft YaHei" w:cs="Microsoft YaHei"/>
+          <w:sz w:val="21"/>
+          <w:szCs w:val="21"/>
+        </w:rPr>
+        <w:t>ASLR在程序运行前，</w:t>
+      </w:r>
+      <w:r>
+        <w:rPr>
+          <w:rFonts w:hint="default" w:ascii="Microsoft YaHei" w:hAnsi="Microsoft YaHei" w:eastAsia="Microsoft YaHei" w:cs="Microsoft YaHei"/>
+          <w:sz w:val="21"/>
+          <w:szCs w:val="21"/>
+        </w:rPr>
+        <w:t>为程序的</w:t>
+      </w:r>
+      <w:r>
+        <w:rPr>
+          <w:rFonts w:hint="eastAsia" w:ascii="Microsoft YaHei" w:hAnsi="Microsoft YaHei" w:eastAsia="Microsoft YaHei" w:cs="Microsoft YaHei"/>
+          <w:sz w:val="21"/>
+          <w:szCs w:val="21"/>
+        </w:rPr>
+        <w:t>堆栈、共享库</w:t>
+      </w:r>
+      <w:r>
+        <w:rPr>
+          <w:rFonts w:hint="default" w:ascii="Microsoft YaHei" w:hAnsi="Microsoft YaHei" w:eastAsia="Microsoft YaHei" w:cs="Microsoft YaHei"/>
+          <w:sz w:val="21"/>
+          <w:szCs w:val="21"/>
+        </w:rPr>
+        <w:t>映射</w:t>
+      </w:r>
+      <w:r>
+        <w:rPr>
+          <w:rFonts w:hint="eastAsia" w:ascii="Microsoft YaHei" w:hAnsi="Microsoft YaHei" w:eastAsia="Microsoft YaHei" w:cs="Microsoft YaHei"/>
+          <w:sz w:val="21"/>
+          <w:szCs w:val="21"/>
+        </w:rPr>
+        <w:t>等线性</w:t>
+      </w:r>
+      <w:r>
+        <w:rPr>
+          <w:rFonts w:hint="default" w:ascii="Microsoft YaHei" w:hAnsi="Microsoft YaHei" w:eastAsia="Microsoft YaHei" w:cs="Microsoft YaHei"/>
+          <w:sz w:val="21"/>
+          <w:szCs w:val="21"/>
+        </w:rPr>
+        <w:t>内存区域</w:t>
+      </w:r>
+      <w:r>
+        <w:rPr>
+          <w:rFonts w:hint="eastAsia" w:ascii="Microsoft YaHei" w:hAnsi="Microsoft YaHei" w:eastAsia="Microsoft YaHei" w:cs="Microsoft YaHei"/>
+          <w:sz w:val="21"/>
+          <w:szCs w:val="21"/>
+        </w:rPr>
+        <w:t>分配一个随机基址</w:t>
       </w:r>
       <w:r>
         <w:rPr>
@@ -11235,270 +11083,139 @@
       </w:r>
       <w:r>
         <w:rPr>
-          <w:rFonts w:hint="default" w:ascii="Microsoft YaHei" w:hAnsi="Microsoft YaHei" w:eastAsia="Microsoft YaHei" w:cs="Microsoft YaHei"/>
-          <w:sz w:val="21"/>
-          <w:szCs w:val="21"/>
-        </w:rPr>
-        <w:t>绕过ASLR对栈空间的随机化保护；</w:t>
-      </w:r>
-    </w:p>
-    <w:p>
-      <w:pPr>
-        <w:numPr>
-          <w:ilvl w:val="0"/>
-          <w:numId w:val="5"/>
-        </w:numPr>
-        <w:ind w:left="845" w:leftChars="0" w:hanging="425" w:firstLineChars="0"/>
-        <w:jc w:val="left"/>
-        <w:outlineLvl w:val="9"/>
-        <w:rPr>
-          <w:rFonts w:hint="default" w:ascii="Microsoft YaHei" w:hAnsi="Microsoft YaHei" w:eastAsia="Microsoft YaHei" w:cs="Microsoft YaHei"/>
-          <w:sz w:val="21"/>
-          <w:szCs w:val="21"/>
-        </w:rPr>
-      </w:pPr>
-      <w:r>
-        <w:rPr>
-          <w:rFonts w:hint="default" w:ascii="Microsoft YaHei" w:hAnsi="Microsoft YaHei" w:eastAsia="Microsoft YaHei" w:cs="Microsoft YaHei"/>
-          <w:sz w:val="21"/>
-          <w:szCs w:val="21"/>
-        </w:rPr>
-        <w:t>通过%n修改d处的程序返回地址，达到控制程序控制流的目的；</w:t>
-      </w:r>
-    </w:p>
-    <w:p>
-      <w:pPr>
-        <w:numPr>
-          <w:ilvl w:val="0"/>
-          <w:numId w:val="5"/>
-        </w:numPr>
-        <w:ind w:left="845" w:leftChars="0" w:hanging="425" w:firstLineChars="0"/>
-        <w:jc w:val="left"/>
-        <w:outlineLvl w:val="9"/>
-        <w:rPr>
-          <w:rFonts w:hint="default" w:ascii="Microsoft YaHei" w:hAnsi="Microsoft YaHei" w:eastAsia="Microsoft YaHei" w:cs="Microsoft YaHei"/>
-          <w:sz w:val="21"/>
-          <w:szCs w:val="21"/>
-        </w:rPr>
-      </w:pPr>
-      <w:r>
-        <w:rPr>
-          <w:rFonts w:hint="default" w:ascii="Microsoft YaHei" w:hAnsi="Microsoft YaHei" w:eastAsia="Microsoft YaHei" w:cs="Microsoft YaHei"/>
-          <w:sz w:val="21"/>
-          <w:szCs w:val="21"/>
-        </w:rPr>
-        <w:t>将某一内存地址写入缓冲区中a处，通过%p或%n输出或修改a处的内容，达到泄漏任意内存数据或修改任意内存数据的目的。</w:t>
-      </w:r>
-    </w:p>
-    <w:p>
-      <w:pPr>
-        <w:numPr>
-          <w:numId w:val="0"/>
-        </w:numPr>
-        <w:ind w:firstLine="420" w:firstLineChars="0"/>
-        <w:jc w:val="left"/>
-        <w:outlineLvl w:val="9"/>
-        <w:rPr>
-          <w:rFonts w:hint="default" w:ascii="Microsoft YaHei" w:hAnsi="Microsoft YaHei" w:eastAsia="Microsoft YaHei" w:cs="Microsoft YaHei"/>
-          <w:sz w:val="21"/>
-          <w:szCs w:val="21"/>
-        </w:rPr>
-      </w:pPr>
-      <w:r>
-        <w:rPr>
-          <w:rFonts w:hint="default" w:ascii="Microsoft YaHei" w:hAnsi="Microsoft YaHei" w:eastAsia="Microsoft YaHei" w:cs="Microsoft YaHei"/>
-          <w:sz w:val="21"/>
-          <w:szCs w:val="21"/>
-        </w:rPr>
-        <w:t>除了由程序员代码编写不规范（如</w:t>
-      </w:r>
-      <w:r>
-        <w:rPr>
-          <w:rFonts w:hint="default" w:ascii="Microsoft YaHei" w:hAnsi="Microsoft YaHei" w:eastAsia="Microsoft YaHei" w:cs="Microsoft YaHei"/>
-          <w:sz w:val="21"/>
-          <w:szCs w:val="21"/>
-        </w:rPr>
-        <w:t>printf(buf)</w:t>
-      </w:r>
-      <w:r>
-        <w:rPr>
-          <w:rFonts w:hint="default" w:ascii="Microsoft YaHei" w:hAnsi="Microsoft YaHei" w:eastAsia="Microsoft YaHei" w:cs="Microsoft YaHei"/>
-          <w:sz w:val="21"/>
-          <w:szCs w:val="21"/>
-        </w:rPr>
-        <w:t>）造成的格式化字符串漏洞之外，攻击者还能够通过程序中存在其他的漏洞，手动构造格式化字符串漏洞，因此，格式化字符串漏洞很难避免且危害极大。</w:t>
-      </w:r>
-    </w:p>
-    <w:p>
-      <w:pPr>
-        <w:numPr>
-          <w:ilvl w:val="0"/>
-          <w:numId w:val="0"/>
-        </w:numPr>
-        <w:ind w:leftChars="0"/>
-        <w:jc w:val="left"/>
-        <w:outlineLvl w:val="1"/>
-        <w:rPr>
-          <w:rFonts w:hint="default" w:ascii="Microsoft YaHei" w:hAnsi="Microsoft YaHei" w:eastAsia="Microsoft YaHei" w:cs="Microsoft YaHei"/>
-          <w:sz w:val="21"/>
-          <w:szCs w:val="21"/>
-        </w:rPr>
-      </w:pPr>
-      <w:bookmarkStart w:id="20" w:name="_Toc1529253174"/>
-      <w:r>
-        <w:rPr>
-          <w:rFonts w:hint="default" w:ascii="Microsoft YaHei" w:hAnsi="Microsoft YaHei" w:eastAsia="Microsoft YaHei" w:cs="Microsoft YaHei"/>
-          <w:sz w:val="21"/>
-          <w:szCs w:val="21"/>
-        </w:rPr>
-        <w:t>2.3 辅助攻击手段</w:t>
-      </w:r>
-      <w:bookmarkEnd w:id="20"/>
-    </w:p>
-    <w:p>
-      <w:pPr>
-        <w:numPr>
-          <w:ilvl w:val="0"/>
-          <w:numId w:val="0"/>
-        </w:numPr>
-        <w:ind w:leftChars="0"/>
-        <w:jc w:val="left"/>
-        <w:outlineLvl w:val="2"/>
-        <w:rPr>
-          <w:rFonts w:hint="default" w:ascii="Microsoft YaHei" w:hAnsi="Microsoft YaHei" w:eastAsia="Microsoft YaHei" w:cs="Microsoft YaHei"/>
-          <w:sz w:val="21"/>
-          <w:szCs w:val="21"/>
-        </w:rPr>
-      </w:pPr>
-      <w:bookmarkStart w:id="21" w:name="_Toc2039231652"/>
-      <w:r>
-        <w:rPr>
-          <w:rFonts w:hint="eastAsia" w:ascii="Microsoft YaHei" w:hAnsi="Microsoft YaHei" w:eastAsia="Microsoft YaHei" w:cs="Microsoft YaHei"/>
-          <w:sz w:val="21"/>
-          <w:szCs w:val="21"/>
-        </w:rPr>
-        <w:t>2.</w:t>
-      </w:r>
-      <w:r>
-        <w:rPr>
-          <w:rFonts w:hint="default" w:ascii="Microsoft YaHei" w:hAnsi="Microsoft YaHei" w:eastAsia="Microsoft YaHei" w:cs="Microsoft YaHei"/>
-          <w:sz w:val="21"/>
-          <w:szCs w:val="21"/>
-        </w:rPr>
-        <w:t>3</w:t>
-      </w:r>
-      <w:r>
-        <w:rPr>
-          <w:rFonts w:hint="eastAsia" w:ascii="Microsoft YaHei" w:hAnsi="Microsoft YaHei" w:eastAsia="Microsoft YaHei" w:cs="Microsoft YaHei"/>
-          <w:sz w:val="21"/>
-          <w:szCs w:val="21"/>
-        </w:rPr>
-        <w:t>.</w:t>
-      </w:r>
-      <w:r>
-        <w:rPr>
-          <w:rFonts w:hint="default" w:ascii="Microsoft YaHei" w:hAnsi="Microsoft YaHei" w:eastAsia="Microsoft YaHei" w:cs="Microsoft YaHei"/>
-          <w:sz w:val="21"/>
-          <w:szCs w:val="21"/>
-        </w:rPr>
-        <w:t>1</w:t>
-      </w:r>
-      <w:r>
-        <w:rPr>
-          <w:rFonts w:hint="eastAsia" w:ascii="Microsoft YaHei" w:hAnsi="Microsoft YaHei" w:eastAsia="Microsoft YaHei" w:cs="Microsoft YaHei"/>
-          <w:sz w:val="21"/>
-          <w:szCs w:val="21"/>
-        </w:rPr>
-        <w:t xml:space="preserve"> </w:t>
-      </w:r>
-      <w:r>
-        <w:rPr>
-          <w:rFonts w:hint="default" w:ascii="Microsoft YaHei" w:hAnsi="Microsoft YaHei" w:eastAsia="Microsoft YaHei" w:cs="Microsoft YaHei"/>
-          <w:sz w:val="21"/>
-          <w:szCs w:val="21"/>
-        </w:rPr>
-        <w:t>绕过随机化</w:t>
-      </w:r>
-      <w:bookmarkEnd w:id="21"/>
-    </w:p>
-    <w:p>
-      <w:pPr>
-        <w:numPr>
-          <w:ilvl w:val="0"/>
-          <w:numId w:val="0"/>
-        </w:numPr>
-        <w:ind w:leftChars="0" w:firstLine="420" w:firstLineChars="0"/>
-        <w:jc w:val="left"/>
-        <w:outlineLvl w:val="9"/>
-        <w:rPr>
-          <w:rFonts w:hint="default" w:ascii="Microsoft YaHei" w:hAnsi="Microsoft YaHei" w:eastAsia="Microsoft YaHei" w:cs="Microsoft YaHei"/>
-          <w:sz w:val="21"/>
-          <w:szCs w:val="21"/>
-        </w:rPr>
-      </w:pPr>
-      <w:r>
-        <w:rPr>
-          <w:rFonts w:hint="default" w:ascii="Microsoft YaHei" w:hAnsi="Microsoft YaHei" w:eastAsia="Microsoft YaHei" w:cs="Microsoft YaHei"/>
-          <w:sz w:val="21"/>
-          <w:szCs w:val="21"/>
-        </w:rPr>
-        <w:t>ASLR是被广泛应用的一种随机化防御机制。</w:t>
-      </w:r>
-      <w:r>
-        <w:rPr>
-          <w:rFonts w:hint="eastAsia" w:ascii="Microsoft YaHei" w:hAnsi="Microsoft YaHei" w:eastAsia="Microsoft YaHei" w:cs="Microsoft YaHei"/>
-          <w:sz w:val="21"/>
-          <w:szCs w:val="21"/>
-        </w:rPr>
-        <w:t>ASLR在程序运行前，</w:t>
-      </w:r>
-      <w:r>
-        <w:rPr>
-          <w:rFonts w:hint="default" w:ascii="Microsoft YaHei" w:hAnsi="Microsoft YaHei" w:eastAsia="Microsoft YaHei" w:cs="Microsoft YaHei"/>
-          <w:sz w:val="21"/>
-          <w:szCs w:val="21"/>
-        </w:rPr>
-        <w:t>为程序的</w:t>
-      </w:r>
-      <w:r>
-        <w:rPr>
-          <w:rFonts w:hint="eastAsia" w:ascii="Microsoft YaHei" w:hAnsi="Microsoft YaHei" w:eastAsia="Microsoft YaHei" w:cs="Microsoft YaHei"/>
-          <w:sz w:val="21"/>
-          <w:szCs w:val="21"/>
-        </w:rPr>
-        <w:t>堆栈、共享库</w:t>
-      </w:r>
-      <w:r>
-        <w:rPr>
-          <w:rFonts w:hint="default" w:ascii="Microsoft YaHei" w:hAnsi="Microsoft YaHei" w:eastAsia="Microsoft YaHei" w:cs="Microsoft YaHei"/>
-          <w:sz w:val="21"/>
-          <w:szCs w:val="21"/>
-        </w:rPr>
-        <w:t>映射</w:t>
-      </w:r>
-      <w:r>
-        <w:rPr>
-          <w:rFonts w:hint="eastAsia" w:ascii="Microsoft YaHei" w:hAnsi="Microsoft YaHei" w:eastAsia="Microsoft YaHei" w:cs="Microsoft YaHei"/>
-          <w:sz w:val="21"/>
-          <w:szCs w:val="21"/>
-        </w:rPr>
-        <w:t>等线性</w:t>
-      </w:r>
-      <w:r>
-        <w:rPr>
-          <w:rFonts w:hint="default" w:ascii="Microsoft YaHei" w:hAnsi="Microsoft YaHei" w:eastAsia="Microsoft YaHei" w:cs="Microsoft YaHei"/>
-          <w:sz w:val="21"/>
-          <w:szCs w:val="21"/>
-        </w:rPr>
-        <w:t>内存区域</w:t>
-      </w:r>
-      <w:r>
-        <w:rPr>
-          <w:rFonts w:hint="eastAsia" w:ascii="Microsoft YaHei" w:hAnsi="Microsoft YaHei" w:eastAsia="Microsoft YaHei" w:cs="Microsoft YaHei"/>
-          <w:sz w:val="21"/>
-          <w:szCs w:val="21"/>
-        </w:rPr>
-        <w:t>分配一个随机基址</w:t>
+          <w:rFonts w:hint="eastAsia" w:ascii="Microsoft YaHei" w:hAnsi="Microsoft YaHei" w:eastAsia="Microsoft YaHei" w:cs="Microsoft YaHei"/>
+          <w:sz w:val="21"/>
+          <w:szCs w:val="21"/>
+        </w:rPr>
+        <w:t>实现</w:t>
+      </w:r>
+      <w:r>
+        <w:rPr>
+          <w:rFonts w:hint="default" w:ascii="Microsoft YaHei" w:hAnsi="Microsoft YaHei" w:eastAsia="Microsoft YaHei" w:cs="Microsoft YaHei"/>
+          <w:sz w:val="21"/>
+          <w:szCs w:val="21"/>
+        </w:rPr>
+        <w:t>了</w:t>
+      </w:r>
+      <w:r>
+        <w:rPr>
+          <w:rFonts w:hint="eastAsia" w:ascii="Microsoft YaHei" w:hAnsi="Microsoft YaHei" w:eastAsia="Microsoft YaHei" w:cs="Microsoft YaHei"/>
+          <w:sz w:val="21"/>
+          <w:szCs w:val="21"/>
+        </w:rPr>
+        <w:t>粗粒度的随机化</w:t>
+      </w:r>
+      <w:r>
+        <w:rPr>
+          <w:rFonts w:hint="default" w:ascii="Microsoft YaHei" w:hAnsi="Microsoft YaHei" w:eastAsia="Microsoft YaHei" w:cs="Microsoft YaHei"/>
+          <w:sz w:val="21"/>
+          <w:szCs w:val="21"/>
+        </w:rPr>
+        <w:t>布局</w:t>
+      </w:r>
+      <w:r>
+        <w:rPr>
+          <w:rFonts w:hint="eastAsia" w:ascii="Microsoft YaHei" w:hAnsi="Microsoft YaHei" w:eastAsia="Microsoft YaHei" w:cs="Microsoft YaHei"/>
+          <w:sz w:val="21"/>
+          <w:szCs w:val="21"/>
+        </w:rPr>
+        <w:t>。但是</w:t>
+      </w:r>
+      <w:r>
+        <w:rPr>
+          <w:rFonts w:hint="default" w:ascii="Microsoft YaHei" w:hAnsi="Microsoft YaHei" w:eastAsia="Microsoft YaHei" w:cs="Microsoft YaHei"/>
+          <w:sz w:val="21"/>
+          <w:szCs w:val="21"/>
+        </w:rPr>
+        <w:t>常用的共享库，如</w:t>
+      </w:r>
+      <w:r>
+        <w:rPr>
+          <w:rFonts w:hint="eastAsia" w:ascii="Microsoft YaHei" w:hAnsi="Microsoft YaHei" w:eastAsia="Microsoft YaHei" w:cs="Microsoft YaHei"/>
+          <w:sz w:val="21"/>
+          <w:szCs w:val="21"/>
+        </w:rPr>
+        <w:t>libc中的函数</w:t>
+      </w:r>
+      <w:r>
+        <w:rPr>
+          <w:rFonts w:hint="default" w:ascii="Microsoft YaHei" w:hAnsi="Microsoft YaHei" w:eastAsia="Microsoft YaHei" w:cs="Microsoft YaHei"/>
+          <w:sz w:val="21"/>
+          <w:szCs w:val="21"/>
+        </w:rPr>
+        <w:t>地址</w:t>
+      </w:r>
+      <w:r>
+        <w:rPr>
+          <w:rFonts w:hint="eastAsia" w:ascii="Microsoft YaHei" w:hAnsi="Microsoft YaHei" w:eastAsia="Microsoft YaHei" w:cs="Microsoft YaHei"/>
+          <w:sz w:val="21"/>
+          <w:szCs w:val="21"/>
+        </w:rPr>
+        <w:t>会经常</w:t>
+      </w:r>
+      <w:r>
+        <w:rPr>
+          <w:rFonts w:hint="default" w:ascii="Microsoft YaHei" w:hAnsi="Microsoft YaHei" w:eastAsia="Microsoft YaHei" w:cs="Microsoft YaHei"/>
+          <w:sz w:val="21"/>
+          <w:szCs w:val="21"/>
+        </w:rPr>
+        <w:t>出现</w:t>
+      </w:r>
+      <w:r>
+        <w:rPr>
+          <w:rFonts w:hint="eastAsia" w:ascii="Microsoft YaHei" w:hAnsi="Microsoft YaHei" w:eastAsia="Microsoft YaHei" w:cs="Microsoft YaHei"/>
+          <w:sz w:val="21"/>
+          <w:szCs w:val="21"/>
+        </w:rPr>
+        <w:t>在栈</w:t>
+      </w:r>
+      <w:r>
+        <w:rPr>
+          <w:rFonts w:hint="default" w:ascii="Microsoft YaHei" w:hAnsi="Microsoft YaHei" w:eastAsia="Microsoft YaHei" w:cs="Microsoft YaHei"/>
+          <w:sz w:val="21"/>
+          <w:szCs w:val="21"/>
+        </w:rPr>
+        <w:t>或是解析后的GOT</w:t>
+      </w:r>
+      <w:r>
+        <w:rPr>
+          <w:rFonts w:hint="eastAsia" w:ascii="Microsoft YaHei" w:hAnsi="Microsoft YaHei" w:eastAsia="Microsoft YaHei" w:cs="Microsoft YaHei"/>
+          <w:sz w:val="21"/>
+          <w:szCs w:val="21"/>
+        </w:rPr>
+        <w:t>表</w:t>
+      </w:r>
+      <w:r>
+        <w:rPr>
+          <w:rFonts w:hint="default" w:ascii="Microsoft YaHei" w:hAnsi="Microsoft YaHei" w:eastAsia="Microsoft YaHei" w:cs="Microsoft YaHei"/>
+          <w:sz w:val="21"/>
+          <w:szCs w:val="21"/>
+        </w:rPr>
+        <w:t>（详见2.3.2）</w:t>
+      </w:r>
+      <w:r>
+        <w:rPr>
+          <w:rFonts w:hint="eastAsia" w:ascii="Microsoft YaHei" w:hAnsi="Microsoft YaHei" w:eastAsia="Microsoft YaHei" w:cs="Microsoft YaHei"/>
+          <w:sz w:val="21"/>
+          <w:szCs w:val="21"/>
+        </w:rPr>
+        <w:t>中，</w:t>
+      </w:r>
+      <w:r>
+        <w:rPr>
+          <w:rFonts w:hint="default" w:ascii="Microsoft YaHei" w:hAnsi="Microsoft YaHei" w:eastAsia="Microsoft YaHei" w:cs="Microsoft YaHei"/>
+          <w:sz w:val="21"/>
+          <w:szCs w:val="21"/>
+        </w:rPr>
+        <w:t>因此，</w:t>
+      </w:r>
+      <w:r>
+        <w:rPr>
+          <w:rFonts w:hint="eastAsia" w:ascii="Microsoft YaHei" w:hAnsi="Microsoft YaHei" w:eastAsia="Microsoft YaHei" w:cs="Microsoft YaHei"/>
+          <w:sz w:val="21"/>
+          <w:szCs w:val="21"/>
+        </w:rPr>
+        <w:t>攻击者可以通过printf</w:t>
       </w:r>
       <w:r>
         <w:rPr>
@@ -11514,150 +11231,6 @@
           <w:sz w:val="21"/>
           <w:szCs w:val="21"/>
         </w:rPr>
-        <w:t>实现</w:t>
-      </w:r>
-      <w:r>
-        <w:rPr>
-          <w:rFonts w:hint="default" w:ascii="Microsoft YaHei" w:hAnsi="Microsoft YaHei" w:eastAsia="Microsoft YaHei" w:cs="Microsoft YaHei"/>
-          <w:sz w:val="21"/>
-          <w:szCs w:val="21"/>
-        </w:rPr>
-        <w:t>了</w:t>
-      </w:r>
-      <w:r>
-        <w:rPr>
-          <w:rFonts w:hint="eastAsia" w:ascii="Microsoft YaHei" w:hAnsi="Microsoft YaHei" w:eastAsia="Microsoft YaHei" w:cs="Microsoft YaHei"/>
-          <w:sz w:val="21"/>
-          <w:szCs w:val="21"/>
-        </w:rPr>
-        <w:t>粗粒度的随机化</w:t>
-      </w:r>
-      <w:r>
-        <w:rPr>
-          <w:rFonts w:hint="default" w:ascii="Microsoft YaHei" w:hAnsi="Microsoft YaHei" w:eastAsia="Microsoft YaHei" w:cs="Microsoft YaHei"/>
-          <w:sz w:val="21"/>
-          <w:szCs w:val="21"/>
-        </w:rPr>
-        <w:t>布局</w:t>
-      </w:r>
-      <w:r>
-        <w:rPr>
-          <w:rFonts w:hint="eastAsia" w:ascii="Microsoft YaHei" w:hAnsi="Microsoft YaHei" w:eastAsia="Microsoft YaHei" w:cs="Microsoft YaHei"/>
-          <w:sz w:val="21"/>
-          <w:szCs w:val="21"/>
-        </w:rPr>
-        <w:t>。但是</w:t>
-      </w:r>
-      <w:r>
-        <w:rPr>
-          <w:rFonts w:hint="default" w:ascii="Microsoft YaHei" w:hAnsi="Microsoft YaHei" w:eastAsia="Microsoft YaHei" w:cs="Microsoft YaHei"/>
-          <w:sz w:val="21"/>
-          <w:szCs w:val="21"/>
-        </w:rPr>
-        <w:t>常用的共享库，如</w:t>
-      </w:r>
-      <w:r>
-        <w:rPr>
-          <w:rFonts w:hint="eastAsia" w:ascii="Microsoft YaHei" w:hAnsi="Microsoft YaHei" w:eastAsia="Microsoft YaHei" w:cs="Microsoft YaHei"/>
-          <w:sz w:val="21"/>
-          <w:szCs w:val="21"/>
-        </w:rPr>
-        <w:t>libc中的函数</w:t>
-      </w:r>
-      <w:r>
-        <w:rPr>
-          <w:rFonts w:hint="default" w:ascii="Microsoft YaHei" w:hAnsi="Microsoft YaHei" w:eastAsia="Microsoft YaHei" w:cs="Microsoft YaHei"/>
-          <w:sz w:val="21"/>
-          <w:szCs w:val="21"/>
-        </w:rPr>
-        <w:t>地址</w:t>
-      </w:r>
-      <w:r>
-        <w:rPr>
-          <w:rFonts w:hint="eastAsia" w:ascii="Microsoft YaHei" w:hAnsi="Microsoft YaHei" w:eastAsia="Microsoft YaHei" w:cs="Microsoft YaHei"/>
-          <w:sz w:val="21"/>
-          <w:szCs w:val="21"/>
-        </w:rPr>
-        <w:t>会经常</w:t>
-      </w:r>
-      <w:r>
-        <w:rPr>
-          <w:rFonts w:hint="default" w:ascii="Microsoft YaHei" w:hAnsi="Microsoft YaHei" w:eastAsia="Microsoft YaHei" w:cs="Microsoft YaHei"/>
-          <w:sz w:val="21"/>
-          <w:szCs w:val="21"/>
-        </w:rPr>
-        <w:t>出现</w:t>
-      </w:r>
-      <w:r>
-        <w:rPr>
-          <w:rFonts w:hint="eastAsia" w:ascii="Microsoft YaHei" w:hAnsi="Microsoft YaHei" w:eastAsia="Microsoft YaHei" w:cs="Microsoft YaHei"/>
-          <w:sz w:val="21"/>
-          <w:szCs w:val="21"/>
-        </w:rPr>
-        <w:t>在栈</w:t>
-      </w:r>
-      <w:r>
-        <w:rPr>
-          <w:rFonts w:hint="default" w:ascii="Microsoft YaHei" w:hAnsi="Microsoft YaHei" w:eastAsia="Microsoft YaHei" w:cs="Microsoft YaHei"/>
-          <w:sz w:val="21"/>
-          <w:szCs w:val="21"/>
-        </w:rPr>
-        <w:t>或是解析后的GOT</w:t>
-      </w:r>
-      <w:r>
-        <w:rPr>
-          <w:rFonts w:hint="eastAsia" w:ascii="Microsoft YaHei" w:hAnsi="Microsoft YaHei" w:eastAsia="Microsoft YaHei" w:cs="Microsoft YaHei"/>
-          <w:sz w:val="21"/>
-          <w:szCs w:val="21"/>
-        </w:rPr>
-        <w:t>表</w:t>
-      </w:r>
-      <w:r>
-        <w:rPr>
-          <w:rFonts w:hint="default" w:ascii="Microsoft YaHei" w:hAnsi="Microsoft YaHei" w:eastAsia="Microsoft YaHei" w:cs="Microsoft YaHei"/>
-          <w:sz w:val="21"/>
-          <w:szCs w:val="21"/>
-        </w:rPr>
-        <w:t>（详见2.3.2）</w:t>
-      </w:r>
-      <w:r>
-        <w:rPr>
-          <w:rFonts w:hint="eastAsia" w:ascii="Microsoft YaHei" w:hAnsi="Microsoft YaHei" w:eastAsia="Microsoft YaHei" w:cs="Microsoft YaHei"/>
-          <w:sz w:val="21"/>
-          <w:szCs w:val="21"/>
-        </w:rPr>
-        <w:t>中，</w:t>
-      </w:r>
-      <w:r>
-        <w:rPr>
-          <w:rFonts w:hint="default" w:ascii="Microsoft YaHei" w:hAnsi="Microsoft YaHei" w:eastAsia="Microsoft YaHei" w:cs="Microsoft YaHei"/>
-          <w:sz w:val="21"/>
-          <w:szCs w:val="21"/>
-        </w:rPr>
-        <w:t>因此，</w:t>
-      </w:r>
-      <w:r>
-        <w:rPr>
-          <w:rFonts w:hint="eastAsia" w:ascii="Microsoft YaHei" w:hAnsi="Microsoft YaHei" w:eastAsia="Microsoft YaHei" w:cs="Microsoft YaHei"/>
-          <w:sz w:val="21"/>
-          <w:szCs w:val="21"/>
-        </w:rPr>
-        <w:t>攻击者可以通过printf</w:t>
-      </w:r>
-      <w:r>
-        <w:rPr>
-          <w:rFonts w:hint="default" w:ascii="Microsoft YaHei" w:hAnsi="Microsoft YaHei" w:eastAsia="Microsoft YaHei" w:cs="Microsoft YaHei"/>
-          <w:sz w:val="21"/>
-          <w:szCs w:val="21"/>
-        </w:rPr>
-        <w:t>，</w:t>
-      </w:r>
-      <w:r>
-        <w:rPr>
-          <w:rFonts w:hint="eastAsia" w:ascii="Microsoft YaHei" w:hAnsi="Microsoft YaHei" w:eastAsia="Microsoft YaHei" w:cs="Microsoft YaHei"/>
-          <w:sz w:val="21"/>
-          <w:szCs w:val="21"/>
-        </w:rPr>
         <w:t>puts, write等具有输出功能的函数，或者</w:t>
       </w:r>
       <w:r>
@@ -11745,23 +11318,7 @@
           <w:sz w:val="21"/>
           <w:szCs w:val="21"/>
         </w:rPr>
-        <w:t>实际地址=</w:t>
-      </w:r>
-      <w:r>
-        <w:rPr>
-          <w:rFonts w:hint="default" w:ascii="Microsoft YaHei" w:hAnsi="Microsoft YaHei" w:eastAsia="Microsoft YaHei" w:cs="Microsoft YaHei"/>
-          <w:sz w:val="21"/>
-          <w:szCs w:val="21"/>
-        </w:rPr>
-        <w:t>基址+偏移量</w:t>
-      </w:r>
-      <w:r>
-        <w:rPr>
-          <w:rFonts w:hint="default" w:ascii="Microsoft YaHei" w:hAnsi="Microsoft YaHei" w:eastAsia="Microsoft YaHei" w:cs="Microsoft YaHei"/>
-          <w:sz w:val="21"/>
-          <w:szCs w:val="21"/>
-        </w:rPr>
-        <w:t xml:space="preserve"> (I)</w:t>
+        <w:t>实际地址=基址+偏移量 (I)</w:t>
       </w:r>
     </w:p>
     <w:p>
@@ -11920,16 +11477,16 @@
           <w:szCs w:val="21"/>
           <w:lang w:eastAsia="zh-CN" w:bidi="ar-SA"/>
         </w:rPr>
-        <w:t>，由于其GOT表中已经是pritnf的实际地址，printf函数将直接被执行。</w:t>
-      </w:r>
-    </w:p>
-    <w:p>
-      <w:pPr>
-        <w:numPr>
-          <w:ilvl w:val="0"/>
-          <w:numId w:val="0"/>
-        </w:numPr>
-        <w:jc w:val="left"/>
+        <w:t>，由于其GOT表中已经是pritnf的实际地址，printf函数将直接被执行，而无需再进行动态的函数地址解析。</w:t>
+      </w:r>
+    </w:p>
+    <w:p>
+      <w:pPr>
+        <w:numPr>
+          <w:ilvl w:val="0"/>
+          <w:numId w:val="0"/>
+        </w:numPr>
+        <w:jc w:val="center"/>
         <w:outlineLvl w:val="9"/>
         <w:rPr>
           <w:rFonts w:hint="default" w:ascii="Microsoft YaHei" w:hAnsi="Microsoft YaHei" w:eastAsia="Microsoft YaHei" w:cs="Microsoft YaHei"/>
@@ -11991,7 +11548,7 @@
           <w:numId w:val="0"/>
         </w:numPr>
         <w:ind w:firstLine="420" w:firstLineChars="0"/>
-        <w:jc w:val="both"/>
+        <w:jc w:val="center"/>
         <w:outlineLvl w:val="9"/>
         <w:rPr>
           <w:rFonts w:hint="default" w:ascii="Microsoft YaHei" w:hAnsi="Microsoft YaHei" w:eastAsia="Microsoft YaHei" w:cs="Microsoft YaHei"/>
@@ -12025,7 +11582,7 @@
           <w:ilvl w:val="0"/>
           <w:numId w:val="0"/>
         </w:numPr>
-        <w:jc w:val="both"/>
+        <w:jc w:val="center"/>
         <w:outlineLvl w:val="9"/>
         <w:rPr>
           <w:rFonts w:hint="default" w:ascii="Microsoft YaHei" w:hAnsi="Microsoft YaHei" w:eastAsia="Microsoft YaHei" w:cs="Microsoft YaHei"/>
@@ -12087,7 +11644,7 @@
           <w:numId w:val="0"/>
         </w:numPr>
         <w:ind w:firstLine="420" w:firstLineChars="0"/>
-        <w:jc w:val="both"/>
+        <w:jc w:val="center"/>
         <w:outlineLvl w:val="9"/>
         <w:rPr>
           <w:rFonts w:hint="default" w:ascii="Microsoft YaHei" w:hAnsi="Microsoft YaHei" w:eastAsia="Microsoft YaHei" w:cs="Microsoft YaHei"/>
@@ -12210,7 +11767,7 @@
           <w:szCs w:val="21"/>
           <w:lang w:eastAsia="zh-CN" w:bidi="ar-SA"/>
         </w:rPr>
-        <w:t>地址，因此攻击者利用GOT表进行攻击极为方便。例如，攻击者利用格式化字符串漏洞，将某函数GOT表中的值篡改，当这个函数被调用时，程序的控制流即被劫持。</w:t>
+        <w:t>地址，因此攻击者针对GOT表进行攻击极为方便。例如，攻击者利用格式化字符串漏洞，将某函数GOT表中的值篡改，当这个函数被调用时，程序的控制流即被劫持。</w:t>
       </w:r>
     </w:p>
     <w:p>
@@ -12307,7 +11864,7 @@
           <w:szCs w:val="21"/>
           <w:lang w:eastAsia="zh-CN" w:bidi="ar-SA"/>
         </w:rPr>
-        <w:t>，表中存储位于程序数据段的</w:t>
+        <w:t>，虚函数表位于程序数据段，表中存储</w:t>
       </w:r>
       <w:r>
         <w:rPr>
@@ -12316,7 +11873,7 @@
           <w:szCs w:val="21"/>
           <w:lang w:val="en-US" w:eastAsia="zh-CN" w:bidi="ar-SA"/>
         </w:rPr>
-        <w:t>虚指针</w:t>
+        <w:t>虚</w:t>
       </w:r>
       <w:r>
         <w:rPr>
@@ -12325,6 +11882,24 @@
           <w:szCs w:val="21"/>
           <w:lang w:eastAsia="zh-CN" w:bidi="ar-SA"/>
         </w:rPr>
+        <w:t>函数</w:t>
+      </w:r>
+      <w:r>
+        <w:rPr>
+          <w:rFonts w:hint="default" w:ascii="Microsoft YaHei" w:hAnsi="Microsoft YaHei" w:eastAsia="Microsoft YaHei" w:cs="Microsoft YaHei"/>
+          <w:sz w:val="21"/>
+          <w:szCs w:val="21"/>
+          <w:lang w:val="en-US" w:eastAsia="zh-CN" w:bidi="ar-SA"/>
+        </w:rPr>
+        <w:t>指针</w:t>
+      </w:r>
+      <w:r>
+        <w:rPr>
+          <w:rFonts w:hint="default" w:ascii="Microsoft YaHei" w:hAnsi="Microsoft YaHei" w:eastAsia="Microsoft YaHei" w:cs="Microsoft YaHei"/>
+          <w:sz w:val="21"/>
+          <w:szCs w:val="21"/>
+          <w:lang w:eastAsia="zh-CN" w:bidi="ar-SA"/>
+        </w:rPr>
         <w:t>，这些指针指向虚函数的实际地址，</w:t>
       </w:r>
       <w:r>
@@ -12360,7 +11935,39 @@
           <w:sz w:val="21"/>
           <w:szCs w:val="21"/>
         </w:rPr>
-        <w:t>，对表中的函数指针进行</w:t>
+        <w:t>，对表中</w:t>
+      </w:r>
+      <w:r>
+        <w:rPr>
+          <w:rFonts w:hint="default" w:ascii="Microsoft YaHei" w:hAnsi="Microsoft YaHei" w:eastAsia="Microsoft YaHei" w:cs="Microsoft YaHei"/>
+          <w:sz w:val="21"/>
+          <w:szCs w:val="21"/>
+        </w:rPr>
+        <w:t>虚</w:t>
+      </w:r>
+      <w:r>
+        <w:rPr>
+          <w:rFonts w:hint="eastAsia" w:ascii="Microsoft YaHei" w:hAnsi="Microsoft YaHei" w:eastAsia="Microsoft YaHei" w:cs="Microsoft YaHei"/>
+          <w:sz w:val="21"/>
+          <w:szCs w:val="21"/>
+        </w:rPr>
+        <w:t>函数指针</w:t>
+      </w:r>
+      <w:r>
+        <w:rPr>
+          <w:rFonts w:hint="default" w:ascii="Microsoft YaHei" w:hAnsi="Microsoft YaHei" w:eastAsia="Microsoft YaHei" w:cs="Microsoft YaHei"/>
+          <w:sz w:val="21"/>
+          <w:szCs w:val="21"/>
+        </w:rPr>
+        <w:t>的值</w:t>
+      </w:r>
+      <w:r>
+        <w:rPr>
+          <w:rFonts w:hint="eastAsia" w:ascii="Microsoft YaHei" w:hAnsi="Microsoft YaHei" w:eastAsia="Microsoft YaHei" w:cs="Microsoft YaHei"/>
+          <w:sz w:val="21"/>
+          <w:szCs w:val="21"/>
+        </w:rPr>
+        <w:t>进行</w:t>
       </w:r>
       <w:r>
         <w:rPr>
@@ -12376,7 +11983,23 @@
           <w:sz w:val="21"/>
           <w:szCs w:val="21"/>
         </w:rPr>
-        <w:t>改。当被</w:t>
+        <w:t>改。当</w:t>
+      </w:r>
+      <w:r>
+        <w:rPr>
+          <w:rFonts w:hint="default" w:ascii="Microsoft YaHei" w:hAnsi="Microsoft YaHei" w:eastAsia="Microsoft YaHei" w:cs="Microsoft YaHei"/>
+          <w:sz w:val="21"/>
+          <w:szCs w:val="21"/>
+        </w:rPr>
+        <w:t>指针</w:t>
+      </w:r>
+      <w:r>
+        <w:rPr>
+          <w:rFonts w:hint="eastAsia" w:ascii="Microsoft YaHei" w:hAnsi="Microsoft YaHei" w:eastAsia="Microsoft YaHei" w:cs="Microsoft YaHei"/>
+          <w:sz w:val="21"/>
+          <w:szCs w:val="21"/>
+        </w:rPr>
+        <w:t>被</w:t>
       </w:r>
       <w:r>
         <w:rPr>
@@ -12470,42 +12093,56 @@
     </w:p>
     <w:p>
       <w:pPr>
-        <w:numPr>
-          <w:ilvl w:val="0"/>
-          <w:numId w:val="0"/>
-        </w:numPr>
-        <w:jc w:val="left"/>
-        <w:outlineLvl w:val="9"/>
-        <w:rPr>
-          <w:rFonts w:hint="eastAsia" w:ascii="Microsoft YaHei" w:hAnsi="Microsoft YaHei" w:eastAsia="Microsoft YaHei" w:cs="Microsoft YaHei"/>
-          <w:sz w:val="21"/>
-          <w:szCs w:val="21"/>
-        </w:rPr>
-      </w:pPr>
-      <w:r>
-        <w:rPr>
-          <w:rFonts w:hint="eastAsia" w:ascii="Microsoft YaHei" w:hAnsi="Microsoft YaHei" w:eastAsia="Microsoft YaHei" w:cs="Microsoft YaHei"/>
-          <w:sz w:val="21"/>
-          <w:szCs w:val="21"/>
-        </w:rPr>
-        <w:t>Xxx</w:t>
-      </w:r>
-    </w:p>
-    <w:p>
-      <w:pPr>
-        <w:rPr>
-          <w:rFonts w:hint="eastAsia" w:ascii="Microsoft YaHei" w:hAnsi="Microsoft YaHei" w:eastAsia="Microsoft YaHei" w:cs="Microsoft YaHei"/>
-          <w:sz w:val="21"/>
-          <w:szCs w:val="21"/>
-        </w:rPr>
-      </w:pPr>
-      <w:r>
-        <w:rPr>
-          <w:rFonts w:hint="eastAsia" w:ascii="Microsoft YaHei" w:hAnsi="Microsoft YaHei" w:eastAsia="Microsoft YaHei" w:cs="Microsoft YaHei"/>
-          <w:sz w:val="21"/>
-          <w:szCs w:val="21"/>
-        </w:rPr>
-        <w:br w:type="page"/>
+        <w:ind w:firstLine="420" w:firstLineChars="0"/>
+        <w:rPr>
+          <w:rFonts w:hint="eastAsia" w:ascii="Microsoft YaHei" w:hAnsi="Microsoft YaHei" w:eastAsia="Microsoft YaHei" w:cs="Microsoft YaHei"/>
+          <w:sz w:val="21"/>
+          <w:szCs w:val="21"/>
+        </w:rPr>
+      </w:pPr>
+      <w:r>
+        <w:rPr>
+          <w:rFonts w:hint="eastAsia" w:ascii="Microsoft YaHei" w:hAnsi="Microsoft YaHei" w:eastAsia="Microsoft YaHei" w:cs="Microsoft YaHei"/>
+          <w:sz w:val="21"/>
+          <w:szCs w:val="21"/>
+        </w:rPr>
+        <w:t>本章首先介绍ROP攻击的原理与具体攻击流程，随后对ROP攻击的两种变种攻击JOP攻击和COP攻击进行介绍，最后从攻击特点、攻击难度等方面对这三种攻击进行对比，总结三种攻击方式的优势与缺点，其中JOP攻击可以脱离程序堆栈完成攻击，能够绕过各种针对堆栈进行保护的防御机制，与ROP和COP相比，具有明显的优势。</w:t>
+      </w:r>
+    </w:p>
+    <w:p>
+      <w:pPr>
+        <w:ind w:firstLine="420" w:firstLineChars="0"/>
+        <w:rPr>
+          <w:rFonts w:hint="eastAsia" w:ascii="Microsoft YaHei" w:hAnsi="Microsoft YaHei" w:eastAsia="Microsoft YaHei" w:cs="Microsoft YaHei"/>
+          <w:sz w:val="21"/>
+          <w:szCs w:val="21"/>
+        </w:rPr>
+      </w:pPr>
+      <w:r>
+        <w:rPr>
+          <w:rFonts w:hint="eastAsia" w:ascii="Microsoft YaHei" w:hAnsi="Microsoft YaHei" w:eastAsia="Microsoft YaHei" w:cs="Microsoft YaHei"/>
+          <w:sz w:val="21"/>
+          <w:szCs w:val="21"/>
+        </w:rPr>
+        <w:t>ROP攻击的启动需要利用程序存在的漏洞，即攻击者需要先劫持程序控制流，才能进而执行ROP恶意代码，完成ROP攻击，因此本章介绍了两种常见的程序漏洞：缓冲区溢出漏洞和格式化字符串漏洞。缓存区溢出漏洞较为常见，但是以赖于程序堆栈，容易被众多的针对堆栈进行保护的防御机制检测出来。格式化字符串漏洞可以导致堆栈以外的内存数据被修改，因此对堆栈的依赖性小，可以配合JOP攻击，完成一次栈无关的攻击。</w:t>
+      </w:r>
+    </w:p>
+    <w:p>
+      <w:pPr>
+        <w:ind w:firstLine="420" w:firstLineChars="0"/>
+        <w:rPr>
+          <w:rFonts w:hint="eastAsia" w:ascii="Microsoft YaHei" w:hAnsi="Microsoft YaHei" w:eastAsia="Microsoft YaHei" w:cs="Microsoft YaHei"/>
+          <w:sz w:val="21"/>
+          <w:szCs w:val="21"/>
+        </w:rPr>
+      </w:pPr>
+      <w:r>
+        <w:rPr>
+          <w:rFonts w:hint="eastAsia" w:ascii="Microsoft YaHei" w:hAnsi="Microsoft YaHei" w:eastAsia="Microsoft YaHei" w:cs="Microsoft YaHei"/>
+          <w:sz w:val="21"/>
+          <w:szCs w:val="21"/>
+        </w:rPr>
+        <w:t>攻击者在进行ROP攻击时，往往需要一些关于漏洞程序的额外信息，如被复用代码的地址，程序中易被攻击的目标，这些信息需要利用额外的辅助攻击手段取得。因此本章介绍了绕过随机化和篡改GOT表两种常见的与ROP攻击相关的辅助攻击手段。操作系统开启随机化保护后，共享库映像等内存区域被随机分配了基址，因此攻击者无法直接获取被复用代码的准确地址，但是攻击者可以通过泄露内存的方法，间接地得到被复用代码的准确地址。程序GOT表与PLT表配合，用于实现延迟绑定，GOT表的位置固定，表中存储函数指针，PLT表中存在间接跳转指令，间接跳转的目标地址即为相应GOT表中的值，因此攻击者可以篡改GOT表中函数指针的值，完成程序控制流的劫持。辅助攻击手段不能单独完成一次攻击，需要与ROP攻击配合。</w:t>
       </w:r>
     </w:p>
     <w:p>
@@ -12978,6 +12615,21 @@
       <w:pPr>
         <w:numPr>
           <w:ilvl w:val="0"/>
+          <w:numId w:val="0"/>
+        </w:numPr>
+        <w:jc w:val="left"/>
+        <w:outlineLvl w:val="1"/>
+        <w:rPr>
+          <w:rFonts w:hint="eastAsia" w:ascii="Microsoft YaHei" w:hAnsi="Microsoft YaHei" w:eastAsia="Microsoft YaHei" w:cs="Microsoft YaHei"/>
+          <w:sz w:val="21"/>
+          <w:szCs w:val="21"/>
+        </w:rPr>
+      </w:pPr>
+    </w:p>
+    <w:p>
+      <w:pPr>
+        <w:numPr>
+          <w:ilvl w:val="0"/>
           <w:numId w:val="1"/>
         </w:numPr>
         <w:jc w:val="left"/>
@@ -12990,6 +12642,7 @@
           <w:szCs w:val="28"/>
         </w:rPr>
       </w:pPr>
+      <w:bookmarkStart w:id="29" w:name="_Toc1204970965"/>
       <w:r>
         <w:rPr>
           <w:rFonts w:hint="eastAsia" w:ascii="Microsoft YaHei" w:hAnsi="Microsoft YaHei" w:eastAsia="Microsoft YaHei" w:cs="Microsoft YaHei"/>
@@ -12998,10 +12651,1129 @@
           <w:sz w:val="28"/>
           <w:szCs w:val="28"/>
         </w:rPr>
+        <w:t>ROP攻击检测方法 4000+</w:t>
+      </w:r>
+      <w:bookmarkEnd w:id="29"/>
+    </w:p>
+    <w:p>
+      <w:pPr>
+        <w:numPr>
+          <w:ilvl w:val="0"/>
+          <w:numId w:val="0"/>
+        </w:numPr>
+        <w:jc w:val="left"/>
+        <w:outlineLvl w:val="1"/>
+        <w:rPr>
+          <w:rFonts w:hint="eastAsia" w:ascii="Microsoft YaHei" w:hAnsi="Microsoft YaHei" w:eastAsia="Microsoft YaHei" w:cs="Microsoft YaHei"/>
+          <w:sz w:val="21"/>
+          <w:szCs w:val="21"/>
+        </w:rPr>
+      </w:pPr>
+      <w:bookmarkStart w:id="30" w:name="_Toc868745339"/>
+      <w:r>
+        <w:rPr>
+          <w:rFonts w:hint="eastAsia" w:ascii="Microsoft YaHei" w:hAnsi="Microsoft YaHei" w:eastAsia="Microsoft YaHei" w:cs="Microsoft YaHei"/>
+          <w:sz w:val="21"/>
+          <w:szCs w:val="21"/>
+        </w:rPr>
+        <w:t>4.1 指令特征检测 1000+</w:t>
+      </w:r>
+      <w:bookmarkEnd w:id="30"/>
+    </w:p>
+    <w:p>
+      <w:pPr>
+        <w:numPr>
+          <w:ilvl w:val="0"/>
+          <w:numId w:val="0"/>
+        </w:numPr>
+        <w:jc w:val="left"/>
+        <w:outlineLvl w:val="2"/>
+        <w:rPr>
+          <w:rFonts w:hint="eastAsia" w:ascii="Microsoft YaHei" w:hAnsi="Microsoft YaHei" w:eastAsia="Microsoft YaHei" w:cs="Microsoft YaHei"/>
+          <w:color w:val="0000FF"/>
+          <w:sz w:val="21"/>
+          <w:szCs w:val="21"/>
+        </w:rPr>
+      </w:pPr>
+      <w:bookmarkStart w:id="31" w:name="_Toc1195146598"/>
+      <w:r>
+        <w:rPr>
+          <w:rFonts w:hint="eastAsia" w:ascii="Microsoft YaHei" w:hAnsi="Microsoft YaHei" w:eastAsia="Microsoft YaHei" w:cs="Microsoft YaHei"/>
+          <w:color w:val="0000FF"/>
+          <w:sz w:val="21"/>
+          <w:szCs w:val="21"/>
+        </w:rPr>
+        <w:t>4.1.2 call-ret指令数检测 500+</w:t>
+      </w:r>
+      <w:bookmarkEnd w:id="31"/>
+    </w:p>
+    <w:p>
+      <w:pPr>
+        <w:numPr>
+          <w:ilvl w:val="0"/>
+          <w:numId w:val="0"/>
+        </w:numPr>
+        <w:jc w:val="left"/>
+        <w:outlineLvl w:val="9"/>
+        <w:rPr>
+          <w:rFonts w:hint="default" w:ascii="Microsoft YaHei" w:hAnsi="Microsoft YaHei" w:eastAsia="Microsoft YaHei" w:cs="Microsoft YaHei"/>
+          <w:sz w:val="21"/>
+          <w:szCs w:val="21"/>
+        </w:rPr>
+      </w:pPr>
+      <w:r>
+        <w:rPr>
+          <w:rFonts w:hint="default" w:ascii="Microsoft YaHei" w:hAnsi="Microsoft YaHei" w:eastAsia="Microsoft YaHei" w:cs="Microsoft YaHei"/>
+          <w:sz w:val="21"/>
+          <w:szCs w:val="21"/>
+        </w:rPr>
+        <w:t>设置计数器，</w:t>
+      </w:r>
+      <w:r>
+        <w:rPr>
+          <w:rFonts w:hint="eastAsia" w:ascii="Microsoft YaHei" w:hAnsi="Microsoft YaHei" w:eastAsia="Microsoft YaHei" w:cs="Microsoft YaHei"/>
+          <w:sz w:val="21"/>
+          <w:szCs w:val="21"/>
+        </w:rPr>
+        <w:t>Call</w:t>
+      </w:r>
+      <w:r>
+        <w:rPr>
+          <w:rFonts w:hint="default" w:ascii="Microsoft YaHei" w:hAnsi="Microsoft YaHei" w:eastAsia="Microsoft YaHei" w:cs="Microsoft YaHei"/>
+          <w:sz w:val="21"/>
+          <w:szCs w:val="21"/>
+        </w:rPr>
+        <w:t>指令计数器</w:t>
+      </w:r>
+      <w:r>
+        <w:rPr>
+          <w:rFonts w:hint="eastAsia" w:ascii="Microsoft YaHei" w:hAnsi="Microsoft YaHei" w:eastAsia="Microsoft YaHei" w:cs="Microsoft YaHei"/>
+          <w:sz w:val="21"/>
+          <w:szCs w:val="21"/>
+        </w:rPr>
+        <w:t>-ret</w:t>
+      </w:r>
+      <w:r>
+        <w:rPr>
+          <w:rFonts w:hint="default" w:ascii="Microsoft YaHei" w:hAnsi="Microsoft YaHei" w:eastAsia="Microsoft YaHei" w:cs="Microsoft YaHei"/>
+          <w:sz w:val="21"/>
+          <w:szCs w:val="21"/>
+        </w:rPr>
+        <w:t>指令计数器</w:t>
+      </w:r>
+    </w:p>
+    <w:p>
+      <w:pPr>
+        <w:numPr>
+          <w:ilvl w:val="0"/>
+          <w:numId w:val="0"/>
+        </w:numPr>
+        <w:jc w:val="left"/>
+        <w:outlineLvl w:val="9"/>
+        <w:rPr>
+          <w:rFonts w:hint="default" w:ascii="Microsoft YaHei" w:hAnsi="Microsoft YaHei" w:eastAsia="Microsoft YaHei" w:cs="Microsoft YaHei"/>
+          <w:sz w:val="21"/>
+          <w:szCs w:val="21"/>
+        </w:rPr>
+      </w:pPr>
+      <w:r>
+        <w:rPr>
+          <w:rFonts w:hint="default" w:ascii="Microsoft YaHei" w:hAnsi="Microsoft YaHei" w:eastAsia="Microsoft YaHei" w:cs="Microsoft YaHei"/>
+          <w:sz w:val="21"/>
+          <w:szCs w:val="21"/>
+        </w:rPr>
+        <w:t>个数比对</w:t>
+      </w:r>
+    </w:p>
+    <w:p>
+      <w:pPr>
+        <w:numPr>
+          <w:ilvl w:val="0"/>
+          <w:numId w:val="0"/>
+        </w:numPr>
+        <w:jc w:val="left"/>
+        <w:outlineLvl w:val="9"/>
+        <w:rPr>
+          <w:rFonts w:hint="default" w:ascii="Microsoft YaHei" w:hAnsi="Microsoft YaHei" w:eastAsia="Microsoft YaHei" w:cs="Microsoft YaHei"/>
+          <w:sz w:val="21"/>
+          <w:szCs w:val="21"/>
+        </w:rPr>
+      </w:pPr>
+      <w:r>
+        <w:rPr>
+          <w:rFonts w:hint="default" w:ascii="Microsoft YaHei" w:hAnsi="Microsoft YaHei" w:eastAsia="Microsoft YaHei" w:cs="Microsoft YaHei"/>
+          <w:sz w:val="21"/>
+          <w:szCs w:val="21"/>
+        </w:rPr>
+        <w:t>图</w:t>
+      </w:r>
+    </w:p>
+    <w:p>
+      <w:pPr>
+        <w:numPr>
+          <w:ilvl w:val="0"/>
+          <w:numId w:val="0"/>
+        </w:numPr>
+        <w:jc w:val="left"/>
+        <w:outlineLvl w:val="9"/>
+        <w:rPr>
+          <w:rFonts w:hint="default" w:ascii="Microsoft YaHei" w:hAnsi="Microsoft YaHei" w:eastAsia="Microsoft YaHei" w:cs="Microsoft YaHei"/>
+          <w:sz w:val="21"/>
+          <w:szCs w:val="21"/>
+        </w:rPr>
+      </w:pPr>
+      <w:r>
+        <w:rPr>
+          <w:rFonts w:hint="default" w:ascii="Microsoft YaHei" w:hAnsi="Microsoft YaHei" w:eastAsia="Microsoft YaHei" w:cs="Microsoft YaHei"/>
+          <w:sz w:val="21"/>
+          <w:szCs w:val="21"/>
+        </w:rPr>
+        <w:t>Call - c_cnt ++</w:t>
+      </w:r>
+    </w:p>
+    <w:p>
+      <w:pPr>
+        <w:numPr>
+          <w:ilvl w:val="0"/>
+          <w:numId w:val="0"/>
+        </w:numPr>
+        <w:jc w:val="left"/>
+        <w:outlineLvl w:val="9"/>
+        <w:rPr>
+          <w:rFonts w:hint="eastAsia" w:ascii="Microsoft YaHei" w:hAnsi="Microsoft YaHei" w:eastAsia="Microsoft YaHei" w:cs="Microsoft YaHei"/>
+          <w:sz w:val="21"/>
+          <w:szCs w:val="21"/>
+        </w:rPr>
+      </w:pPr>
+      <w:r>
+        <w:rPr>
+          <w:rFonts w:hint="default" w:ascii="Microsoft YaHei" w:hAnsi="Microsoft YaHei" w:eastAsia="Microsoft YaHei" w:cs="Microsoft YaHei"/>
+          <w:sz w:val="21"/>
+          <w:szCs w:val="21"/>
+        </w:rPr>
+        <w:t>Ret - r_cnt ++ - Cmp c_cnt r_cnt - c&gt;r ok else err</w:t>
+      </w:r>
+    </w:p>
+    <w:p>
+      <w:pPr>
+        <w:numPr>
+          <w:ilvl w:val="0"/>
+          <w:numId w:val="0"/>
+        </w:numPr>
+        <w:jc w:val="left"/>
+        <w:outlineLvl w:val="9"/>
+        <w:rPr>
+          <w:rFonts w:hint="eastAsia" w:ascii="Microsoft YaHei" w:hAnsi="Microsoft YaHei" w:eastAsia="Microsoft YaHei" w:cs="Microsoft YaHei"/>
+          <w:sz w:val="21"/>
+          <w:szCs w:val="21"/>
+        </w:rPr>
+      </w:pPr>
+      <w:r>
+        <w:rPr>
+          <w:rFonts w:hint="default" w:ascii="Microsoft YaHei" w:hAnsi="Microsoft YaHei" w:eastAsia="Microsoft YaHei" w:cs="Microsoft YaHei"/>
+          <w:sz w:val="21"/>
+          <w:szCs w:val="21"/>
+        </w:rPr>
+        <w:t>不过</w:t>
+      </w:r>
+      <w:r>
+        <w:rPr>
+          <w:rFonts w:hint="eastAsia" w:ascii="Microsoft YaHei" w:hAnsi="Microsoft YaHei" w:eastAsia="Microsoft YaHei" w:cs="Microsoft YaHei"/>
+          <w:sz w:val="21"/>
+          <w:szCs w:val="21"/>
+        </w:rPr>
+        <w:t>与溢出点有关，调用4次，溢出在最后一个函数，返回时溢出发生，攻击者劫持控制流，call比ret多3。</w:t>
+      </w:r>
+    </w:p>
+    <w:p>
+      <w:pPr>
+        <w:numPr>
+          <w:ilvl w:val="0"/>
+          <w:numId w:val="0"/>
+        </w:numPr>
+        <w:jc w:val="left"/>
+        <w:outlineLvl w:val="9"/>
+        <w:rPr>
+          <w:rFonts w:hint="eastAsia" w:ascii="Microsoft YaHei" w:hAnsi="Microsoft YaHei" w:eastAsia="Microsoft YaHei" w:cs="Microsoft YaHei"/>
+          <w:sz w:val="21"/>
+          <w:szCs w:val="21"/>
+        </w:rPr>
+      </w:pPr>
+      <w:r>
+        <w:rPr>
+          <w:rFonts w:hint="eastAsia" w:ascii="Microsoft YaHei" w:hAnsi="Microsoft YaHei" w:eastAsia="Microsoft YaHei" w:cs="Microsoft YaHei"/>
+          <w:sz w:val="21"/>
+          <w:szCs w:val="21"/>
+        </w:rPr>
+        <w:t>可绕过。</w:t>
+      </w:r>
+    </w:p>
+    <w:p>
+      <w:pPr>
+        <w:numPr>
+          <w:ilvl w:val="0"/>
+          <w:numId w:val="0"/>
+        </w:numPr>
+        <w:jc w:val="left"/>
+        <w:outlineLvl w:val="9"/>
+        <w:rPr>
+          <w:rFonts w:hint="eastAsia" w:ascii="Microsoft YaHei" w:hAnsi="Microsoft YaHei" w:eastAsia="Microsoft YaHei" w:cs="Microsoft YaHei"/>
+          <w:sz w:val="21"/>
+          <w:szCs w:val="21"/>
+        </w:rPr>
+      </w:pPr>
+    </w:p>
+    <w:p>
+      <w:pPr>
+        <w:numPr>
+          <w:ilvl w:val="0"/>
+          <w:numId w:val="0"/>
+        </w:numPr>
+        <w:jc w:val="left"/>
+        <w:outlineLvl w:val="2"/>
+        <w:rPr>
+          <w:rFonts w:hint="eastAsia" w:ascii="Microsoft YaHei" w:hAnsi="Microsoft YaHei" w:eastAsia="Microsoft YaHei" w:cs="Microsoft YaHei"/>
+          <w:color w:val="0000FF"/>
+          <w:sz w:val="21"/>
+          <w:szCs w:val="21"/>
+        </w:rPr>
+      </w:pPr>
+      <w:bookmarkStart w:id="32" w:name="_Toc1319661066"/>
+      <w:r>
+        <w:rPr>
+          <w:rFonts w:hint="eastAsia" w:ascii="Microsoft YaHei" w:hAnsi="Microsoft YaHei" w:eastAsia="Microsoft YaHei" w:cs="Microsoft YaHei"/>
+          <w:color w:val="0000FF"/>
+          <w:sz w:val="21"/>
+          <w:szCs w:val="21"/>
+        </w:rPr>
+        <w:t>4.1.1 连续gadget检测 500+</w:t>
+      </w:r>
+      <w:bookmarkEnd w:id="32"/>
+    </w:p>
+    <w:p>
+      <w:pPr>
+        <w:numPr>
+          <w:ilvl w:val="0"/>
+          <w:numId w:val="0"/>
+        </w:numPr>
+        <w:jc w:val="left"/>
+        <w:outlineLvl w:val="9"/>
+        <w:rPr>
+          <w:rFonts w:hint="default" w:ascii="Microsoft YaHei" w:hAnsi="Microsoft YaHei" w:eastAsia="Microsoft YaHei" w:cs="Microsoft YaHei"/>
+          <w:sz w:val="21"/>
+          <w:szCs w:val="21"/>
+        </w:rPr>
+      </w:pPr>
+      <w:r>
+        <w:rPr>
+          <w:rFonts w:hint="default" w:ascii="Microsoft YaHei" w:hAnsi="Microsoft YaHei" w:eastAsia="Microsoft YaHei" w:cs="Microsoft YaHei"/>
+          <w:sz w:val="21"/>
+          <w:szCs w:val="21"/>
+        </w:rPr>
+        <w:t>Ins - g_cnt ++</w:t>
+      </w:r>
+    </w:p>
+    <w:p>
+      <w:pPr>
+        <w:numPr>
+          <w:ilvl w:val="0"/>
+          <w:numId w:val="0"/>
+        </w:numPr>
+        <w:jc w:val="left"/>
+        <w:outlineLvl w:val="9"/>
+        <w:rPr>
+          <w:rFonts w:hint="default" w:ascii="Microsoft YaHei" w:hAnsi="Microsoft YaHei" w:eastAsia="Microsoft YaHei" w:cs="Microsoft YaHei"/>
+          <w:sz w:val="21"/>
+          <w:szCs w:val="21"/>
+        </w:rPr>
+      </w:pPr>
+      <w:r>
+        <w:rPr>
+          <w:rFonts w:hint="default" w:ascii="Microsoft YaHei" w:hAnsi="Microsoft YaHei" w:eastAsia="Microsoft YaHei" w:cs="Microsoft YaHei"/>
+          <w:sz w:val="21"/>
+          <w:szCs w:val="21"/>
+        </w:rPr>
+        <w:t xml:space="preserve">Call/ret - g_cnt ++ , g_cnt &lt; G_size -&gt; s_cnt ++ else G_size = 0, S_length = 0 </w:t>
+      </w:r>
+    </w:p>
+    <w:p>
+      <w:pPr>
+        <w:numPr>
+          <w:ilvl w:val="0"/>
+          <w:numId w:val="0"/>
+        </w:numPr>
+        <w:jc w:val="left"/>
+        <w:outlineLvl w:val="9"/>
+        <w:rPr>
+          <w:rFonts w:hint="default" w:ascii="Microsoft YaHei" w:hAnsi="Microsoft YaHei" w:eastAsia="Microsoft YaHei" w:cs="Microsoft YaHei"/>
+          <w:sz w:val="21"/>
+          <w:szCs w:val="21"/>
+        </w:rPr>
+      </w:pPr>
+      <w:r>
+        <w:rPr>
+          <w:rFonts w:hint="default" w:ascii="Microsoft YaHei" w:hAnsi="Microsoft YaHei" w:eastAsia="Microsoft YaHei" w:cs="Microsoft YaHei"/>
+          <w:sz w:val="21"/>
+          <w:szCs w:val="21"/>
+        </w:rPr>
+        <w:t xml:space="preserve">If S_cnt &gt; S_length -&gt; err </w:t>
+      </w:r>
+    </w:p>
+    <w:p>
+      <w:pPr>
+        <w:spacing w:after="0" w:line="240" w:lineRule="auto"/>
+        <w:jc w:val="center"/>
+        <w:rPr>
+          <w:rFonts w:ascii="Times New Roman" w:hAnsi="Times New Roman" w:cs="Times New Roman"/>
+        </w:rPr>
+      </w:pPr>
+      <w:r>
+        <w:rPr>
+          <w:rFonts w:ascii="Times New Roman" w:hAnsi="Times New Roman" w:cs="Times New Roman"/>
+        </w:rPr>
+        <w:drawing>
+          <wp:inline distT="0" distB="0" distL="114300" distR="114300">
+            <wp:extent cx="4596130" cy="4743450"/>
+            <wp:effectExtent l="0" t="0" r="13970" b="0"/>
+            <wp:docPr id="39" name="Picture 39"/>
+            <wp:cNvGraphicFramePr>
+              <a:graphicFrameLocks xmlns:a="http://schemas.openxmlformats.org/drawingml/2006/main" noChangeAspect="1"/>
+            </wp:cNvGraphicFramePr>
+            <a:graphic xmlns:a="http://schemas.openxmlformats.org/drawingml/2006/main">
+              <a:graphicData uri="http://schemas.openxmlformats.org/drawingml/2006/picture">
+                <pic:pic xmlns:pic="http://schemas.openxmlformats.org/drawingml/2006/picture">
+                  <pic:nvPicPr>
+                    <pic:cNvPr id="39" name="Picture 39"/>
+                    <pic:cNvPicPr>
+                      <a:picLocks noChangeAspect="1"/>
+                    </pic:cNvPicPr>
+                  </pic:nvPicPr>
+                  <pic:blipFill>
+                    <a:blip r:embed="rId18"/>
+                    <a:stretch>
+                      <a:fillRect/>
+                    </a:stretch>
+                  </pic:blipFill>
+                  <pic:spPr>
+                    <a:xfrm>
+                      <a:off x="0" y="0"/>
+                      <a:ext cx="4620260" cy="4768167"/>
+                    </a:xfrm>
+                    <a:prstGeom prst="rect">
+                      <a:avLst/>
+                    </a:prstGeom>
+                    <a:noFill/>
+                    <a:ln w="9525">
+                      <a:noFill/>
+                      <a:miter/>
+                    </a:ln>
+                  </pic:spPr>
+                </pic:pic>
+              </a:graphicData>
+            </a:graphic>
+          </wp:inline>
+        </w:drawing>
+      </w:r>
+    </w:p>
+    <w:p>
+      <w:pPr>
+        <w:numPr>
+          <w:ilvl w:val="0"/>
+          <w:numId w:val="0"/>
+        </w:numPr>
+        <w:jc w:val="left"/>
+        <w:outlineLvl w:val="9"/>
+        <w:rPr>
+          <w:rFonts w:hint="eastAsia" w:ascii="Microsoft YaHei" w:hAnsi="Microsoft YaHei" w:eastAsia="Microsoft YaHei" w:cs="Microsoft YaHei"/>
+          <w:sz w:val="21"/>
+          <w:szCs w:val="21"/>
+        </w:rPr>
+      </w:pPr>
+      <w:r>
+        <w:rPr>
+          <w:rFonts w:hint="default" w:ascii="Microsoft YaHei" w:hAnsi="Microsoft YaHei" w:eastAsia="Microsoft YaHei" w:cs="Microsoft YaHei"/>
+          <w:sz w:val="21"/>
+          <w:szCs w:val="21"/>
+        </w:rPr>
         <w:t xml:space="preserve"> </w:t>
       </w:r>
-      <w:bookmarkStart w:id="29" w:name="_Toc1204970965"/>
-      <w:r>
+    </w:p>
+    <w:p>
+      <w:pPr>
+        <w:numPr>
+          <w:ilvl w:val="0"/>
+          <w:numId w:val="0"/>
+        </w:numPr>
+        <w:jc w:val="left"/>
+        <w:outlineLvl w:val="9"/>
+        <w:rPr>
+          <w:rFonts w:hint="default" w:ascii="Microsoft YaHei" w:hAnsi="Microsoft YaHei" w:eastAsia="Microsoft YaHei" w:cs="Microsoft YaHei"/>
+          <w:sz w:val="21"/>
+          <w:szCs w:val="21"/>
+        </w:rPr>
+      </w:pPr>
+      <w:r>
+        <w:rPr>
+          <w:rFonts w:hint="default" w:ascii="Microsoft YaHei" w:hAnsi="Microsoft YaHei" w:eastAsia="Microsoft YaHei" w:cs="Microsoft YaHei"/>
+          <w:sz w:val="21"/>
+          <w:szCs w:val="21"/>
+        </w:rPr>
+        <w:t>不过</w:t>
+      </w:r>
+      <w:r>
+        <w:rPr>
+          <w:rFonts w:hint="eastAsia" w:ascii="Microsoft YaHei" w:hAnsi="Microsoft YaHei" w:eastAsia="Microsoft YaHei" w:cs="Microsoft YaHei"/>
+          <w:sz w:val="21"/>
+          <w:szCs w:val="21"/>
+        </w:rPr>
+        <w:t>将gadget与非gadget的正常指令区分，并不容易。</w:t>
+      </w:r>
+      <w:r>
+        <w:rPr>
+          <w:rFonts w:hint="default" w:ascii="Microsoft YaHei" w:hAnsi="Microsoft YaHei" w:eastAsia="Microsoft YaHei" w:cs="Microsoft YaHei"/>
+          <w:sz w:val="21"/>
+          <w:szCs w:val="21"/>
+        </w:rPr>
+        <w:t>漏报：</w:t>
+      </w:r>
+      <w:r>
+        <w:rPr>
+          <w:rFonts w:hint="eastAsia" w:ascii="Microsoft YaHei" w:hAnsi="Microsoft YaHei" w:eastAsia="Microsoft YaHei" w:cs="Microsoft YaHei"/>
+          <w:sz w:val="21"/>
+          <w:szCs w:val="21"/>
+        </w:rPr>
+        <w:t>含有NOP指令，或与NOP指令等价的超长gadget绕过。</w:t>
+      </w:r>
+      <w:r>
+        <w:rPr>
+          <w:rFonts w:hint="default" w:ascii="Microsoft YaHei" w:hAnsi="Microsoft YaHei" w:eastAsia="Microsoft YaHei" w:cs="Microsoft YaHei"/>
+          <w:sz w:val="21"/>
+          <w:szCs w:val="21"/>
+        </w:rPr>
+        <w:t>误报：递归调用，多重调用；</w:t>
+      </w:r>
+    </w:p>
+    <w:p>
+      <w:pPr>
+        <w:numPr>
+          <w:ilvl w:val="0"/>
+          <w:numId w:val="0"/>
+        </w:numPr>
+        <w:jc w:val="left"/>
+        <w:outlineLvl w:val="9"/>
+        <w:rPr>
+          <w:rFonts w:hint="eastAsia" w:ascii="Microsoft YaHei" w:hAnsi="Microsoft YaHei" w:eastAsia="Microsoft YaHei" w:cs="Microsoft YaHei"/>
+          <w:sz w:val="21"/>
+          <w:szCs w:val="21"/>
+        </w:rPr>
+      </w:pPr>
+      <w:r>
+        <w:rPr>
+          <w:rFonts w:hint="eastAsia" w:ascii="Microsoft YaHei" w:hAnsi="Microsoft YaHei" w:eastAsia="Microsoft YaHei" w:cs="Microsoft YaHei"/>
+          <w:sz w:val="21"/>
+          <w:szCs w:val="21"/>
+        </w:rPr>
+        <w:t>辅助检测方法，若只采用这种检测方法，必然存在漏报与误报。</w:t>
+      </w:r>
+    </w:p>
+    <w:p>
+      <w:pPr>
+        <w:numPr>
+          <w:ilvl w:val="0"/>
+          <w:numId w:val="0"/>
+        </w:numPr>
+        <w:jc w:val="left"/>
+        <w:outlineLvl w:val="1"/>
+        <w:rPr>
+          <w:rFonts w:hint="eastAsia" w:ascii="Microsoft YaHei" w:hAnsi="Microsoft YaHei" w:eastAsia="Microsoft YaHei" w:cs="Microsoft YaHei"/>
+          <w:sz w:val="21"/>
+          <w:szCs w:val="21"/>
+        </w:rPr>
+      </w:pPr>
+      <w:bookmarkStart w:id="33" w:name="_Toc1933681420"/>
+      <w:r>
+        <w:rPr>
+          <w:rFonts w:hint="eastAsia" w:ascii="Microsoft YaHei" w:hAnsi="Microsoft YaHei" w:eastAsia="Microsoft YaHei" w:cs="Microsoft YaHei"/>
+          <w:sz w:val="21"/>
+          <w:szCs w:val="21"/>
+        </w:rPr>
+        <w:t>4.2 完整性检测</w:t>
+      </w:r>
+      <w:r>
+        <w:rPr>
+          <w:rFonts w:hint="default" w:ascii="Microsoft YaHei" w:hAnsi="Microsoft YaHei" w:eastAsia="Microsoft YaHei" w:cs="Microsoft YaHei"/>
+          <w:sz w:val="21"/>
+          <w:szCs w:val="21"/>
+        </w:rPr>
+        <w:t xml:space="preserve"> 3000+</w:t>
+      </w:r>
+      <w:bookmarkEnd w:id="33"/>
+    </w:p>
+    <w:p>
+      <w:pPr>
+        <w:numPr>
+          <w:ilvl w:val="0"/>
+          <w:numId w:val="0"/>
+        </w:numPr>
+        <w:jc w:val="left"/>
+        <w:outlineLvl w:val="2"/>
+        <w:rPr>
+          <w:rFonts w:hint="default" w:ascii="Microsoft YaHei" w:hAnsi="Microsoft YaHei" w:eastAsia="Microsoft YaHei" w:cs="Microsoft YaHei"/>
+          <w:color w:val="0000FF"/>
+          <w:sz w:val="21"/>
+          <w:szCs w:val="21"/>
+        </w:rPr>
+      </w:pPr>
+      <w:bookmarkStart w:id="34" w:name="_Toc1356883392"/>
+      <w:r>
+        <w:rPr>
+          <w:rFonts w:hint="eastAsia" w:ascii="Microsoft YaHei" w:hAnsi="Microsoft YaHei" w:eastAsia="Microsoft YaHei" w:cs="Microsoft YaHei"/>
+          <w:color w:val="0000FF"/>
+          <w:sz w:val="21"/>
+          <w:szCs w:val="21"/>
+        </w:rPr>
+        <w:t>4.2.1 调用返回控制流完整性检测</w:t>
+      </w:r>
+      <w:r>
+        <w:rPr>
+          <w:rFonts w:hint="default" w:ascii="Microsoft YaHei" w:hAnsi="Microsoft YaHei" w:eastAsia="Microsoft YaHei" w:cs="Microsoft YaHei"/>
+          <w:color w:val="0000FF"/>
+          <w:sz w:val="21"/>
+          <w:szCs w:val="21"/>
+        </w:rPr>
+        <w:t xml:space="preserve"> 2000+</w:t>
+      </w:r>
+      <w:bookmarkEnd w:id="34"/>
+    </w:p>
+    <w:p>
+      <w:pPr>
+        <w:numPr>
+          <w:ilvl w:val="0"/>
+          <w:numId w:val="0"/>
+        </w:numPr>
+        <w:jc w:val="left"/>
+        <w:outlineLvl w:val="9"/>
+        <w:rPr>
+          <w:rFonts w:hint="eastAsia" w:ascii="Microsoft YaHei" w:hAnsi="Microsoft YaHei" w:eastAsia="Microsoft YaHei" w:cs="Microsoft YaHei"/>
+          <w:sz w:val="21"/>
+          <w:szCs w:val="21"/>
+        </w:rPr>
+      </w:pPr>
+      <w:r>
+        <w:rPr>
+          <w:rFonts w:hint="default" w:ascii="Microsoft YaHei" w:hAnsi="Microsoft YaHei" w:eastAsia="Microsoft YaHei" w:cs="Microsoft YaHei"/>
+          <w:sz w:val="21"/>
+          <w:szCs w:val="21"/>
+        </w:rPr>
+        <w:t>CPRA定义</w:t>
+      </w:r>
+    </w:p>
+    <w:p>
+      <w:pPr>
+        <w:numPr>
+          <w:ilvl w:val="0"/>
+          <w:numId w:val="0"/>
+        </w:numPr>
+        <w:jc w:val="left"/>
+        <w:outlineLvl w:val="9"/>
+        <w:rPr>
+          <w:rFonts w:hint="eastAsia" w:ascii="Microsoft YaHei" w:hAnsi="Microsoft YaHei" w:eastAsia="Microsoft YaHei" w:cs="Microsoft YaHei"/>
+          <w:sz w:val="21"/>
+          <w:szCs w:val="21"/>
+        </w:rPr>
+      </w:pPr>
+      <w:r>
+        <w:rPr>
+          <w:rFonts w:hint="eastAsia" w:ascii="Microsoft YaHei" w:hAnsi="Microsoft YaHei" w:eastAsia="Microsoft YaHei" w:cs="Microsoft YaHei"/>
+          <w:sz w:val="21"/>
+          <w:szCs w:val="21"/>
+        </w:rPr>
+        <w:t>根据这一运行时特征，可以对ROP攻击进行检测。</w:t>
+      </w:r>
+    </w:p>
+    <w:p>
+      <w:pPr>
+        <w:numPr>
+          <w:ilvl w:val="0"/>
+          <w:numId w:val="0"/>
+        </w:numPr>
+        <w:jc w:val="left"/>
+        <w:outlineLvl w:val="9"/>
+        <w:rPr>
+          <w:rFonts w:hint="default" w:ascii="Microsoft YaHei" w:hAnsi="Microsoft YaHei" w:eastAsia="Microsoft YaHei" w:cs="Microsoft YaHei"/>
+          <w:sz w:val="21"/>
+          <w:szCs w:val="21"/>
+        </w:rPr>
+      </w:pPr>
+      <w:r>
+        <w:rPr>
+          <w:rFonts w:hint="default" w:ascii="Microsoft YaHei" w:hAnsi="Microsoft YaHei" w:eastAsia="Microsoft YaHei" w:cs="Microsoft YaHei"/>
+          <w:sz w:val="21"/>
+          <w:szCs w:val="21"/>
+        </w:rPr>
+        <w:t>返回地址 - CPRA?</w:t>
+      </w:r>
+    </w:p>
+    <w:p>
+      <w:pPr>
+        <w:numPr>
+          <w:ilvl w:val="0"/>
+          <w:numId w:val="0"/>
+        </w:numPr>
+        <w:ind w:left="420" w:leftChars="0" w:firstLine="420" w:firstLineChars="0"/>
+        <w:jc w:val="left"/>
+        <w:outlineLvl w:val="9"/>
+        <w:rPr>
+          <w:rFonts w:hint="eastAsia" w:ascii="Microsoft YaHei" w:hAnsi="Microsoft YaHei" w:eastAsia="Microsoft YaHei" w:cs="Microsoft YaHei"/>
+          <w:sz w:val="21"/>
+          <w:szCs w:val="21"/>
+        </w:rPr>
+      </w:pPr>
+      <w:r>
+        <w:rPr>
+          <w:rFonts w:hint="default" w:ascii="Microsoft YaHei" w:hAnsi="Microsoft YaHei" w:eastAsia="Microsoft YaHei" w:cs="Microsoft YaHei"/>
+          <w:sz w:val="21"/>
+          <w:szCs w:val="21"/>
+        </w:rPr>
+        <w:t xml:space="preserve"> - pop of stack? </w:t>
+      </w:r>
+    </w:p>
+    <w:p>
+      <w:pPr>
+        <w:numPr>
+          <w:ilvl w:val="0"/>
+          <w:numId w:val="0"/>
+        </w:numPr>
+        <w:jc w:val="left"/>
+        <w:outlineLvl w:val="9"/>
+        <w:rPr>
+          <w:rFonts w:hint="default" w:ascii="Microsoft YaHei" w:hAnsi="Microsoft YaHei" w:eastAsia="Microsoft YaHei" w:cs="Microsoft YaHei"/>
+          <w:sz w:val="21"/>
+          <w:szCs w:val="21"/>
+        </w:rPr>
+      </w:pPr>
+      <w:r>
+        <w:rPr>
+          <w:rFonts w:hint="default" w:ascii="Microsoft YaHei" w:hAnsi="Microsoft YaHei" w:eastAsia="Microsoft YaHei" w:cs="Microsoft YaHei"/>
+          <w:sz w:val="21"/>
+          <w:szCs w:val="21"/>
+        </w:rPr>
+        <w:t xml:space="preserve">Libc_func -&gt; ret2libc </w:t>
+      </w:r>
+    </w:p>
+    <w:p>
+      <w:pPr>
+        <w:numPr>
+          <w:ilvl w:val="0"/>
+          <w:numId w:val="0"/>
+        </w:numPr>
+        <w:jc w:val="left"/>
+        <w:outlineLvl w:val="9"/>
+        <w:rPr>
+          <w:rFonts w:hint="default" w:ascii="Microsoft YaHei" w:hAnsi="Microsoft YaHei" w:eastAsia="Microsoft YaHei" w:cs="Microsoft YaHei"/>
+          <w:sz w:val="21"/>
+          <w:szCs w:val="21"/>
+        </w:rPr>
+      </w:pPr>
+      <w:r>
+        <w:rPr>
+          <w:rFonts w:hint="default" w:ascii="Microsoft YaHei" w:hAnsi="Microsoft YaHei" w:eastAsia="Microsoft YaHei" w:cs="Microsoft YaHei"/>
+          <w:sz w:val="21"/>
+          <w:szCs w:val="21"/>
+        </w:rPr>
+        <w:t>else last_ins isret -&gt; rop</w:t>
+      </w:r>
+    </w:p>
+    <w:p>
+      <w:pPr>
+        <w:numPr>
+          <w:ilvl w:val="0"/>
+          <w:numId w:val="0"/>
+        </w:numPr>
+        <w:ind w:firstLine="420" w:firstLineChars="0"/>
+        <w:jc w:val="left"/>
+        <w:outlineLvl w:val="9"/>
+        <w:rPr>
+          <w:rFonts w:hint="default" w:ascii="Microsoft YaHei" w:hAnsi="Microsoft YaHei" w:eastAsia="Microsoft YaHei" w:cs="Microsoft YaHei"/>
+          <w:sz w:val="21"/>
+          <w:szCs w:val="21"/>
+        </w:rPr>
+      </w:pPr>
+      <w:r>
+        <w:rPr>
+          <w:rFonts w:hint="default" w:ascii="Microsoft YaHei" w:hAnsi="Microsoft YaHei" w:eastAsia="Microsoft YaHei" w:cs="Microsoft YaHei"/>
+          <w:sz w:val="21"/>
+          <w:szCs w:val="21"/>
+        </w:rPr>
+        <w:t>Last_ins iscall -&gt; cop</w:t>
+      </w:r>
+    </w:p>
+    <w:p>
+      <w:pPr>
+        <w:numPr>
+          <w:ilvl w:val="0"/>
+          <w:numId w:val="0"/>
+        </w:numPr>
+        <w:ind w:firstLine="420" w:firstLineChars="0"/>
+        <w:jc w:val="left"/>
+        <w:outlineLvl w:val="9"/>
+        <w:rPr>
+          <w:rFonts w:hint="eastAsia" w:ascii="Microsoft YaHei" w:hAnsi="Microsoft YaHei" w:eastAsia="Microsoft YaHei" w:cs="Microsoft YaHei"/>
+          <w:sz w:val="21"/>
+          <w:szCs w:val="21"/>
+        </w:rPr>
+      </w:pPr>
+      <w:r>
+        <w:rPr>
+          <w:rFonts w:hint="default" w:ascii="Microsoft YaHei" w:hAnsi="Microsoft YaHei" w:eastAsia="Microsoft YaHei" w:cs="Microsoft YaHei"/>
+          <w:sz w:val="21"/>
+          <w:szCs w:val="21"/>
+        </w:rPr>
+        <w:t>Last_ins is</w:t>
+      </w:r>
+      <w:r>
+        <w:rPr>
+          <w:rFonts w:hint="default" w:ascii="Microsoft YaHei" w:hAnsi="Microsoft YaHei" w:eastAsia="Microsoft YaHei" w:cs="Microsoft YaHei"/>
+          <w:sz w:val="21"/>
+          <w:szCs w:val="21"/>
+        </w:rPr>
+        <w:t>branch</w:t>
+      </w:r>
+      <w:r>
+        <w:rPr>
+          <w:rFonts w:hint="default" w:ascii="Microsoft YaHei" w:hAnsi="Microsoft YaHei" w:eastAsia="Microsoft YaHei" w:cs="Microsoft YaHei"/>
+          <w:sz w:val="21"/>
+          <w:szCs w:val="21"/>
+        </w:rPr>
+        <w:t xml:space="preserve"> -&gt; </w:t>
+      </w:r>
+      <w:r>
+        <w:rPr>
+          <w:rFonts w:hint="default" w:ascii="Microsoft YaHei" w:hAnsi="Microsoft YaHei" w:eastAsia="Microsoft YaHei" w:cs="Microsoft YaHei"/>
+          <w:sz w:val="21"/>
+          <w:szCs w:val="21"/>
+        </w:rPr>
+        <w:t>jop</w:t>
+      </w:r>
+    </w:p>
+    <w:p>
+      <w:pPr>
+        <w:numPr>
+          <w:ilvl w:val="0"/>
+          <w:numId w:val="0"/>
+        </w:numPr>
+        <w:jc w:val="left"/>
+        <w:outlineLvl w:val="9"/>
+        <w:rPr>
+          <w:rFonts w:hint="eastAsia" w:ascii="Microsoft YaHei" w:hAnsi="Microsoft YaHei" w:eastAsia="Microsoft YaHei" w:cs="Microsoft YaHei"/>
+          <w:sz w:val="21"/>
+          <w:szCs w:val="21"/>
+        </w:rPr>
+      </w:pPr>
+      <w:r>
+        <w:rPr>
+          <w:rFonts w:hint="eastAsia" w:ascii="Microsoft YaHei" w:hAnsi="Microsoft YaHei" w:eastAsia="Microsoft YaHei" w:cs="Microsoft YaHei"/>
+          <w:sz w:val="21"/>
+          <w:szCs w:val="21"/>
+        </w:rPr>
+        <w:t>返回指令是否为CPRA</w:t>
+      </w:r>
+    </w:p>
+    <w:p>
+      <w:pPr>
+        <w:numPr>
+          <w:ilvl w:val="0"/>
+          <w:numId w:val="0"/>
+        </w:numPr>
+        <w:jc w:val="left"/>
+        <w:outlineLvl w:val="9"/>
+        <w:rPr>
+          <w:rFonts w:hint="eastAsia" w:ascii="Microsoft YaHei" w:hAnsi="Microsoft YaHei" w:eastAsia="Microsoft YaHei" w:cs="Microsoft YaHei"/>
+          <w:sz w:val="21"/>
+          <w:szCs w:val="21"/>
+        </w:rPr>
+      </w:pPr>
+      <w:bookmarkStart w:id="35" w:name="_Toc412776091"/>
+      <w:r>
+        <w:rPr>
+          <w:rFonts w:hint="eastAsia" w:ascii="Microsoft YaHei" w:hAnsi="Microsoft YaHei" w:eastAsia="Microsoft YaHei" w:cs="Microsoft YaHei"/>
+          <w:sz w:val="21"/>
+          <w:szCs w:val="21"/>
+        </w:rPr>
+        <w:t>通过调用-返回转移控制流，if-else内部多用jmp转移。</w:t>
+      </w:r>
+      <w:bookmarkEnd w:id="35"/>
+    </w:p>
+    <w:p>
+      <w:pPr>
+        <w:numPr>
+          <w:ilvl w:val="0"/>
+          <w:numId w:val="0"/>
+        </w:numPr>
+        <w:jc w:val="left"/>
+        <w:outlineLvl w:val="2"/>
+        <w:rPr>
+          <w:rFonts w:hint="eastAsia" w:ascii="Microsoft YaHei" w:hAnsi="Microsoft YaHei" w:eastAsia="Microsoft YaHei" w:cs="Microsoft YaHei"/>
+          <w:color w:val="0000FF"/>
+          <w:sz w:val="21"/>
+          <w:szCs w:val="21"/>
+        </w:rPr>
+      </w:pPr>
+      <w:bookmarkStart w:id="36" w:name="_Toc913228825"/>
+      <w:r>
+        <w:rPr>
+          <w:rFonts w:hint="eastAsia" w:ascii="Microsoft YaHei" w:hAnsi="Microsoft YaHei" w:eastAsia="Microsoft YaHei" w:cs="Microsoft YaHei"/>
+          <w:color w:val="0000FF"/>
+          <w:sz w:val="21"/>
+          <w:szCs w:val="21"/>
+        </w:rPr>
+        <w:t>4.2.1 函数指针控制流完整性检测</w:t>
+      </w:r>
+      <w:r>
+        <w:rPr>
+          <w:rFonts w:hint="default" w:ascii="Microsoft YaHei" w:hAnsi="Microsoft YaHei" w:eastAsia="Microsoft YaHei" w:cs="Microsoft YaHei"/>
+          <w:color w:val="0000FF"/>
+          <w:sz w:val="21"/>
+          <w:szCs w:val="21"/>
+        </w:rPr>
+        <w:t xml:space="preserve"> 1000+</w:t>
+      </w:r>
+      <w:bookmarkEnd w:id="36"/>
+    </w:p>
+    <w:p>
+      <w:pPr>
+        <w:numPr>
+          <w:ilvl w:val="0"/>
+          <w:numId w:val="0"/>
+        </w:numPr>
+        <w:jc w:val="left"/>
+        <w:outlineLvl w:val="9"/>
+        <w:rPr>
+          <w:rFonts w:hint="default" w:ascii="Microsoft YaHei" w:hAnsi="Microsoft YaHei" w:eastAsia="Microsoft YaHei" w:cs="Microsoft YaHei"/>
+          <w:sz w:val="21"/>
+          <w:szCs w:val="21"/>
+        </w:rPr>
+      </w:pPr>
+      <w:r>
+        <w:rPr>
+          <w:rFonts w:hint="default" w:ascii="Microsoft YaHei" w:hAnsi="Microsoft YaHei" w:eastAsia="Microsoft YaHei" w:cs="Microsoft YaHei"/>
+          <w:sz w:val="21"/>
+          <w:szCs w:val="21"/>
+        </w:rPr>
+        <w:t>检测位置</w:t>
+      </w:r>
+      <w:r>
+        <w:rPr>
+          <w:rFonts w:hint="default" w:ascii="Microsoft YaHei" w:hAnsi="Microsoft YaHei" w:eastAsia="Microsoft YaHei" w:cs="Microsoft YaHei"/>
+          <w:sz w:val="21"/>
+          <w:szCs w:val="21"/>
+        </w:rPr>
+        <w:t>固定</w:t>
+      </w:r>
+      <w:r>
+        <w:rPr>
+          <w:rFonts w:hint="default" w:ascii="Microsoft YaHei" w:hAnsi="Microsoft YaHei" w:eastAsia="Microsoft YaHei" w:cs="Microsoft YaHei"/>
+          <w:sz w:val="21"/>
+          <w:szCs w:val="21"/>
+        </w:rPr>
+        <w:t>的指针表。</w:t>
+      </w:r>
+    </w:p>
+    <w:p>
+      <w:pPr>
+        <w:numPr>
+          <w:ilvl w:val="0"/>
+          <w:numId w:val="0"/>
+        </w:numPr>
+        <w:jc w:val="left"/>
+        <w:outlineLvl w:val="9"/>
+        <w:rPr>
+          <w:rFonts w:hint="default" w:ascii="Microsoft YaHei" w:hAnsi="Microsoft YaHei" w:eastAsia="Microsoft YaHei" w:cs="Microsoft YaHei"/>
+          <w:sz w:val="21"/>
+          <w:szCs w:val="21"/>
+        </w:rPr>
+      </w:pPr>
+      <w:r>
+        <w:rPr>
+          <w:rFonts w:hint="default" w:ascii="Microsoft YaHei" w:hAnsi="Microsoft YaHei" w:eastAsia="Microsoft YaHei" w:cs="Microsoft YaHei"/>
+          <w:sz w:val="21"/>
+          <w:szCs w:val="21"/>
+        </w:rPr>
+        <w:t>防止修改/二次修改。</w:t>
+      </w:r>
+    </w:p>
+    <w:p>
+      <w:pPr>
+        <w:numPr>
+          <w:ilvl w:val="0"/>
+          <w:numId w:val="0"/>
+        </w:numPr>
+        <w:jc w:val="left"/>
+        <w:outlineLvl w:val="9"/>
+        <w:rPr>
+          <w:rFonts w:hint="default" w:ascii="Microsoft YaHei" w:hAnsi="Microsoft YaHei" w:eastAsia="Microsoft YaHei" w:cs="Microsoft YaHei"/>
+          <w:sz w:val="21"/>
+          <w:szCs w:val="21"/>
+        </w:rPr>
+      </w:pPr>
+      <w:r>
+        <w:rPr>
+          <w:rFonts w:hint="default" w:ascii="Microsoft YaHei" w:hAnsi="Microsoft YaHei" w:eastAsia="Microsoft YaHei" w:cs="Microsoft YaHei"/>
+          <w:sz w:val="21"/>
+          <w:szCs w:val="21"/>
+        </w:rPr>
+        <w:t>GOT</w:t>
+      </w:r>
+    </w:p>
+    <w:p>
+      <w:pPr>
+        <w:numPr>
+          <w:ilvl w:val="0"/>
+          <w:numId w:val="0"/>
+        </w:numPr>
+        <w:jc w:val="left"/>
+        <w:outlineLvl w:val="9"/>
+        <w:rPr>
+          <w:rFonts w:hint="default" w:ascii="Microsoft YaHei" w:hAnsi="Microsoft YaHei" w:eastAsia="Microsoft YaHei" w:cs="Microsoft YaHei"/>
+          <w:sz w:val="21"/>
+          <w:szCs w:val="21"/>
+        </w:rPr>
+      </w:pPr>
+      <w:r>
+        <w:rPr>
+          <w:rFonts w:hint="default" w:ascii="Microsoft YaHei" w:hAnsi="Microsoft YaHei" w:eastAsia="Microsoft YaHei" w:cs="Microsoft YaHei"/>
+          <w:sz w:val="21"/>
+          <w:szCs w:val="21"/>
+        </w:rPr>
+        <w:t>首次调用a - if a.got = a.plt[1] - ok , else err</w:t>
+      </w:r>
+    </w:p>
+    <w:p>
+      <w:pPr>
+        <w:numPr>
+          <w:ilvl w:val="0"/>
+          <w:numId w:val="0"/>
+        </w:numPr>
+        <w:jc w:val="left"/>
+        <w:outlineLvl w:val="9"/>
+        <w:rPr>
+          <w:rFonts w:hint="default" w:ascii="Microsoft YaHei" w:hAnsi="Microsoft YaHei" w:eastAsia="Microsoft YaHei" w:cs="Microsoft YaHei"/>
+          <w:sz w:val="21"/>
+          <w:szCs w:val="21"/>
+        </w:rPr>
+      </w:pPr>
+      <w:r>
+        <w:rPr>
+          <w:rFonts w:hint="default" w:ascii="Microsoft YaHei" w:hAnsi="Microsoft YaHei" w:eastAsia="Microsoft YaHei" w:cs="Microsoft YaHei"/>
+          <w:sz w:val="21"/>
+          <w:szCs w:val="21"/>
+        </w:rPr>
+        <w:t>再次调用a - if a.got = libc[a] - ok , else err</w:t>
+      </w:r>
+    </w:p>
+    <w:p>
+      <w:pPr>
+        <w:numPr>
+          <w:ilvl w:val="0"/>
+          <w:numId w:val="0"/>
+        </w:numPr>
+        <w:jc w:val="left"/>
+        <w:outlineLvl w:val="9"/>
+        <w:rPr>
+          <w:rFonts w:hint="eastAsia" w:ascii="Microsoft YaHei" w:hAnsi="Microsoft YaHei" w:eastAsia="Microsoft YaHei" w:cs="Microsoft YaHei"/>
+          <w:sz w:val="21"/>
+          <w:szCs w:val="21"/>
+        </w:rPr>
+      </w:pPr>
+      <w:r>
+        <w:rPr>
+          <w:rFonts w:hint="eastAsia" w:ascii="Microsoft YaHei" w:hAnsi="Microsoft YaHei" w:eastAsia="Microsoft YaHei" w:cs="Microsoft YaHei"/>
+          <w:sz w:val="21"/>
+          <w:szCs w:val="21"/>
+        </w:rPr>
+        <w:t>存</w:t>
+      </w:r>
+      <w:r>
+        <w:rPr>
+          <w:rFonts w:hint="default" w:ascii="Microsoft YaHei" w:hAnsi="Microsoft YaHei" w:eastAsia="Microsoft YaHei" w:cs="Microsoft YaHei"/>
+          <w:sz w:val="21"/>
+          <w:szCs w:val="21"/>
+        </w:rPr>
+        <w:t>在程序控制流间接转移</w:t>
+      </w:r>
+      <w:r>
+        <w:rPr>
+          <w:rFonts w:hint="eastAsia" w:ascii="Microsoft YaHei" w:hAnsi="Microsoft YaHei" w:eastAsia="Microsoft YaHei" w:cs="Microsoft YaHei"/>
+          <w:sz w:val="21"/>
+          <w:szCs w:val="21"/>
+        </w:rPr>
+        <w:t>，c++虚表指针</w:t>
+      </w:r>
+      <w:r>
+        <w:rPr>
+          <w:rFonts w:hint="default" w:ascii="Microsoft YaHei" w:hAnsi="Microsoft YaHei" w:eastAsia="Microsoft YaHei" w:cs="Microsoft YaHei"/>
+          <w:sz w:val="21"/>
+          <w:szCs w:val="21"/>
+        </w:rPr>
+        <w:t>、</w:t>
+      </w:r>
+      <w:r>
+        <w:rPr>
+          <w:rFonts w:hint="eastAsia" w:ascii="Microsoft YaHei" w:hAnsi="Microsoft YaHei" w:eastAsia="Microsoft YaHei" w:cs="Microsoft YaHei"/>
+          <w:sz w:val="21"/>
+          <w:szCs w:val="21"/>
+        </w:rPr>
+        <w:t>GOT表</w:t>
+      </w:r>
+    </w:p>
+    <w:p>
+      <w:pPr>
+        <w:numPr>
+          <w:ilvl w:val="0"/>
+          <w:numId w:val="0"/>
+        </w:numPr>
+        <w:jc w:val="left"/>
+        <w:outlineLvl w:val="1"/>
+        <w:rPr>
+          <w:rFonts w:hint="eastAsia" w:ascii="Microsoft YaHei" w:hAnsi="Microsoft YaHei" w:eastAsia="Microsoft YaHei" w:cs="Microsoft YaHei"/>
+          <w:sz w:val="21"/>
+          <w:szCs w:val="21"/>
+        </w:rPr>
+      </w:pPr>
+      <w:bookmarkStart w:id="37" w:name="_Toc1009187587"/>
+    </w:p>
+    <w:p>
+      <w:pPr>
+        <w:numPr>
+          <w:ilvl w:val="0"/>
+          <w:numId w:val="0"/>
+        </w:numPr>
+        <w:jc w:val="left"/>
+        <w:outlineLvl w:val="1"/>
+        <w:rPr>
+          <w:rFonts w:hint="eastAsia" w:ascii="Microsoft YaHei" w:hAnsi="Microsoft YaHei" w:eastAsia="Microsoft YaHei" w:cs="Microsoft YaHei"/>
+          <w:sz w:val="21"/>
+          <w:szCs w:val="21"/>
+        </w:rPr>
+      </w:pPr>
+      <w:r>
+        <w:rPr>
+          <w:rFonts w:hint="eastAsia" w:ascii="Microsoft YaHei" w:hAnsi="Microsoft YaHei" w:eastAsia="Microsoft YaHei" w:cs="Microsoft YaHei"/>
+          <w:sz w:val="21"/>
+          <w:szCs w:val="21"/>
+        </w:rPr>
+        <w:t>4.3 本章小结</w:t>
+      </w:r>
+      <w:bookmarkEnd w:id="37"/>
+    </w:p>
+    <w:p>
+      <w:pPr>
+        <w:numPr>
+          <w:ilvl w:val="0"/>
+          <w:numId w:val="1"/>
+        </w:numPr>
+        <w:jc w:val="left"/>
+        <w:outlineLvl w:val="0"/>
         <w:rPr>
           <w:rFonts w:hint="eastAsia" w:ascii="Microsoft YaHei" w:hAnsi="Microsoft YaHei" w:eastAsia="Microsoft YaHei" w:cs="Microsoft YaHei"/>
           <w:b/>
@@ -13009,446 +13781,8 @@
           <w:sz w:val="28"/>
           <w:szCs w:val="28"/>
         </w:rPr>
-        <w:t>ROP攻击检测方法 4000+</w:t>
-      </w:r>
-      <w:bookmarkEnd w:id="29"/>
-    </w:p>
-    <w:p>
-      <w:pPr>
-        <w:numPr>
-          <w:ilvl w:val="0"/>
-          <w:numId w:val="0"/>
-        </w:numPr>
-        <w:jc w:val="left"/>
-        <w:outlineLvl w:val="1"/>
-        <w:rPr>
-          <w:rFonts w:hint="eastAsia" w:ascii="Microsoft YaHei" w:hAnsi="Microsoft YaHei" w:eastAsia="Microsoft YaHei" w:cs="Microsoft YaHei"/>
-          <w:sz w:val="21"/>
-          <w:szCs w:val="21"/>
-        </w:rPr>
-      </w:pPr>
-      <w:bookmarkStart w:id="30" w:name="_Toc868745339"/>
-      <w:r>
-        <w:rPr>
-          <w:rFonts w:hint="eastAsia" w:ascii="Microsoft YaHei" w:hAnsi="Microsoft YaHei" w:eastAsia="Microsoft YaHei" w:cs="Microsoft YaHei"/>
-          <w:sz w:val="21"/>
-          <w:szCs w:val="21"/>
-        </w:rPr>
-        <w:t>4.1 指令特征检测 1000+</w:t>
-      </w:r>
-      <w:bookmarkEnd w:id="30"/>
-    </w:p>
-    <w:p>
-      <w:pPr>
-        <w:numPr>
-          <w:ilvl w:val="0"/>
-          <w:numId w:val="0"/>
-        </w:numPr>
-        <w:jc w:val="left"/>
-        <w:outlineLvl w:val="2"/>
-        <w:rPr>
-          <w:rFonts w:hint="eastAsia" w:ascii="Microsoft YaHei" w:hAnsi="Microsoft YaHei" w:eastAsia="Microsoft YaHei" w:cs="Microsoft YaHei"/>
-          <w:color w:val="0000FF"/>
-          <w:sz w:val="21"/>
-          <w:szCs w:val="21"/>
-        </w:rPr>
-      </w:pPr>
-      <w:bookmarkStart w:id="31" w:name="_Toc1195146598"/>
-      <w:r>
-        <w:rPr>
-          <w:rFonts w:hint="eastAsia" w:ascii="Microsoft YaHei" w:hAnsi="Microsoft YaHei" w:eastAsia="Microsoft YaHei" w:cs="Microsoft YaHei"/>
-          <w:color w:val="0000FF"/>
-          <w:sz w:val="21"/>
-          <w:szCs w:val="21"/>
-        </w:rPr>
-        <w:t>4.1.2</w:t>
-      </w:r>
-      <w:r>
-        <w:rPr>
-          <w:rFonts w:hint="eastAsia" w:ascii="Microsoft YaHei" w:hAnsi="Microsoft YaHei" w:eastAsia="Microsoft YaHei" w:cs="Microsoft YaHei"/>
-          <w:color w:val="0000FF"/>
-          <w:sz w:val="21"/>
-          <w:szCs w:val="21"/>
-        </w:rPr>
-        <w:t xml:space="preserve"> call-ret指令数检测 500+</w:t>
-      </w:r>
-      <w:bookmarkEnd w:id="31"/>
-    </w:p>
-    <w:p>
-      <w:pPr>
-        <w:numPr>
-          <w:ilvl w:val="0"/>
-          <w:numId w:val="0"/>
-        </w:numPr>
-        <w:jc w:val="left"/>
-        <w:outlineLvl w:val="9"/>
-        <w:rPr>
-          <w:rFonts w:hint="eastAsia" w:ascii="Microsoft YaHei" w:hAnsi="Microsoft YaHei" w:eastAsia="Microsoft YaHei" w:cs="Microsoft YaHei"/>
-          <w:sz w:val="21"/>
-          <w:szCs w:val="21"/>
-        </w:rPr>
-      </w:pPr>
-      <w:r>
-        <w:rPr>
-          <w:rFonts w:hint="eastAsia" w:ascii="Microsoft YaHei" w:hAnsi="Microsoft YaHei" w:eastAsia="Microsoft YaHei" w:cs="Microsoft YaHei"/>
-          <w:sz w:val="21"/>
-          <w:szCs w:val="21"/>
-        </w:rPr>
-        <w:t>Call-ret</w:t>
-      </w:r>
-    </w:p>
-    <w:p>
-      <w:pPr>
-        <w:numPr>
-          <w:ilvl w:val="0"/>
-          <w:numId w:val="0"/>
-        </w:numPr>
-        <w:jc w:val="left"/>
-        <w:outlineLvl w:val="9"/>
-        <w:rPr>
-          <w:rFonts w:hint="eastAsia" w:ascii="Microsoft YaHei" w:hAnsi="Microsoft YaHei" w:eastAsia="Microsoft YaHei" w:cs="Microsoft YaHei"/>
-          <w:sz w:val="21"/>
-          <w:szCs w:val="21"/>
-        </w:rPr>
-      </w:pPr>
-      <w:r>
-        <w:rPr>
-          <w:rFonts w:hint="eastAsia" w:ascii="Microsoft YaHei" w:hAnsi="Microsoft YaHei" w:eastAsia="Microsoft YaHei" w:cs="Microsoft YaHei"/>
-          <w:sz w:val="21"/>
-          <w:szCs w:val="21"/>
-        </w:rPr>
-        <w:t>与溢出点有关，调用4次，溢出在最后一个函数，返回时溢出发生，攻击者劫持控制流，call比ret多3。</w:t>
-      </w:r>
-    </w:p>
-    <w:p>
-      <w:pPr>
-        <w:numPr>
-          <w:ilvl w:val="0"/>
-          <w:numId w:val="0"/>
-        </w:numPr>
-        <w:jc w:val="left"/>
-        <w:outlineLvl w:val="9"/>
-        <w:rPr>
-          <w:rFonts w:hint="eastAsia" w:ascii="Microsoft YaHei" w:hAnsi="Microsoft YaHei" w:eastAsia="Microsoft YaHei" w:cs="Microsoft YaHei"/>
-          <w:sz w:val="21"/>
-          <w:szCs w:val="21"/>
-        </w:rPr>
-      </w:pPr>
-      <w:r>
-        <w:rPr>
-          <w:rFonts w:hint="eastAsia" w:ascii="Microsoft YaHei" w:hAnsi="Microsoft YaHei" w:eastAsia="Microsoft YaHei" w:cs="Microsoft YaHei"/>
-          <w:sz w:val="21"/>
-          <w:szCs w:val="21"/>
-        </w:rPr>
-        <w:t>可绕过。</w:t>
-      </w:r>
-    </w:p>
-    <w:p>
-      <w:pPr>
-        <w:numPr>
-          <w:ilvl w:val="0"/>
-          <w:numId w:val="0"/>
-        </w:numPr>
-        <w:jc w:val="left"/>
-        <w:outlineLvl w:val="9"/>
-        <w:rPr>
-          <w:rFonts w:hint="eastAsia" w:ascii="Microsoft YaHei" w:hAnsi="Microsoft YaHei" w:eastAsia="Microsoft YaHei" w:cs="Microsoft YaHei"/>
-          <w:sz w:val="21"/>
-          <w:szCs w:val="21"/>
-        </w:rPr>
-      </w:pPr>
-    </w:p>
-    <w:p>
-      <w:pPr>
-        <w:numPr>
-          <w:ilvl w:val="0"/>
-          <w:numId w:val="0"/>
-        </w:numPr>
-        <w:jc w:val="left"/>
-        <w:outlineLvl w:val="2"/>
-        <w:rPr>
-          <w:rFonts w:hint="eastAsia" w:ascii="Microsoft YaHei" w:hAnsi="Microsoft YaHei" w:eastAsia="Microsoft YaHei" w:cs="Microsoft YaHei"/>
-          <w:color w:val="0000FF"/>
-          <w:sz w:val="21"/>
-          <w:szCs w:val="21"/>
-        </w:rPr>
-      </w:pPr>
-      <w:bookmarkStart w:id="32" w:name="_Toc1319661066"/>
-      <w:r>
-        <w:rPr>
-          <w:rFonts w:hint="eastAsia" w:ascii="Microsoft YaHei" w:hAnsi="Microsoft YaHei" w:eastAsia="Microsoft YaHei" w:cs="Microsoft YaHei"/>
-          <w:color w:val="0000FF"/>
-          <w:sz w:val="21"/>
-          <w:szCs w:val="21"/>
-        </w:rPr>
-        <w:t>4.1.1</w:t>
-      </w:r>
-      <w:r>
-        <w:rPr>
-          <w:rFonts w:hint="eastAsia" w:ascii="Microsoft YaHei" w:hAnsi="Microsoft YaHei" w:eastAsia="Microsoft YaHei" w:cs="Microsoft YaHei"/>
-          <w:color w:val="0000FF"/>
-          <w:sz w:val="21"/>
-          <w:szCs w:val="21"/>
-        </w:rPr>
-        <w:t xml:space="preserve"> 连续gadget检测 500+</w:t>
-      </w:r>
-      <w:bookmarkEnd w:id="32"/>
-    </w:p>
-    <w:p>
-      <w:pPr>
-        <w:numPr>
-          <w:ilvl w:val="0"/>
-          <w:numId w:val="0"/>
-        </w:numPr>
-        <w:jc w:val="left"/>
-        <w:outlineLvl w:val="9"/>
-        <w:rPr>
-          <w:rFonts w:hint="eastAsia" w:ascii="Microsoft YaHei" w:hAnsi="Microsoft YaHei" w:eastAsia="Microsoft YaHei" w:cs="Microsoft YaHei"/>
-          <w:sz w:val="21"/>
-          <w:szCs w:val="21"/>
-        </w:rPr>
-      </w:pPr>
-      <w:r>
-        <w:rPr>
-          <w:rFonts w:hint="eastAsia" w:ascii="Microsoft YaHei" w:hAnsi="Microsoft YaHei" w:eastAsia="Microsoft YaHei" w:cs="Microsoft YaHei"/>
-          <w:sz w:val="21"/>
-          <w:szCs w:val="21"/>
-        </w:rPr>
-        <w:t>将gadget与非gadget的正常指令区分，并不容易。含有NOP指令，或与NOP指令等价的超长gadget绕过。辅助检测方法，若只采用这种检测方法，必然存在漏报与误报。</w:t>
-      </w:r>
-    </w:p>
-    <w:p>
-      <w:pPr>
-        <w:numPr>
-          <w:ilvl w:val="0"/>
-          <w:numId w:val="0"/>
-        </w:numPr>
-        <w:jc w:val="left"/>
-        <w:outlineLvl w:val="1"/>
-        <w:rPr>
-          <w:rFonts w:hint="eastAsia" w:ascii="Microsoft YaHei" w:hAnsi="Microsoft YaHei" w:eastAsia="Microsoft YaHei" w:cs="Microsoft YaHei"/>
-          <w:sz w:val="21"/>
-          <w:szCs w:val="21"/>
-        </w:rPr>
-      </w:pPr>
-      <w:bookmarkStart w:id="33" w:name="_Toc1933681420"/>
-      <w:r>
-        <w:rPr>
-          <w:rFonts w:hint="eastAsia" w:ascii="Microsoft YaHei" w:hAnsi="Microsoft YaHei" w:eastAsia="Microsoft YaHei" w:cs="Microsoft YaHei"/>
-          <w:sz w:val="21"/>
-          <w:szCs w:val="21"/>
-        </w:rPr>
-        <w:t>4.2 完整性检测</w:t>
-      </w:r>
-      <w:r>
-        <w:rPr>
-          <w:rFonts w:hint="default" w:ascii="Microsoft YaHei" w:hAnsi="Microsoft YaHei" w:eastAsia="Microsoft YaHei" w:cs="Microsoft YaHei"/>
-          <w:sz w:val="21"/>
-          <w:szCs w:val="21"/>
-        </w:rPr>
-        <w:t xml:space="preserve"> 3000+</w:t>
-      </w:r>
-      <w:bookmarkEnd w:id="33"/>
-    </w:p>
-    <w:p>
-      <w:pPr>
-        <w:numPr>
-          <w:ilvl w:val="0"/>
-          <w:numId w:val="0"/>
-        </w:numPr>
-        <w:jc w:val="left"/>
-        <w:outlineLvl w:val="2"/>
-        <w:rPr>
-          <w:rFonts w:hint="eastAsia" w:ascii="Microsoft YaHei" w:hAnsi="Microsoft YaHei" w:eastAsia="Microsoft YaHei" w:cs="Microsoft YaHei"/>
-          <w:color w:val="0000FF"/>
-          <w:sz w:val="21"/>
-          <w:szCs w:val="21"/>
-        </w:rPr>
-      </w:pPr>
-      <w:bookmarkStart w:id="34" w:name="_Toc1356883392"/>
-      <w:r>
-        <w:rPr>
-          <w:rFonts w:hint="eastAsia" w:ascii="Microsoft YaHei" w:hAnsi="Microsoft YaHei" w:eastAsia="Microsoft YaHei" w:cs="Microsoft YaHei"/>
-          <w:color w:val="0000FF"/>
-          <w:sz w:val="21"/>
-          <w:szCs w:val="21"/>
-        </w:rPr>
-        <w:t>4.2.1 调用返回控制流完整性检测</w:t>
-      </w:r>
-      <w:r>
-        <w:rPr>
-          <w:rFonts w:hint="default" w:ascii="Microsoft YaHei" w:hAnsi="Microsoft YaHei" w:eastAsia="Microsoft YaHei" w:cs="Microsoft YaHei"/>
-          <w:color w:val="0000FF"/>
-          <w:sz w:val="21"/>
-          <w:szCs w:val="21"/>
-        </w:rPr>
-        <w:t xml:space="preserve"> 2000+</w:t>
-      </w:r>
-      <w:bookmarkEnd w:id="34"/>
-    </w:p>
-    <w:p>
-      <w:pPr>
-        <w:numPr>
-          <w:ilvl w:val="0"/>
-          <w:numId w:val="0"/>
-        </w:numPr>
-        <w:jc w:val="left"/>
-        <w:outlineLvl w:val="9"/>
-        <w:rPr>
-          <w:rFonts w:hint="eastAsia" w:ascii="Microsoft YaHei" w:hAnsi="Microsoft YaHei" w:eastAsia="Microsoft YaHei" w:cs="Microsoft YaHei"/>
-          <w:sz w:val="21"/>
-          <w:szCs w:val="21"/>
-        </w:rPr>
-      </w:pPr>
-      <w:r>
-        <w:rPr>
-          <w:rFonts w:hint="eastAsia" w:ascii="Microsoft YaHei" w:hAnsi="Microsoft YaHei" w:eastAsia="Microsoft YaHei" w:cs="Microsoft YaHei"/>
-          <w:sz w:val="21"/>
-          <w:szCs w:val="21"/>
-        </w:rPr>
-        <w:t>根据这一运行时特征，可以对ROP攻击进行检测。</w:t>
-      </w:r>
-    </w:p>
-    <w:p>
-      <w:pPr>
-        <w:numPr>
-          <w:ilvl w:val="0"/>
-          <w:numId w:val="0"/>
-        </w:numPr>
-        <w:jc w:val="left"/>
-        <w:outlineLvl w:val="9"/>
-        <w:rPr>
-          <w:rFonts w:hint="eastAsia" w:ascii="Microsoft YaHei" w:hAnsi="Microsoft YaHei" w:eastAsia="Microsoft YaHei" w:cs="Microsoft YaHei"/>
-          <w:sz w:val="21"/>
-          <w:szCs w:val="21"/>
-        </w:rPr>
-      </w:pPr>
-      <w:r>
-        <w:rPr>
-          <w:rFonts w:hint="eastAsia" w:ascii="Microsoft YaHei" w:hAnsi="Microsoft YaHei" w:eastAsia="Microsoft YaHei" w:cs="Microsoft YaHei"/>
-          <w:sz w:val="21"/>
-          <w:szCs w:val="21"/>
-        </w:rPr>
-        <w:t>返回指令是否为CPRA</w:t>
-      </w:r>
-    </w:p>
-    <w:p>
-      <w:pPr>
-        <w:numPr>
-          <w:ilvl w:val="0"/>
-          <w:numId w:val="0"/>
-        </w:numPr>
-        <w:jc w:val="left"/>
-        <w:outlineLvl w:val="9"/>
-        <w:rPr>
-          <w:rFonts w:hint="eastAsia" w:ascii="Microsoft YaHei" w:hAnsi="Microsoft YaHei" w:eastAsia="Microsoft YaHei" w:cs="Microsoft YaHei"/>
-          <w:sz w:val="21"/>
-          <w:szCs w:val="21"/>
-        </w:rPr>
-      </w:pPr>
-      <w:bookmarkStart w:id="35" w:name="_Toc412776091"/>
-      <w:r>
-        <w:rPr>
-          <w:rFonts w:hint="eastAsia" w:ascii="Microsoft YaHei" w:hAnsi="Microsoft YaHei" w:eastAsia="Microsoft YaHei" w:cs="Microsoft YaHei"/>
-          <w:sz w:val="21"/>
-          <w:szCs w:val="21"/>
-        </w:rPr>
-        <w:t>通过调用-返回转移控制流，if-else内部多用jmp转移。</w:t>
-      </w:r>
-      <w:bookmarkEnd w:id="35"/>
-    </w:p>
-    <w:p>
-      <w:pPr>
-        <w:numPr>
-          <w:ilvl w:val="0"/>
-          <w:numId w:val="0"/>
-        </w:numPr>
-        <w:jc w:val="left"/>
-        <w:outlineLvl w:val="2"/>
-        <w:rPr>
-          <w:rFonts w:hint="eastAsia" w:ascii="Microsoft YaHei" w:hAnsi="Microsoft YaHei" w:eastAsia="Microsoft YaHei" w:cs="Microsoft YaHei"/>
-          <w:color w:val="0000FF"/>
-          <w:sz w:val="21"/>
-          <w:szCs w:val="21"/>
-        </w:rPr>
-      </w:pPr>
-      <w:bookmarkStart w:id="36" w:name="_Toc913228825"/>
-      <w:r>
-        <w:rPr>
-          <w:rFonts w:hint="eastAsia" w:ascii="Microsoft YaHei" w:hAnsi="Microsoft YaHei" w:eastAsia="Microsoft YaHei" w:cs="Microsoft YaHei"/>
-          <w:color w:val="0000FF"/>
-          <w:sz w:val="21"/>
-          <w:szCs w:val="21"/>
-        </w:rPr>
-        <w:t>4.2.1 函数指针控制流完整性检测</w:t>
-      </w:r>
-      <w:r>
-        <w:rPr>
-          <w:rFonts w:hint="default" w:ascii="Microsoft YaHei" w:hAnsi="Microsoft YaHei" w:eastAsia="Microsoft YaHei" w:cs="Microsoft YaHei"/>
-          <w:color w:val="0000FF"/>
-          <w:sz w:val="21"/>
-          <w:szCs w:val="21"/>
-        </w:rPr>
-        <w:t xml:space="preserve"> 1000+</w:t>
-      </w:r>
-      <w:bookmarkEnd w:id="36"/>
-    </w:p>
-    <w:p>
-      <w:pPr>
-        <w:numPr>
-          <w:ilvl w:val="0"/>
-          <w:numId w:val="0"/>
-        </w:numPr>
-        <w:jc w:val="left"/>
-        <w:outlineLvl w:val="9"/>
-        <w:rPr>
-          <w:rFonts w:hint="eastAsia" w:ascii="Microsoft YaHei" w:hAnsi="Microsoft YaHei" w:eastAsia="Microsoft YaHei" w:cs="Microsoft YaHei"/>
-          <w:sz w:val="21"/>
-          <w:szCs w:val="21"/>
-        </w:rPr>
-      </w:pPr>
-      <w:r>
-        <w:rPr>
-          <w:rFonts w:hint="eastAsia" w:ascii="Microsoft YaHei" w:hAnsi="Microsoft YaHei" w:eastAsia="Microsoft YaHei" w:cs="Microsoft YaHei"/>
-          <w:sz w:val="21"/>
-          <w:szCs w:val="21"/>
-        </w:rPr>
-        <w:t>存在特殊的控制流转移方式，指针，c++虚表指针，c语言GOT表</w:t>
-      </w:r>
-    </w:p>
-    <w:p>
-      <w:pPr>
-        <w:numPr>
-          <w:ilvl w:val="0"/>
-          <w:numId w:val="0"/>
-        </w:numPr>
-        <w:jc w:val="left"/>
-        <w:outlineLvl w:val="1"/>
-        <w:rPr>
-          <w:rFonts w:hint="eastAsia" w:ascii="Microsoft YaHei" w:hAnsi="Microsoft YaHei" w:eastAsia="Microsoft YaHei" w:cs="Microsoft YaHei"/>
-          <w:sz w:val="21"/>
-          <w:szCs w:val="21"/>
-        </w:rPr>
-      </w:pPr>
-      <w:bookmarkStart w:id="37" w:name="_Toc1009187587"/>
-      <w:r>
-        <w:rPr>
-          <w:rFonts w:hint="eastAsia" w:ascii="Microsoft YaHei" w:hAnsi="Microsoft YaHei" w:eastAsia="Microsoft YaHei" w:cs="Microsoft YaHei"/>
-          <w:sz w:val="21"/>
-          <w:szCs w:val="21"/>
-        </w:rPr>
-        <w:t>4.3 本章小结</w:t>
-      </w:r>
-      <w:bookmarkEnd w:id="37"/>
-    </w:p>
-    <w:p>
-      <w:pPr>
-        <w:numPr>
-          <w:ilvl w:val="0"/>
-          <w:numId w:val="1"/>
-        </w:numPr>
-        <w:jc w:val="left"/>
-        <w:outlineLvl w:val="0"/>
+      </w:pPr>
+      <w:r>
         <w:rPr>
           <w:rFonts w:hint="eastAsia" w:ascii="Microsoft YaHei" w:hAnsi="Microsoft YaHei" w:eastAsia="Microsoft YaHei" w:cs="Microsoft YaHei"/>
           <w:b/>
@@ -13456,7 +13790,9 @@
           <w:sz w:val="28"/>
           <w:szCs w:val="28"/>
         </w:rPr>
-      </w:pPr>
+        <w:t xml:space="preserve"> </w:t>
+      </w:r>
+      <w:bookmarkStart w:id="38" w:name="_Toc151184141"/>
       <w:r>
         <w:rPr>
           <w:rFonts w:hint="eastAsia" w:ascii="Microsoft YaHei" w:hAnsi="Microsoft YaHei" w:eastAsia="Microsoft YaHei" w:cs="Microsoft YaHei"/>
@@ -13465,47 +13801,36 @@
           <w:sz w:val="28"/>
           <w:szCs w:val="28"/>
         </w:rPr>
-        <w:t xml:space="preserve"> </w:t>
-      </w:r>
-      <w:bookmarkStart w:id="38" w:name="_Toc151184141"/>
-      <w:r>
-        <w:rPr>
-          <w:rFonts w:hint="eastAsia" w:ascii="Microsoft YaHei" w:hAnsi="Microsoft YaHei" w:eastAsia="Microsoft YaHei" w:cs="Microsoft YaHei"/>
+        <w:t>ROP攻击检测</w:t>
+      </w:r>
+      <w:r>
+        <w:rPr>
+          <w:rFonts w:hint="default" w:ascii="Microsoft YaHei" w:hAnsi="Microsoft YaHei" w:eastAsia="Microsoft YaHei" w:cs="Microsoft YaHei"/>
           <w:b/>
           <w:bCs/>
           <w:sz w:val="28"/>
           <w:szCs w:val="28"/>
         </w:rPr>
-        <w:t>ROP攻击检测</w:t>
-      </w:r>
-      <w:r>
-        <w:rPr>
-          <w:rFonts w:hint="default" w:ascii="Microsoft YaHei" w:hAnsi="Microsoft YaHei" w:eastAsia="Microsoft YaHei" w:cs="Microsoft YaHei"/>
+        <w:t>系统</w:t>
+      </w:r>
+      <w:r>
+        <w:rPr>
+          <w:rFonts w:hint="eastAsia" w:ascii="Microsoft YaHei" w:hAnsi="Microsoft YaHei" w:eastAsia="Microsoft YaHei" w:cs="Microsoft YaHei"/>
           <w:b/>
           <w:bCs/>
           <w:sz w:val="28"/>
           <w:szCs w:val="28"/>
         </w:rPr>
-        <w:t>系统</w:t>
-      </w:r>
-      <w:r>
-        <w:rPr>
-          <w:rFonts w:hint="eastAsia" w:ascii="Microsoft YaHei" w:hAnsi="Microsoft YaHei" w:eastAsia="Microsoft YaHei" w:cs="Microsoft YaHei"/>
+        <w:t>实现</w:t>
+      </w:r>
+      <w:r>
+        <w:rPr>
+          <w:rFonts w:hint="default" w:ascii="Microsoft YaHei" w:hAnsi="Microsoft YaHei" w:eastAsia="Microsoft YaHei" w:cs="Microsoft YaHei"/>
           <w:b/>
           <w:bCs/>
           <w:sz w:val="28"/>
           <w:szCs w:val="28"/>
         </w:rPr>
-        <w:t>实现</w:t>
-      </w:r>
-      <w:r>
-        <w:rPr>
-          <w:rFonts w:hint="default" w:ascii="Microsoft YaHei" w:hAnsi="Microsoft YaHei" w:eastAsia="Microsoft YaHei" w:cs="Microsoft YaHei"/>
-          <w:b/>
-          <w:bCs/>
-          <w:sz w:val="28"/>
-          <w:szCs w:val="28"/>
-        </w:rPr>
         <w:t xml:space="preserve"> 8000+</w:t>
       </w:r>
       <w:bookmarkEnd w:id="38"/>
@@ -13520,6 +13845,7 @@
         <w:outlineLvl w:val="1"/>
         <w:rPr>
           <w:rFonts w:hint="eastAsia" w:ascii="Microsoft YaHei" w:hAnsi="Microsoft YaHei" w:eastAsia="Microsoft YaHei" w:cs="Microsoft YaHei"/>
+          <w:color w:val="0000FF"/>
           <w:sz w:val="21"/>
           <w:szCs w:val="21"/>
         </w:rPr>
@@ -13528,6 +13854,7 @@
       <w:r>
         <w:rPr>
           <w:rFonts w:hint="eastAsia" w:ascii="Microsoft YaHei" w:hAnsi="Microsoft YaHei" w:eastAsia="Microsoft YaHei" w:cs="Microsoft YaHei"/>
+          <w:color w:val="0000FF"/>
           <w:sz w:val="21"/>
           <w:szCs w:val="21"/>
         </w:rPr>
@@ -13536,6 +13863,7 @@
       <w:r>
         <w:rPr>
           <w:rFonts w:hint="default" w:ascii="Microsoft YaHei" w:hAnsi="Microsoft YaHei" w:eastAsia="Microsoft YaHei" w:cs="Microsoft YaHei"/>
+          <w:color w:val="0000FF"/>
           <w:sz w:val="21"/>
           <w:szCs w:val="21"/>
         </w:rPr>
@@ -13645,6 +13973,7 @@
         <w:outlineLvl w:val="1"/>
         <w:rPr>
           <w:rFonts w:hint="eastAsia" w:ascii="Microsoft YaHei" w:hAnsi="Microsoft YaHei" w:eastAsia="Microsoft YaHei" w:cs="Microsoft YaHei"/>
+          <w:color w:val="0000FF"/>
           <w:sz w:val="21"/>
           <w:szCs w:val="21"/>
         </w:rPr>
@@ -13653,6 +13982,7 @@
       <w:r>
         <w:rPr>
           <w:rFonts w:hint="eastAsia" w:ascii="Microsoft YaHei" w:hAnsi="Microsoft YaHei" w:eastAsia="Microsoft YaHei" w:cs="Microsoft YaHei"/>
+          <w:color w:val="0000FF"/>
           <w:sz w:val="21"/>
           <w:szCs w:val="21"/>
         </w:rPr>
@@ -13661,6 +13991,7 @@
       <w:r>
         <w:rPr>
           <w:rFonts w:hint="default" w:ascii="Microsoft YaHei" w:hAnsi="Microsoft YaHei" w:eastAsia="Microsoft YaHei" w:cs="Microsoft YaHei"/>
+          <w:color w:val="0000FF"/>
           <w:sz w:val="21"/>
           <w:szCs w:val="21"/>
         </w:rPr>
@@ -13739,6 +14070,7 @@
         <w:outlineLvl w:val="1"/>
         <w:rPr>
           <w:rFonts w:hint="eastAsia" w:ascii="Microsoft YaHei" w:hAnsi="Microsoft YaHei" w:eastAsia="Microsoft YaHei" w:cs="Microsoft YaHei"/>
+          <w:color w:val="0000FF"/>
           <w:sz w:val="21"/>
           <w:szCs w:val="21"/>
         </w:rPr>
@@ -13747,6 +14079,7 @@
       <w:r>
         <w:rPr>
           <w:rFonts w:hint="eastAsia" w:ascii="Microsoft YaHei" w:hAnsi="Microsoft YaHei" w:eastAsia="Microsoft YaHei" w:cs="Microsoft YaHei"/>
+          <w:color w:val="0000FF"/>
           <w:sz w:val="21"/>
           <w:szCs w:val="21"/>
         </w:rPr>
@@ -13755,6 +14088,7 @@
       <w:r>
         <w:rPr>
           <w:rFonts w:hint="default" w:ascii="Microsoft YaHei" w:hAnsi="Microsoft YaHei" w:eastAsia="Microsoft YaHei" w:cs="Microsoft YaHei"/>
+          <w:color w:val="0000FF"/>
           <w:sz w:val="21"/>
           <w:szCs w:val="21"/>
         </w:rPr>
@@ -13927,19 +14261,7 @@
         <w:rPr>
           <w:rFonts w:ascii="Times New Roman" w:hAnsi="Times New Roman" w:cs="Times New Roman"/>
         </w:rPr>
-        <w:t>图4 在</w:t>
-      </w:r>
-      <w:r>
-        <w:rPr>
-          <w:rFonts w:ascii="Times New Roman" w:hAnsi="Times New Roman" w:cs="Times New Roman"/>
-        </w:rPr>
-        <w:t>Pin</w:t>
-      </w:r>
-      <w:r>
-        <w:rPr>
-          <w:rFonts w:ascii="Times New Roman" w:hAnsi="Times New Roman" w:cs="Times New Roman"/>
-        </w:rPr>
-        <w:t>框架下实现的ROP-Hunt</w:t>
+        <w:t>图4 在Pin框架下实现的ROP-Hunt</w:t>
       </w:r>
     </w:p>
     <w:p>
@@ -13990,6 +14312,7 @@
         <w:outlineLvl w:val="1"/>
         <w:rPr>
           <w:rFonts w:hint="eastAsia" w:ascii="Microsoft YaHei" w:hAnsi="Microsoft YaHei" w:eastAsia="Microsoft YaHei" w:cs="Microsoft YaHei"/>
+          <w:color w:val="0000FF"/>
           <w:sz w:val="21"/>
           <w:szCs w:val="21"/>
           <w:lang w:eastAsia="zh-CN"/>
@@ -13999,6 +14322,7 @@
       <w:r>
         <w:rPr>
           <w:rFonts w:hint="eastAsia" w:ascii="Microsoft YaHei" w:hAnsi="Microsoft YaHei" w:eastAsia="Microsoft YaHei" w:cs="Microsoft YaHei"/>
+          <w:color w:val="0000FF"/>
           <w:sz w:val="21"/>
           <w:szCs w:val="21"/>
           <w:lang w:eastAsia="zh-CN"/>
@@ -14008,6 +14332,7 @@
       <w:r>
         <w:rPr>
           <w:rFonts w:hint="default" w:ascii="Microsoft YaHei" w:hAnsi="Microsoft YaHei" w:eastAsia="Microsoft YaHei" w:cs="Microsoft YaHei"/>
+          <w:color w:val="0000FF"/>
           <w:sz w:val="21"/>
           <w:szCs w:val="21"/>
           <w:lang w:eastAsia="zh-CN"/>
@@ -14100,6 +14425,14 @@
           <w:lang w:eastAsia="zh-CN"/>
         </w:rPr>
         <w:t>2</w:t>
+      </w:r>
+      <w:r>
+        <w:rPr>
+          <w:rFonts w:hint="default" w:ascii="Microsoft YaHei" w:hAnsi="Microsoft YaHei" w:eastAsia="Microsoft YaHei" w:cs="Microsoft YaHei"/>
+          <w:color w:val="0000FF"/>
+          <w:lang w:eastAsia="zh-CN"/>
+        </w:rPr>
+        <w:t xml:space="preserve"> </w:t>
       </w:r>
       <w:r>
         <w:rPr>
@@ -15338,7 +15671,7 @@
         <w:jc w:val="left"/>
         <w:outlineLvl w:val="2"/>
         <w:rPr>
-          <w:rFonts w:hint="eastAsia" w:ascii="Microsoft YaHei" w:hAnsi="Microsoft YaHei" w:eastAsia="Microsoft YaHei" w:cs="Microsoft YaHei"/>
+          <w:rFonts w:hint="default" w:ascii="Microsoft YaHei" w:hAnsi="Microsoft YaHei" w:eastAsia="Microsoft YaHei" w:cs="Microsoft YaHei"/>
           <w:sz w:val="21"/>
           <w:szCs w:val="21"/>
         </w:rPr>
@@ -15369,6 +15702,44 @@
         <w:t>防御与检测</w:t>
       </w:r>
       <w:bookmarkEnd w:id="53"/>
+    </w:p>
+    <w:p>
+      <w:pPr>
+        <w:numPr>
+          <w:ilvl w:val="0"/>
+          <w:numId w:val="0"/>
+        </w:numPr>
+        <w:jc w:val="left"/>
+        <w:outlineLvl w:val="2"/>
+        <w:rPr>
+          <w:rFonts w:hint="default" w:ascii="Microsoft YaHei" w:hAnsi="Microsoft YaHei" w:eastAsia="Microsoft YaHei" w:cs="Microsoft YaHei"/>
+          <w:sz w:val="21"/>
+          <w:szCs w:val="21"/>
+        </w:rPr>
+      </w:pPr>
+      <w:r>
+        <w:rPr>
+          <w:rFonts w:hint="default" w:ascii="Microsoft YaHei" w:hAnsi="Microsoft YaHei" w:eastAsia="Microsoft YaHei" w:cs="Microsoft YaHei"/>
+          <w:sz w:val="21"/>
+          <w:szCs w:val="21"/>
+        </w:rPr>
+        <w:t>Jop</w:t>
+      </w:r>
+    </w:p>
+    <w:p>
+      <w:pPr>
+        <w:numPr>
+          <w:ilvl w:val="0"/>
+          <w:numId w:val="0"/>
+        </w:numPr>
+        <w:jc w:val="left"/>
+        <w:outlineLvl w:val="2"/>
+        <w:rPr>
+          <w:rFonts w:hint="eastAsia" w:ascii="Microsoft YaHei" w:hAnsi="Microsoft YaHei" w:eastAsia="Microsoft YaHei" w:cs="Microsoft YaHei"/>
+          <w:sz w:val="21"/>
+          <w:szCs w:val="21"/>
+        </w:rPr>
+      </w:pPr>
     </w:p>
     <w:p>
       <w:pPr>
@@ -15863,23 +16234,7 @@
           <w:sz w:val="21"/>
           <w:szCs w:val="21"/>
         </w:rPr>
-        <w:t>攻击成功，</w:t>
-      </w:r>
-      <w:r>
-        <w:rPr>
-          <w:rFonts w:hint="default" w:ascii="Microsoft YaHei" w:hAnsi="Microsoft YaHei" w:eastAsia="Microsoft YaHei" w:cs="Microsoft YaHei"/>
-          <w:sz w:val="21"/>
-          <w:szCs w:val="21"/>
-        </w:rPr>
-        <w:t>Pin</w:t>
-      </w:r>
-      <w:r>
-        <w:rPr>
-          <w:rFonts w:hint="default" w:ascii="Microsoft YaHei" w:hAnsi="Microsoft YaHei" w:eastAsia="Microsoft YaHei" w:cs="Microsoft YaHei"/>
-          <w:sz w:val="21"/>
-          <w:szCs w:val="21"/>
-        </w:rPr>
-        <w:t>tools没有检测到攻击。</w:t>
+        <w:t>攻击成功，Pintools没有检测到攻击。</w:t>
       </w:r>
     </w:p>
     <w:p>
@@ -17837,12 +18192,61 @@
       </w:pPr>
       <w:r>
         <w:rPr>
-          <w:rFonts w:hint="eastAsia" w:ascii="Microsoft YaHei" w:hAnsi="Microsoft YaHei" w:eastAsia="Microsoft YaHei" w:cs="Microsoft YaHei"/>
-          <w:sz w:val="21"/>
-          <w:szCs w:val="21"/>
-        </w:rPr>
-        <w:t>结果（表格）</w:t>
-      </w:r>
+          <w:rFonts w:hint="default" w:ascii="Microsoft YaHei" w:hAnsi="Microsoft YaHei" w:eastAsia="Microsoft YaHei" w:cs="Microsoft YaHei"/>
+          <w:sz w:val="21"/>
+          <w:szCs w:val="21"/>
+        </w:rPr>
+        <w:t xml:space="preserve">5.6.5 </w:t>
+      </w:r>
+      <w:r>
+        <w:rPr>
+          <w:rFonts w:hint="eastAsia" w:ascii="Microsoft YaHei" w:hAnsi="Microsoft YaHei" w:eastAsia="Microsoft YaHei" w:cs="Microsoft YaHei"/>
+          <w:sz w:val="21"/>
+          <w:szCs w:val="21"/>
+        </w:rPr>
+        <w:t>结果</w:t>
+      </w:r>
+      <w:r>
+        <w:rPr>
+          <w:rFonts w:hint="default" w:ascii="Microsoft YaHei" w:hAnsi="Microsoft YaHei" w:eastAsia="Microsoft YaHei" w:cs="Microsoft YaHei"/>
+          <w:sz w:val="21"/>
+          <w:szCs w:val="21"/>
+        </w:rPr>
+        <w:t>评估</w:t>
+      </w:r>
+      <w:r>
+        <w:rPr>
+          <w:rFonts w:hint="eastAsia" w:ascii="Microsoft YaHei" w:hAnsi="Microsoft YaHei" w:eastAsia="Microsoft YaHei" w:cs="Microsoft YaHei"/>
+          <w:sz w:val="21"/>
+          <w:szCs w:val="21"/>
+        </w:rPr>
+        <w:t>（表格）</w:t>
+      </w:r>
+    </w:p>
+    <w:p>
+      <w:pPr>
+        <w:numPr>
+          <w:ilvl w:val="0"/>
+          <w:numId w:val="0"/>
+        </w:numPr>
+        <w:jc w:val="left"/>
+        <w:outlineLvl w:val="9"/>
+        <w:rPr>
+          <w:rFonts w:hint="eastAsia" w:ascii="Microsoft YaHei" w:hAnsi="Microsoft YaHei" w:eastAsia="Microsoft YaHei" w:cs="Microsoft YaHei"/>
+          <w:sz w:val="21"/>
+          <w:szCs w:val="21"/>
+        </w:rPr>
+      </w:pPr>
+      <w:r>
+        <w:rPr>
+          <w:rFonts w:hint="default" w:ascii="Microsoft YaHei" w:hAnsi="Microsoft YaHei" w:eastAsia="Microsoft YaHei" w:cs="Microsoft YaHei"/>
+          <w:sz w:val="21"/>
+          <w:szCs w:val="21"/>
+        </w:rPr>
+        <w:t>都讲一讲</w:t>
+      </w:r>
+      <w:bookmarkStart w:id="59" w:name="_GoBack"/>
+      <w:bookmarkEnd w:id="59"/>
     </w:p>
     <w:p>
       <w:pPr>
@@ -19036,7 +19440,7 @@
   <w:docDefaults>
     <w:rPrDefault>
       <w:rPr>
-        <w:rFonts w:ascii="Times New Roman" w:hAnsi="Times New Roman" w:eastAsia="SimSun" w:cs="Times New Roman"/>
+        <w:rFonts w:asciiTheme="minorHAnsi" w:hAnsiTheme="minorHAnsi" w:eastAsiaTheme="minorEastAsia" w:cstheme="minorBidi"/>
       </w:rPr>
     </w:rPrDefault>
   </w:docDefaults>
@@ -19126,7 +19530,7 @@
     <w:lsdException w:unhideWhenUsed="0" w:uiPriority="0" w:semiHidden="0" w:name="Body Text Indent 2"/>
     <w:lsdException w:unhideWhenUsed="0" w:uiPriority="0" w:semiHidden="0" w:name="Body Text Indent 3"/>
     <w:lsdException w:unhideWhenUsed="0" w:uiPriority="0" w:semiHidden="0" w:name="Block Text"/>
-    <w:lsdException w:unhideWhenUsed="0" w:uiPriority="0" w:semiHidden="0" w:name="Hyperlink"/>
+    <w:lsdException w:qFormat="1" w:unhideWhenUsed="0" w:uiPriority="0" w:semiHidden="0" w:name="Hyperlink"/>
     <w:lsdException w:unhideWhenUsed="0" w:uiPriority="0" w:semiHidden="0" w:name="FollowedHyperlink"/>
     <w:lsdException w:qFormat="1" w:unhideWhenUsed="0" w:uiPriority="0" w:semiHidden="0" w:name="Strong"/>
     <w:lsdException w:qFormat="1" w:unhideWhenUsed="0" w:uiPriority="0" w:semiHidden="0" w:name="Emphasis"/>
@@ -19435,6 +19839,7 @@
   <w:style w:type="character" w:styleId="11">
     <w:name w:val="Hyperlink"/>
     <w:basedOn w:val="8"/>
+    <w:qFormat/>
     <w:uiPriority w:val="0"/>
     <w:rPr>
       <w:color w:val="0000FF"/>

</xml_diff>